<commit_message>
Styled the Defect Management Plan
</commit_message>
<xml_diff>
--- a/ReceiptRewards.Documentation/Defect Management Plan.docx
+++ b/ReceiptRewards.Documentation/Defect Management Plan.docx
@@ -2,293 +2,390 @@
 <file path=word/document.xml><?xml version="1.0" encoding="utf-8"?>
 <w:document xmlns:wpc="http://schemas.microsoft.com/office/word/2010/wordprocessingCanvas" xmlns:mc="http://schemas.openxmlformats.org/markup-compatibility/2006" xmlns:o="urn:schemas-microsoft-com:office:office" xmlns:r="http://schemas.openxmlformats.org/officeDocument/2006/relationships" xmlns:m="http://schemas.openxmlformats.org/officeDocument/2006/math" xmlns:v="urn:schemas-microsoft-com:vml" xmlns:wp14="http://schemas.microsoft.com/office/word/2010/wordprocessingDrawing" xmlns:wp="http://schemas.openxmlformats.org/drawingml/2006/wordprocessingDrawing" xmlns:w10="urn:schemas-microsoft-com:office:word" xmlns:w="http://schemas.openxmlformats.org/wordprocessingml/2006/main" xmlns:w14="http://schemas.microsoft.com/office/word/2010/wordml" xmlns:wpg="http://schemas.microsoft.com/office/word/2010/wordprocessingGroup" xmlns:wpi="http://schemas.microsoft.com/office/word/2010/wordprocessingInk" xmlns:wne="http://schemas.microsoft.com/office/word/2006/wordml" xmlns:wps="http://schemas.microsoft.com/office/word/2010/wordprocessingShape" mc:Ignorable="w14 wp14">
   <w:body>
-    <w:sdt>
-      <w:sdtPr>
-        <w:rPr>
-          <w:rFonts w:eastAsiaTheme="minorHAnsi" w:cstheme="minorBidi"/>
-          <w:bCs/>
-          <w:color w:val="000000"/>
-          <w:sz w:val="22"/>
-          <w:szCs w:val="22"/>
-          <w:shd w:val="clear" w:color="auto" w:fill="FFFFFF"/>
-          <w:lang w:eastAsia="en-US"/>
-        </w:rPr>
-        <w:id w:val="2086638423"/>
-        <w:docPartObj>
-          <w:docPartGallery w:val="Cover Pages"/>
-          <w:docPartUnique/>
-        </w:docPartObj>
-      </w:sdtPr>
-      <w:sdtEndPr>
-        <w:rPr>
-          <w:shd w:val="clear" w:color="auto" w:fill="auto"/>
-          <w:lang w:eastAsia="ja-JP"/>
-        </w:rPr>
-      </w:sdtEndPr>
-      <w:sdtContent>
-        <w:tbl>
-          <w:tblPr>
-            <w:tblStyle w:val="TableGrid"/>
-            <w:tblpPr w:horzAnchor="page" w:tblpXSpec="center" w:tblpYSpec="bottom"/>
-            <w:tblOverlap w:val="never"/>
-            <w:tblW w:w="4850" w:type="pct"/>
-            <w:tblBorders>
-              <w:top w:val="single" w:sz="48" w:space="0" w:color="FFFFFF" w:themeColor="light1"/>
-              <w:left w:val="single" w:sz="48" w:space="0" w:color="FFFFFF" w:themeColor="light1"/>
-              <w:bottom w:val="single" w:sz="48" w:space="0" w:color="FFFFFF" w:themeColor="light1"/>
-              <w:right w:val="single" w:sz="48" w:space="0" w:color="FFFFFF" w:themeColor="light1"/>
-              <w:insideH w:val="single" w:sz="48" w:space="0" w:color="FFFFFF" w:themeColor="light1"/>
-              <w:insideV w:val="single" w:sz="48" w:space="0" w:color="FFFFFF" w:themeColor="light1"/>
-            </w:tblBorders>
-            <w:tblCellMar>
-              <w:left w:w="115" w:type="dxa"/>
-              <w:right w:w="115" w:type="dxa"/>
-            </w:tblCellMar>
-            <w:tblLook w:val="01E0" w:firstRow="1" w:lastRow="1" w:firstColumn="1" w:lastColumn="1" w:noHBand="0" w:noVBand="0"/>
-          </w:tblPr>
-          <w:tblGrid>
-            <w:gridCol w:w="1908"/>
-            <w:gridCol w:w="7632"/>
-          </w:tblGrid>
-          <w:tr>
-            <w:tc>
-              <w:tcPr>
-                <w:tcW w:w="1000" w:type="pct"/>
-                <w:tcBorders>
-                  <w:top w:val="nil"/>
-                  <w:left w:val="nil"/>
-                  <w:bottom w:val="nil"/>
-                  <w:right w:val="nil"/>
-                </w:tcBorders>
-                <w:shd w:val="clear" w:color="auto" w:fill="auto"/>
-                <w:tcMar>
-                  <w:bottom w:w="144" w:type="dxa"/>
-                </w:tcMar>
-                <w:vAlign w:val="bottom"/>
-              </w:tcPr>
-              <w:p>
-                <w:pPr>
-                  <w:pStyle w:val="NoSpacing"/>
-                  <w:spacing w:line="360" w:lineRule="auto"/>
-                </w:pPr>
-              </w:p>
-            </w:tc>
-            <w:tc>
-              <w:tcPr>
-                <w:tcW w:w="4000" w:type="pct"/>
-                <w:tcBorders>
-                  <w:top w:val="nil"/>
-                  <w:left w:val="nil"/>
-                  <w:bottom w:val="nil"/>
-                  <w:right w:val="nil"/>
-                </w:tcBorders>
-                <w:shd w:val="clear" w:color="auto" w:fill="auto"/>
-                <w:tcMar>
-                  <w:left w:w="216" w:type="dxa"/>
-                  <w:bottom w:w="144" w:type="dxa"/>
-                  <w:right w:w="360" w:type="dxa"/>
-                </w:tcMar>
-                <w:vAlign w:val="bottom"/>
-              </w:tcPr>
-              <w:p>
-                <w:pPr>
-                  <w:pStyle w:val="NoSpacing"/>
+    <w:tbl>
+      <w:tblPr>
+        <w:tblStyle w:val="TableGrid"/>
+        <w:tblpPr w:horzAnchor="page" w:tblpXSpec="center" w:tblpYSpec="bottom"/>
+        <w:tblOverlap w:val="never"/>
+        <w:tblW w:w="5128" w:type="pct"/>
+        <w:tblBorders>
+          <w:top w:val="single" w:sz="48" w:space="0" w:color="FFFFFF" w:themeColor="light1"/>
+          <w:left w:val="single" w:sz="48" w:space="0" w:color="FFFFFF" w:themeColor="light1"/>
+          <w:bottom w:val="single" w:sz="48" w:space="0" w:color="FFFFFF" w:themeColor="light1"/>
+          <w:right w:val="single" w:sz="48" w:space="0" w:color="FFFFFF" w:themeColor="light1"/>
+          <w:insideH w:val="single" w:sz="48" w:space="0" w:color="FFFFFF" w:themeColor="light1"/>
+          <w:insideV w:val="single" w:sz="48" w:space="0" w:color="FFFFFF" w:themeColor="light1"/>
+        </w:tblBorders>
+        <w:tblCellMar>
+          <w:left w:w="115" w:type="dxa"/>
+          <w:right w:w="115" w:type="dxa"/>
+        </w:tblCellMar>
+        <w:tblLook w:val="01E0" w:firstRow="1" w:lastRow="1" w:firstColumn="1" w:lastColumn="1" w:noHBand="0" w:noVBand="0"/>
+      </w:tblPr>
+      <w:tblGrid>
+        <w:gridCol w:w="2132"/>
+        <w:gridCol w:w="5902"/>
+        <w:gridCol w:w="1802"/>
+      </w:tblGrid>
+      <w:tr>
+        <w:trPr>
+          <w:trHeight w:val="11614"/>
+        </w:trPr>
+        <w:tc>
+          <w:tcPr>
+            <w:tcW w:w="1084" w:type="pct"/>
+            <w:tcBorders>
+              <w:top w:val="nil"/>
+              <w:left w:val="nil"/>
+              <w:bottom w:val="single" w:sz="48" w:space="0" w:color="FFFFFF" w:themeColor="background1"/>
+              <w:right w:val="nil"/>
+            </w:tcBorders>
+            <w:shd w:val="clear" w:color="auto" w:fill="2B2B2B"/>
+            <w:tcMar>
+              <w:bottom w:w="144" w:type="dxa"/>
+            </w:tcMar>
+            <w:vAlign w:val="bottom"/>
+          </w:tcPr>
+          <w:p>
+            <w:pPr>
+              <w:pStyle w:val="NoSpacing"/>
+              <w:spacing w:line="360" w:lineRule="auto"/>
+            </w:pPr>
+            <w:r>
+              <w:rPr>
+                <w:noProof/>
+                <w:lang w:eastAsia="en-US"/>
+              </w:rPr>
+              <w:drawing>
+                <wp:anchor distT="0" distB="0" distL="114300" distR="114300" simplePos="0" relativeHeight="251660288" behindDoc="0" locked="0" layoutInCell="1" allowOverlap="1" wp14:anchorId="2297F546" wp14:editId="3AA95486">
+                  <wp:simplePos x="0" y="0"/>
+                  <wp:positionH relativeFrom="column">
+                    <wp:posOffset>-83820</wp:posOffset>
+                  </wp:positionH>
+                  <wp:positionV relativeFrom="paragraph">
+                    <wp:posOffset>-6753225</wp:posOffset>
+                  </wp:positionV>
+                  <wp:extent cx="6283325" cy="1828800"/>
+                  <wp:effectExtent l="0" t="0" r="0" b="0"/>
+                  <wp:wrapNone/>
+                  <wp:docPr id="1" name="Picture 1"/>
+                  <wp:cNvGraphicFramePr>
+                    <a:graphicFrameLocks xmlns:a="http://schemas.openxmlformats.org/drawingml/2006/main" noChangeAspect="1"/>
+                  </wp:cNvGraphicFramePr>
+                  <a:graphic xmlns:a="http://schemas.openxmlformats.org/drawingml/2006/main">
+                    <a:graphicData uri="http://schemas.openxmlformats.org/drawingml/2006/picture">
+                      <pic:pic xmlns:pic="http://schemas.openxmlformats.org/drawingml/2006/picture">
+                        <pic:nvPicPr>
+                          <pic:cNvPr id="0" name="Picture 73"/>
+                          <pic:cNvPicPr>
+                            <a:picLocks noChangeAspect="1" noChangeArrowheads="1"/>
+                          </pic:cNvPicPr>
+                        </pic:nvPicPr>
+                        <pic:blipFill>
+                          <a:blip r:embed="rId10">
+                            <a:extLst>
+                              <a:ext uri="{28A0092B-C50C-407E-A947-70E740481C1C}">
+                                <a14:useLocalDpi xmlns:a14="http://schemas.microsoft.com/office/drawing/2010/main" val="0"/>
+                              </a:ext>
+                            </a:extLst>
+                          </a:blip>
+                          <a:srcRect/>
+                          <a:stretch>
+                            <a:fillRect/>
+                          </a:stretch>
+                        </pic:blipFill>
+                        <pic:spPr bwMode="auto">
+                          <a:xfrm>
+                            <a:off x="0" y="0"/>
+                            <a:ext cx="6283325" cy="1828800"/>
+                          </a:xfrm>
+                          <a:prstGeom prst="rect">
+                            <a:avLst/>
+                          </a:prstGeom>
+                          <a:noFill/>
+                          <a:ln>
+                            <a:noFill/>
+                          </a:ln>
+                        </pic:spPr>
+                      </pic:pic>
+                    </a:graphicData>
+                  </a:graphic>
+                  <wp14:sizeRelH relativeFrom="page">
+                    <wp14:pctWidth>0</wp14:pctWidth>
+                  </wp14:sizeRelH>
+                  <wp14:sizeRelV relativeFrom="page">
+                    <wp14:pctHeight>0</wp14:pctHeight>
+                  </wp14:sizeRelV>
+                </wp:anchor>
+              </w:drawing>
+            </w:r>
+          </w:p>
+        </w:tc>
+        <w:tc>
+          <w:tcPr>
+            <w:tcW w:w="3916" w:type="pct"/>
+            <w:gridSpan w:val="2"/>
+            <w:tcBorders>
+              <w:top w:val="nil"/>
+              <w:left w:val="nil"/>
+              <w:bottom w:val="single" w:sz="48" w:space="0" w:color="FFFFFF" w:themeColor="background1"/>
+              <w:right w:val="nil"/>
+            </w:tcBorders>
+            <w:shd w:val="clear" w:color="auto" w:fill="2B2B2B"/>
+            <w:vAlign w:val="bottom"/>
+          </w:tcPr>
+          <w:p>
+            <w:pPr>
+              <w:pStyle w:val="NoSpacing"/>
+              <w:rPr>
+                <w:rFonts w:ascii="Lucida Sans" w:hAnsi="Lucida Sans"/>
+                <w:caps/>
+                <w:color w:val="FFFFFF" w:themeColor="background1"/>
+                <w:sz w:val="72"/>
+                <w:szCs w:val="72"/>
+              </w:rPr>
+            </w:pPr>
+            <w:sdt>
+              <w:sdtPr>
+                <w:rPr>
+                  <w:rFonts w:asciiTheme="majorHAnsi" w:hAnsiTheme="majorHAnsi"/>
+                  <w:caps/>
+                  <w:color w:val="FFFFFF" w:themeColor="background1"/>
+                  <w:sz w:val="72"/>
+                  <w:szCs w:val="72"/>
+                </w:rPr>
+                <w:alias w:val="Title"/>
+                <w:id w:val="540659430"/>
+                <w:dataBinding w:prefixMappings="xmlns:ns0='http://schemas.openxmlformats.org/package/2006/metadata/core-properties' xmlns:ns1='http://purl.org/dc/elements/1.1/'" w:xpath="/ns0:coreProperties[1]/ns1:title[1]" w:storeItemID="{6C3C8BC8-F283-45AE-878A-BAB7291924A1}"/>
+                <w:text/>
+              </w:sdtPr>
+              <w:sdtContent>
+                <w:r>
                   <w:rPr>
                     <w:rFonts w:asciiTheme="majorHAnsi" w:hAnsiTheme="majorHAnsi"/>
-                    <w:color w:val="DBF5F9" w:themeColor="background2"/>
+                    <w:caps/>
+                    <w:color w:val="FFFFFF" w:themeColor="background1"/>
                     <w:sz w:val="72"/>
                     <w:szCs w:val="72"/>
                   </w:rPr>
-                </w:pPr>
-                <w:sdt>
-                  <w:sdtPr>
-                    <w:rPr>
-                      <w:rFonts w:asciiTheme="majorHAnsi" w:hAnsiTheme="majorHAnsi"/>
-                      <w:caps/>
-                      <w:color w:val="DBF5F9" w:themeColor="background2"/>
-                      <w:sz w:val="72"/>
-                      <w:szCs w:val="72"/>
-                    </w:rPr>
-                    <w:alias w:val="Title"/>
-                    <w:id w:val="540659430"/>
-                    <w:dataBinding w:prefixMappings="xmlns:ns0='http://schemas.openxmlformats.org/package/2006/metadata/core-properties' xmlns:ns1='http://purl.org/dc/elements/1.1/'" w:xpath="/ns0:coreProperties[1]/ns1:title[1]" w:storeItemID="{6C3C8BC8-F283-45AE-878A-BAB7291924A1}"/>
-                    <w:text/>
-                  </w:sdtPr>
-                  <w:sdtEndPr/>
-                  <w:sdtContent>
-                    <w:r>
-                      <w:rPr>
-                        <w:rFonts w:asciiTheme="majorHAnsi" w:hAnsiTheme="majorHAnsi"/>
-                        <w:caps/>
-                        <w:color w:val="DBF5F9" w:themeColor="background2"/>
-                        <w:sz w:val="72"/>
-                        <w:szCs w:val="72"/>
-                      </w:rPr>
-                      <w:t>Defect</w:t>
-                    </w:r>
-                    <w:r>
-                      <w:rPr>
-                        <w:rFonts w:asciiTheme="majorHAnsi" w:hAnsiTheme="majorHAnsi"/>
-                        <w:caps/>
-                        <w:color w:val="DBF5F9" w:themeColor="background2"/>
-                        <w:sz w:val="72"/>
-                        <w:szCs w:val="72"/>
-                      </w:rPr>
-                      <w:t xml:space="preserve"> </w:t>
-                    </w:r>
-                    <w:r>
-                      <w:rPr>
-                        <w:rFonts w:asciiTheme="majorHAnsi" w:hAnsiTheme="majorHAnsi"/>
-                        <w:caps/>
-                        <w:color w:val="DBF5F9" w:themeColor="background2"/>
-                        <w:sz w:val="72"/>
-                        <w:szCs w:val="72"/>
-                      </w:rPr>
-                      <w:t xml:space="preserve">Management </w:t>
-                    </w:r>
-                    <w:r>
-                      <w:rPr>
-                        <w:rFonts w:asciiTheme="majorHAnsi" w:hAnsiTheme="majorHAnsi"/>
-                        <w:caps/>
-                        <w:color w:val="DBF5F9" w:themeColor="background2"/>
-                        <w:sz w:val="72"/>
-                        <w:szCs w:val="72"/>
-                      </w:rPr>
-                      <w:t>Plan</w:t>
-                    </w:r>
-                  </w:sdtContent>
-                </w:sdt>
-              </w:p>
-            </w:tc>
-          </w:tr>
-          <w:tr>
-            <w:trPr>
-              <w:trHeight w:val="1008"/>
-            </w:trPr>
-            <w:tc>
-              <w:tcPr>
-                <w:tcW w:w="1000" w:type="pct"/>
-                <w:tcBorders>
-                  <w:bottom w:val="nil"/>
-                </w:tcBorders>
-                <w:shd w:val="clear" w:color="auto" w:fill="009DD9" w:themeFill="accent2"/>
-                <w:vAlign w:val="center"/>
-              </w:tcPr>
-              <w:p>
-                <w:pPr>
-                  <w:pStyle w:val="NoSpacing"/>
-                  <w:spacing w:line="360" w:lineRule="auto"/>
-                  <w:jc w:val="center"/>
+                  <w:t>Defect Management Plan</w:t>
+                </w:r>
+              </w:sdtContent>
+            </w:sdt>
+          </w:p>
+        </w:tc>
+      </w:tr>
+      <w:tr>
+        <w:trPr>
+          <w:trHeight w:val="1008"/>
+        </w:trPr>
+        <w:tc>
+          <w:tcPr>
+            <w:tcW w:w="1084" w:type="pct"/>
+            <w:tcBorders>
+              <w:top w:val="single" w:sz="48" w:space="0" w:color="FFFFFF" w:themeColor="background1"/>
+              <w:left w:val="nil"/>
+              <w:bottom w:val="nil"/>
+            </w:tcBorders>
+            <w:shd w:val="clear" w:color="auto" w:fill="98D866" w:themeFill="background2"/>
+            <w:vAlign w:val="center"/>
+          </w:tcPr>
+          <w:p>
+            <w:pPr>
+              <w:pStyle w:val="NoSpacing"/>
+              <w:spacing w:before="240"/>
+              <w:jc w:val="both"/>
+              <w:rPr>
+                <w:color w:val="2B2B2B"/>
+                <w:sz w:val="36"/>
+                <w:szCs w:val="36"/>
+              </w:rPr>
+            </w:pPr>
+            <w:r>
+              <w:rPr>
+                <w:color w:val="2B2B2B"/>
+                <w:sz w:val="36"/>
+                <w:szCs w:val="36"/>
+              </w:rPr>
+              <w:fldChar w:fldCharType="begin"/>
+            </w:r>
+            <w:r>
+              <w:rPr>
+                <w:color w:val="2B2B2B"/>
+                <w:sz w:val="36"/>
+                <w:szCs w:val="36"/>
+              </w:rPr>
+              <w:instrText xml:space="preserve"> DATE   \* MERGEFORMAT </w:instrText>
+            </w:r>
+            <w:r>
+              <w:rPr>
+                <w:color w:val="2B2B2B"/>
+                <w:sz w:val="36"/>
+                <w:szCs w:val="36"/>
+              </w:rPr>
+              <w:fldChar w:fldCharType="separate"/>
+            </w:r>
+            <w:r>
+              <w:rPr>
+                <w:noProof/>
+                <w:color w:val="2B2B2B"/>
+                <w:sz w:val="36"/>
+                <w:szCs w:val="36"/>
+              </w:rPr>
+              <w:t>8/21/2013</w:t>
+            </w:r>
+            <w:r>
+              <w:rPr>
+                <w:color w:val="2B2B2B"/>
+                <w:sz w:val="36"/>
+                <w:szCs w:val="36"/>
+              </w:rPr>
+              <w:fldChar w:fldCharType="end"/>
+            </w:r>
+          </w:p>
+        </w:tc>
+        <w:tc>
+          <w:tcPr>
+            <w:tcW w:w="3000" w:type="pct"/>
+            <w:tcBorders>
+              <w:top w:val="single" w:sz="48" w:space="0" w:color="FFFFFF" w:themeColor="background1"/>
+              <w:bottom w:val="nil"/>
+            </w:tcBorders>
+            <w:shd w:val="clear" w:color="auto" w:fill="551188"/>
+            <w:tcMar>
+              <w:left w:w="216" w:type="dxa"/>
+            </w:tcMar>
+            <w:vAlign w:val="center"/>
+          </w:tcPr>
+          <w:p>
+            <w:pPr>
+              <w:pStyle w:val="NoSpacing"/>
+              <w:spacing w:before="240"/>
+              <w:rPr>
+                <w:color w:val="FFFFFF" w:themeColor="background1"/>
+                <w:sz w:val="36"/>
+                <w:szCs w:val="36"/>
+              </w:rPr>
+            </w:pPr>
+            <w:sdt>
+              <w:sdtPr>
+                <w:rPr>
+                  <w:color w:val="FFFFFF" w:themeColor="background1"/>
+                  <w:sz w:val="36"/>
+                  <w:szCs w:val="36"/>
+                </w:rPr>
+                <w:alias w:val="Subtitle"/>
+                <w:id w:val="540659440"/>
+                <w:dataBinding w:prefixMappings="xmlns:ns0='http://schemas.openxmlformats.org/package/2006/metadata/core-properties' xmlns:ns1='http://purl.org/dc/elements/1.1/'" w:xpath="/ns0:coreProperties[1]/ns1:subject[1]" w:storeItemID="{6C3C8BC8-F283-45AE-878A-BAB7291924A1}"/>
+                <w:text/>
+              </w:sdtPr>
+              <w:sdtContent>
+                <w:r>
                   <w:rPr>
                     <w:color w:val="FFFFFF" w:themeColor="background1"/>
                     <w:sz w:val="36"/>
                     <w:szCs w:val="36"/>
                   </w:rPr>
-                </w:pPr>
-                <w:sdt>
-                  <w:sdtPr>
-                    <w:rPr>
-                      <w:color w:val="FFFFFF" w:themeColor="background1"/>
-                      <w:sz w:val="36"/>
-                      <w:szCs w:val="36"/>
-                    </w:rPr>
-                    <w:alias w:val="Date"/>
-                    <w:id w:val="540659445"/>
-                    <w:date w:fullDate="2013-05-07T00:00:00Z">
-                      <w:dateFormat w:val="M/d/yyyy"/>
-                      <w:lid w:val="en-US"/>
-                      <w:storeMappedDataAs w:val="dateTime"/>
-                      <w:calendar w:val="gregorian"/>
-                    </w:date>
-                  </w:sdtPr>
-                  <w:sdtEndPr/>
-                  <w:sdtContent>
-                    <w:r>
-                      <w:rPr>
-                        <w:color w:val="FFFFFF" w:themeColor="background1"/>
-                        <w:sz w:val="36"/>
-                        <w:szCs w:val="36"/>
-                      </w:rPr>
-                      <w:t>5/7/2013</w:t>
-                    </w:r>
-                  </w:sdtContent>
-                </w:sdt>
-              </w:p>
-            </w:tc>
-            <w:tc>
-              <w:tcPr>
-                <w:tcW w:w="4000" w:type="pct"/>
-                <w:tcBorders>
-                  <w:bottom w:val="nil"/>
-                </w:tcBorders>
-                <w:shd w:val="clear" w:color="auto" w:fill="0F6FC6" w:themeFill="accent1"/>
-                <w:tcMar>
-                  <w:left w:w="216" w:type="dxa"/>
-                </w:tcMar>
-                <w:vAlign w:val="center"/>
-              </w:tcPr>
-              <w:p>
-                <w:pPr>
-                  <w:pStyle w:val="NoSpacing"/>
-                  <w:spacing w:line="360" w:lineRule="auto"/>
-                  <w:rPr>
-                    <w:color w:val="FFFFFF" w:themeColor="background1"/>
-                    <w:sz w:val="40"/>
-                    <w:szCs w:val="40"/>
-                  </w:rPr>
-                </w:pPr>
-                <w:sdt>
-                  <w:sdtPr>
-                    <w:rPr>
-                      <w:color w:val="FFFFFF" w:themeColor="background1"/>
-                      <w:sz w:val="40"/>
-                      <w:szCs w:val="40"/>
-                    </w:rPr>
-                    <w:alias w:val="Subtitle"/>
-                    <w:id w:val="540659440"/>
-                    <w:dataBinding w:prefixMappings="xmlns:ns0='http://schemas.openxmlformats.org/package/2006/metadata/core-properties' xmlns:ns1='http://purl.org/dc/elements/1.1/'" w:xpath="/ns0:coreProperties[1]/ns1:subject[1]" w:storeItemID="{6C3C8BC8-F283-45AE-878A-BAB7291924A1}"/>
-                    <w:text/>
-                  </w:sdtPr>
-                  <w:sdtEndPr/>
-                  <w:sdtContent>
-                    <w:r>
-                      <w:rPr>
-                        <w:color w:val="FFFFFF" w:themeColor="background1"/>
-                        <w:sz w:val="40"/>
-                        <w:szCs w:val="40"/>
-                      </w:rPr>
-                      <w:t>Graduate Capstone</w:t>
-                    </w:r>
-                  </w:sdtContent>
-                </w:sdt>
-              </w:p>
-            </w:tc>
-          </w:tr>
-        </w:tbl>
-        <w:p>
-          <w:r>
-            <w:rPr>
-              <w:noProof/>
-            </w:rPr>
-            <w:pict>
-              <v:rect id="Rectangle 1" o:spid="_x0000_s1026" style="position:absolute;margin-left:0;margin-top:0;width:8in;height:660.45pt;z-index:-251658752;visibility:visible;mso-width-percent:1005;mso-height-percent:950;mso-position-horizontal:center;mso-position-horizontal-relative:page;mso-position-vertical:top;mso-position-vertical-relative:margin;mso-width-percent:1005;mso-height-percent:950;mso-width-relative:margin;mso-height-relative:margin" o:gfxdata="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" fillcolor="#775f55" stroked="f">
-                <w10:wrap anchorx="page" anchory="margin"/>
-              </v:rect>
-            </w:pict>
-          </w:r>
-        </w:p>
-        <w:p>
-          <w:r>
-            <w:br w:type="page"/>
-          </w:r>
-        </w:p>
-      </w:sdtContent>
-    </w:sdt>
+                  <w:t>Graduate Capstone</w:t>
+                </w:r>
+              </w:sdtContent>
+            </w:sdt>
+          </w:p>
+        </w:tc>
+        <w:tc>
+          <w:tcPr>
+            <w:tcW w:w="916" w:type="pct"/>
+            <w:tcBorders>
+              <w:top w:val="single" w:sz="48" w:space="0" w:color="FFFFFF" w:themeColor="background1"/>
+              <w:bottom w:val="nil"/>
+            </w:tcBorders>
+            <w:shd w:val="clear" w:color="auto" w:fill="auto"/>
+          </w:tcPr>
+          <w:p>
+            <w:pPr>
+              <w:pStyle w:val="NoSpacing"/>
+              <w:spacing w:before="240" w:line="360" w:lineRule="auto"/>
+              <w:rPr>
+                <w:noProof/>
+              </w:rPr>
+            </w:pPr>
+            <w:r>
+              <w:rPr>
+                <w:noProof/>
+                <w:lang w:eastAsia="en-US"/>
+              </w:rPr>
+              <w:drawing>
+                <wp:anchor distT="0" distB="0" distL="114300" distR="114300" simplePos="0" relativeHeight="251659264" behindDoc="0" locked="0" layoutInCell="1" allowOverlap="1" wp14:anchorId="0D1C7E36" wp14:editId="192295D1">
+                  <wp:simplePos x="0" y="0"/>
+                  <wp:positionH relativeFrom="column">
+                    <wp:posOffset>-29210</wp:posOffset>
+                  </wp:positionH>
+                  <wp:positionV relativeFrom="paragraph">
+                    <wp:posOffset>-34595</wp:posOffset>
+                  </wp:positionV>
+                  <wp:extent cx="1100455" cy="688340"/>
+                  <wp:effectExtent l="0" t="0" r="0" b="0"/>
+                  <wp:wrapNone/>
+                  <wp:docPr id="3" name="Picture 3"/>
+                  <wp:cNvGraphicFramePr>
+                    <a:graphicFrameLocks xmlns:a="http://schemas.openxmlformats.org/drawingml/2006/main" noChangeAspect="1"/>
+                  </wp:cNvGraphicFramePr>
+                  <a:graphic xmlns:a="http://schemas.openxmlformats.org/drawingml/2006/main">
+                    <a:graphicData uri="http://schemas.openxmlformats.org/drawingml/2006/picture">
+                      <pic:pic xmlns:pic="http://schemas.openxmlformats.org/drawingml/2006/picture">
+                        <pic:nvPicPr>
+                          <pic:cNvPr id="0" name="ReceiptRewardsLogo-01.png"/>
+                          <pic:cNvPicPr/>
+                        </pic:nvPicPr>
+                        <pic:blipFill>
+                          <a:blip r:embed="rId11" cstate="print">
+                            <a:extLst>
+                              <a:ext uri="{28A0092B-C50C-407E-A947-70E740481C1C}">
+                                <a14:useLocalDpi xmlns:a14="http://schemas.microsoft.com/office/drawing/2010/main" val="0"/>
+                              </a:ext>
+                            </a:extLst>
+                          </a:blip>
+                          <a:stretch>
+                            <a:fillRect/>
+                          </a:stretch>
+                        </pic:blipFill>
+                        <pic:spPr bwMode="auto">
+                          <a:xfrm>
+                            <a:off x="0" y="0"/>
+                            <a:ext cx="1100455" cy="688340"/>
+                          </a:xfrm>
+                          <a:prstGeom prst="rect">
+                            <a:avLst/>
+                          </a:prstGeom>
+                          <a:ln>
+                            <a:noFill/>
+                          </a:ln>
+                          <a:extLst>
+                            <a:ext uri="{53640926-AAD7-44D8-BBD7-CCE9431645EC}">
+                              <a14:shadowObscured xmlns:a14="http://schemas.microsoft.com/office/drawing/2010/main"/>
+                            </a:ext>
+                          </a:extLst>
+                        </pic:spPr>
+                      </pic:pic>
+                    </a:graphicData>
+                  </a:graphic>
+                  <wp14:sizeRelH relativeFrom="page">
+                    <wp14:pctWidth>0</wp14:pctWidth>
+                  </wp14:sizeRelH>
+                  <wp14:sizeRelV relativeFrom="page">
+                    <wp14:pctHeight>0</wp14:pctHeight>
+                  </wp14:sizeRelV>
+                </wp:anchor>
+              </w:drawing>
+            </w:r>
+          </w:p>
+        </w:tc>
+      </w:tr>
+    </w:tbl>
     <w:sdt>
       <w:sdtPr>
         <w:rPr>
           <w:rFonts w:asciiTheme="minorHAnsi" w:eastAsiaTheme="minorHAnsi" w:hAnsiTheme="minorHAnsi" w:cstheme="minorBidi"/>
-          <w:b w:val="0"/>
           <w:bCs/>
           <w:color w:val="auto"/>
           <w:sz w:val="22"/>
@@ -303,6 +400,7 @@
       </w:sdtPr>
       <w:sdtEndPr>
         <w:rPr>
+          <w:b w:val="0"/>
           <w:noProof/>
           <w:color w:val="000000"/>
           <w:lang w:eastAsia="ja-JP"/>
@@ -312,7 +410,6 @@
         <w:p>
           <w:pPr>
             <w:pStyle w:val="TOCHeading"/>
-            <w:spacing w:before="0" w:line="240" w:lineRule="auto"/>
           </w:pPr>
           <w:r>
             <w:t>Table of Contents</w:t>
@@ -321,7 +418,7 @@
         <w:p>
           <w:pPr>
             <w:pStyle w:val="TOC1"/>
-            <w:spacing w:after="0" w:line="240" w:lineRule="auto"/>
+            <w:spacing w:after="0" w:line="276" w:lineRule="auto"/>
             <w:rPr>
               <w:rFonts w:eastAsiaTheme="minorEastAsia"/>
               <w:bCs w:val="0"/>
@@ -339,7 +436,7 @@
           <w:r>
             <w:fldChar w:fldCharType="separate"/>
           </w:r>
-          <w:hyperlink w:anchor="_Toc355688813" w:history="1">
+          <w:hyperlink w:anchor="_Toc364878057" w:history="1">
             <w:r>
               <w:rPr>
                 <w:rStyle w:val="Hyperlink"/>
@@ -366,7 +463,7 @@
                 <w:noProof/>
                 <w:webHidden/>
               </w:rPr>
-              <w:instrText xml:space="preserve"> PAGEREF _Toc355688813 \h </w:instrText>
+              <w:instrText xml:space="preserve"> PAGEREF _Toc364878057 \h </w:instrText>
             </w:r>
             <w:r>
               <w:rPr>
@@ -386,7 +483,7 @@
                 <w:noProof/>
                 <w:webHidden/>
               </w:rPr>
-              <w:t>2</w:t>
+              <w:t>3</w:t>
             </w:r>
             <w:r>
               <w:rPr>
@@ -400,7 +497,7 @@
         <w:p>
           <w:pPr>
             <w:pStyle w:val="TOC2"/>
-            <w:spacing w:after="0" w:line="240" w:lineRule="auto"/>
+            <w:spacing w:after="0" w:line="276" w:lineRule="auto"/>
             <w:rPr>
               <w:rFonts w:eastAsiaTheme="minorEastAsia"/>
               <w:bCs w:val="0"/>
@@ -409,7 +506,7 @@
               <w:lang w:eastAsia="en-US"/>
             </w:rPr>
           </w:pPr>
-          <w:hyperlink w:anchor="_Toc355688814" w:history="1">
+          <w:hyperlink w:anchor="_Toc364878058" w:history="1">
             <w:r>
               <w:rPr>
                 <w:rStyle w:val="Hyperlink"/>
@@ -436,7 +533,7 @@
                 <w:noProof/>
                 <w:webHidden/>
               </w:rPr>
-              <w:instrText xml:space="preserve"> PAGEREF _Toc355688814 \h </w:instrText>
+              <w:instrText xml:space="preserve"> PAGEREF _Toc364878058 \h </w:instrText>
             </w:r>
             <w:r>
               <w:rPr>
@@ -456,7 +553,7 @@
                 <w:noProof/>
                 <w:webHidden/>
               </w:rPr>
-              <w:t>2</w:t>
+              <w:t>3</w:t>
             </w:r>
             <w:r>
               <w:rPr>
@@ -470,7 +567,7 @@
         <w:p>
           <w:pPr>
             <w:pStyle w:val="TOC2"/>
-            <w:spacing w:after="0" w:line="240" w:lineRule="auto"/>
+            <w:spacing w:after="0" w:line="276" w:lineRule="auto"/>
             <w:rPr>
               <w:rFonts w:eastAsiaTheme="minorEastAsia"/>
               <w:bCs w:val="0"/>
@@ -479,7 +576,7 @@
               <w:lang w:eastAsia="en-US"/>
             </w:rPr>
           </w:pPr>
-          <w:hyperlink w:anchor="_Toc355688815" w:history="1">
+          <w:hyperlink w:anchor="_Toc364878059" w:history="1">
             <w:r>
               <w:rPr>
                 <w:rStyle w:val="Hyperlink"/>
@@ -506,7 +603,7 @@
                 <w:noProof/>
                 <w:webHidden/>
               </w:rPr>
-              <w:instrText xml:space="preserve"> PAGEREF _Toc355688815 \h </w:instrText>
+              <w:instrText xml:space="preserve"> PAGEREF _Toc364878059 \h </w:instrText>
             </w:r>
             <w:r>
               <w:rPr>
@@ -526,7 +623,7 @@
                 <w:noProof/>
                 <w:webHidden/>
               </w:rPr>
-              <w:t>2</w:t>
+              <w:t>3</w:t>
             </w:r>
             <w:r>
               <w:rPr>
@@ -540,7 +637,7 @@
         <w:p>
           <w:pPr>
             <w:pStyle w:val="TOC2"/>
-            <w:spacing w:after="0" w:line="240" w:lineRule="auto"/>
+            <w:spacing w:after="0" w:line="276" w:lineRule="auto"/>
             <w:rPr>
               <w:rFonts w:eastAsiaTheme="minorEastAsia"/>
               <w:bCs w:val="0"/>
@@ -549,7 +646,7 @@
               <w:lang w:eastAsia="en-US"/>
             </w:rPr>
           </w:pPr>
-          <w:hyperlink w:anchor="_Toc355688816" w:history="1">
+          <w:hyperlink w:anchor="_Toc364878060" w:history="1">
             <w:r>
               <w:rPr>
                 <w:rStyle w:val="Hyperlink"/>
@@ -576,7 +673,7 @@
                 <w:noProof/>
                 <w:webHidden/>
               </w:rPr>
-              <w:instrText xml:space="preserve"> PAGEREF _Toc355688816 \h </w:instrText>
+              <w:instrText xml:space="preserve"> PAGEREF _Toc364878060 \h </w:instrText>
             </w:r>
             <w:r>
               <w:rPr>
@@ -596,7 +693,7 @@
                 <w:noProof/>
                 <w:webHidden/>
               </w:rPr>
-              <w:t>2</w:t>
+              <w:t>3</w:t>
             </w:r>
             <w:r>
               <w:rPr>
@@ -610,7 +707,7 @@
         <w:p>
           <w:pPr>
             <w:pStyle w:val="TOC1"/>
-            <w:spacing w:after="0" w:line="240" w:lineRule="auto"/>
+            <w:spacing w:after="0" w:line="276" w:lineRule="auto"/>
             <w:rPr>
               <w:rFonts w:eastAsiaTheme="minorEastAsia"/>
               <w:bCs w:val="0"/>
@@ -619,13 +716,13 @@
               <w:lang w:eastAsia="en-US"/>
             </w:rPr>
           </w:pPr>
-          <w:hyperlink w:anchor="_Toc355688817" w:history="1">
+          <w:hyperlink w:anchor="_Toc364878061" w:history="1">
             <w:r>
               <w:rPr>
                 <w:rStyle w:val="Hyperlink"/>
                 <w:noProof/>
               </w:rPr>
-              <w:t>2 Approach to Risk Management</w:t>
+              <w:t>2 Approach To Defect Management</w:t>
             </w:r>
             <w:r>
               <w:rPr>
@@ -646,7 +743,7 @@
                 <w:noProof/>
                 <w:webHidden/>
               </w:rPr>
-              <w:instrText xml:space="preserve"> PAGEREF _Toc355688817 \h </w:instrText>
+              <w:instrText xml:space="preserve"> PAGEREF _Toc364878061 \h </w:instrText>
             </w:r>
             <w:r>
               <w:rPr>
@@ -666,7 +763,7 @@
                 <w:noProof/>
                 <w:webHidden/>
               </w:rPr>
-              <w:t>3</w:t>
+              <w:t>4</w:t>
             </w:r>
             <w:r>
               <w:rPr>
@@ -680,7 +777,7 @@
         <w:p>
           <w:pPr>
             <w:pStyle w:val="TOC2"/>
-            <w:spacing w:after="0" w:line="240" w:lineRule="auto"/>
+            <w:spacing w:after="0" w:line="276" w:lineRule="auto"/>
             <w:rPr>
               <w:rFonts w:eastAsiaTheme="minorEastAsia"/>
               <w:bCs w:val="0"/>
@@ -689,13 +786,13 @@
               <w:lang w:eastAsia="en-US"/>
             </w:rPr>
           </w:pPr>
-          <w:hyperlink w:anchor="_Toc355688818" w:history="1">
+          <w:hyperlink w:anchor="_Toc364878062" w:history="1">
             <w:r>
               <w:rPr>
                 <w:rStyle w:val="Hyperlink"/>
                 <w:noProof/>
               </w:rPr>
-              <w:t>2.1 Risk Categories</w:t>
+              <w:t>2.1 Defect Categories</w:t>
             </w:r>
             <w:r>
               <w:rPr>
@@ -716,7 +813,7 @@
                 <w:noProof/>
                 <w:webHidden/>
               </w:rPr>
-              <w:instrText xml:space="preserve"> PAGEREF _Toc355688818 \h </w:instrText>
+              <w:instrText xml:space="preserve"> PAGEREF _Toc364878062 \h </w:instrText>
             </w:r>
             <w:r>
               <w:rPr>
@@ -736,7 +833,7 @@
                 <w:noProof/>
                 <w:webHidden/>
               </w:rPr>
-              <w:t>3</w:t>
+              <w:t>4</w:t>
             </w:r>
             <w:r>
               <w:rPr>
@@ -750,7 +847,7 @@
         <w:p>
           <w:pPr>
             <w:pStyle w:val="TOC3"/>
-            <w:spacing w:after="0" w:line="240" w:lineRule="auto"/>
+            <w:spacing w:after="0" w:line="276" w:lineRule="auto"/>
             <w:rPr>
               <w:rFonts w:eastAsiaTheme="minorEastAsia"/>
               <w:bCs w:val="0"/>
@@ -759,13 +856,13 @@
               <w:lang w:eastAsia="en-US"/>
             </w:rPr>
           </w:pPr>
-          <w:hyperlink w:anchor="_Toc355688819" w:history="1">
+          <w:hyperlink w:anchor="_Toc364878063" w:history="1">
             <w:r>
               <w:rPr>
                 <w:rStyle w:val="Hyperlink"/>
                 <w:noProof/>
               </w:rPr>
-              <w:t>2.1.1 Cost Risk</w:t>
+              <w:t>2.1.1 Requirement Defects</w:t>
             </w:r>
             <w:r>
               <w:rPr>
@@ -786,7 +883,7 @@
                 <w:noProof/>
                 <w:webHidden/>
               </w:rPr>
-              <w:instrText xml:space="preserve"> PAGEREF _Toc355688819 \h </w:instrText>
+              <w:instrText xml:space="preserve"> PAGEREF _Toc364878063 \h </w:instrText>
             </w:r>
             <w:r>
               <w:rPr>
@@ -806,7 +903,7 @@
                 <w:noProof/>
                 <w:webHidden/>
               </w:rPr>
-              <w:t>3</w:t>
+              <w:t>4</w:t>
             </w:r>
             <w:r>
               <w:rPr>
@@ -820,7 +917,7 @@
         <w:p>
           <w:pPr>
             <w:pStyle w:val="TOC3"/>
-            <w:spacing w:after="0" w:line="240" w:lineRule="auto"/>
+            <w:spacing w:after="0" w:line="276" w:lineRule="auto"/>
             <w:rPr>
               <w:rFonts w:eastAsiaTheme="minorEastAsia"/>
               <w:bCs w:val="0"/>
@@ -829,13 +926,13 @@
               <w:lang w:eastAsia="en-US"/>
             </w:rPr>
           </w:pPr>
-          <w:hyperlink w:anchor="_Toc355688820" w:history="1">
+          <w:hyperlink w:anchor="_Toc364878064" w:history="1">
             <w:r>
               <w:rPr>
                 <w:rStyle w:val="Hyperlink"/>
                 <w:noProof/>
               </w:rPr>
-              <w:t>2.1.2 Schedule Risk</w:t>
+              <w:t>2.1.2 Design Defect</w:t>
             </w:r>
             <w:r>
               <w:rPr>
@@ -856,7 +953,7 @@
                 <w:noProof/>
                 <w:webHidden/>
               </w:rPr>
-              <w:instrText xml:space="preserve"> PAGEREF _Toc355688820 \h </w:instrText>
+              <w:instrText xml:space="preserve"> PAGEREF _Toc364878064 \h </w:instrText>
             </w:r>
             <w:r>
               <w:rPr>
@@ -876,7 +973,7 @@
                 <w:noProof/>
                 <w:webHidden/>
               </w:rPr>
-              <w:t>3</w:t>
+              <w:t>4</w:t>
             </w:r>
             <w:r>
               <w:rPr>
@@ -890,7 +987,7 @@
         <w:p>
           <w:pPr>
             <w:pStyle w:val="TOC3"/>
-            <w:spacing w:after="0" w:line="240" w:lineRule="auto"/>
+            <w:spacing w:after="0" w:line="276" w:lineRule="auto"/>
             <w:rPr>
               <w:rFonts w:eastAsiaTheme="minorEastAsia"/>
               <w:bCs w:val="0"/>
@@ -899,13 +996,13 @@
               <w:lang w:eastAsia="en-US"/>
             </w:rPr>
           </w:pPr>
-          <w:hyperlink w:anchor="_Toc355688821" w:history="1">
+          <w:hyperlink w:anchor="_Toc364878065" w:history="1">
             <w:r>
               <w:rPr>
                 <w:rStyle w:val="Hyperlink"/>
                 <w:noProof/>
               </w:rPr>
-              <w:t>2.1.3 User Risk</w:t>
+              <w:t>2.1.3 Coding Defects</w:t>
             </w:r>
             <w:r>
               <w:rPr>
@@ -926,7 +1023,7 @@
                 <w:noProof/>
                 <w:webHidden/>
               </w:rPr>
-              <w:instrText xml:space="preserve"> PAGEREF _Toc355688821 \h </w:instrText>
+              <w:instrText xml:space="preserve"> PAGEREF _Toc364878065 \h </w:instrText>
             </w:r>
             <w:r>
               <w:rPr>
@@ -946,7 +1043,7 @@
                 <w:noProof/>
                 <w:webHidden/>
               </w:rPr>
-              <w:t>3</w:t>
+              <w:t>4</w:t>
             </w:r>
             <w:r>
               <w:rPr>
@@ -960,7 +1057,7 @@
         <w:p>
           <w:pPr>
             <w:pStyle w:val="TOC3"/>
-            <w:spacing w:after="0" w:line="240" w:lineRule="auto"/>
+            <w:spacing w:after="0" w:line="276" w:lineRule="auto"/>
             <w:rPr>
               <w:rFonts w:eastAsiaTheme="minorEastAsia"/>
               <w:bCs w:val="0"/>
@@ -969,13 +1066,13 @@
               <w:lang w:eastAsia="en-US"/>
             </w:rPr>
           </w:pPr>
-          <w:hyperlink w:anchor="_Toc355688822" w:history="1">
+          <w:hyperlink w:anchor="_Toc364878066" w:history="1">
             <w:r>
               <w:rPr>
                 <w:rStyle w:val="Hyperlink"/>
                 <w:noProof/>
               </w:rPr>
-              <w:t>2.1.4 Operational Risk</w:t>
+              <w:t>2.1.4 Documentation Defects</w:t>
             </w:r>
             <w:r>
               <w:rPr>
@@ -996,7 +1093,7 @@
                 <w:noProof/>
                 <w:webHidden/>
               </w:rPr>
-              <w:instrText xml:space="preserve"> PAGEREF _Toc355688822 \h </w:instrText>
+              <w:instrText xml:space="preserve"> PAGEREF _Toc364878066 \h </w:instrText>
             </w:r>
             <w:r>
               <w:rPr>
@@ -1016,7 +1113,7 @@
                 <w:noProof/>
                 <w:webHidden/>
               </w:rPr>
-              <w:t>3</w:t>
+              <w:t>4</w:t>
             </w:r>
             <w:r>
               <w:rPr>
@@ -1030,7 +1127,7 @@
         <w:p>
           <w:pPr>
             <w:pStyle w:val="TOC3"/>
-            <w:spacing w:after="0" w:line="240" w:lineRule="auto"/>
+            <w:spacing w:after="0" w:line="276" w:lineRule="auto"/>
             <w:rPr>
               <w:rFonts w:eastAsiaTheme="minorEastAsia"/>
               <w:bCs w:val="0"/>
@@ -1039,13 +1136,13 @@
               <w:lang w:eastAsia="en-US"/>
             </w:rPr>
           </w:pPr>
-          <w:hyperlink w:anchor="_Toc355688823" w:history="1">
+          <w:hyperlink w:anchor="_Toc364878067" w:history="1">
             <w:r>
               <w:rPr>
                 <w:rStyle w:val="Hyperlink"/>
                 <w:noProof/>
               </w:rPr>
-              <w:t>2.1.5 Technical Risks</w:t>
+              <w:t>2.1.5 Data Defects</w:t>
             </w:r>
             <w:r>
               <w:rPr>
@@ -1066,7 +1163,7 @@
                 <w:noProof/>
                 <w:webHidden/>
               </w:rPr>
-              <w:instrText xml:space="preserve"> PAGEREF _Toc355688823 \h </w:instrText>
+              <w:instrText xml:space="preserve"> PAGEREF _Toc364878067 \h </w:instrText>
             </w:r>
             <w:r>
               <w:rPr>
@@ -1086,7 +1183,7 @@
                 <w:noProof/>
                 <w:webHidden/>
               </w:rPr>
-              <w:t>3</w:t>
+              <w:t>4</w:t>
             </w:r>
             <w:r>
               <w:rPr>
@@ -1100,7 +1197,7 @@
         <w:p>
           <w:pPr>
             <w:pStyle w:val="TOC3"/>
-            <w:spacing w:after="0" w:line="240" w:lineRule="auto"/>
+            <w:spacing w:after="0" w:line="276" w:lineRule="auto"/>
             <w:rPr>
               <w:rFonts w:eastAsiaTheme="minorEastAsia"/>
               <w:bCs w:val="0"/>
@@ -1109,13 +1206,13 @@
               <w:lang w:eastAsia="en-US"/>
             </w:rPr>
           </w:pPr>
-          <w:hyperlink w:anchor="_Toc355688824" w:history="1">
+          <w:hyperlink w:anchor="_Toc364878068" w:history="1">
             <w:r>
               <w:rPr>
                 <w:rStyle w:val="Hyperlink"/>
                 <w:noProof/>
               </w:rPr>
-              <w:t>2.1.6 Legal Risks</w:t>
+              <w:t>2.1.6 Test Case Defects</w:t>
             </w:r>
             <w:r>
               <w:rPr>
@@ -1136,7 +1233,7 @@
                 <w:noProof/>
                 <w:webHidden/>
               </w:rPr>
-              <w:instrText xml:space="preserve"> PAGEREF _Toc355688824 \h </w:instrText>
+              <w:instrText xml:space="preserve"> PAGEREF _Toc364878068 \h </w:instrText>
             </w:r>
             <w:r>
               <w:rPr>
@@ -1156,7 +1253,7 @@
                 <w:noProof/>
                 <w:webHidden/>
               </w:rPr>
-              <w:t>3</w:t>
+              <w:t>4</w:t>
             </w:r>
             <w:r>
               <w:rPr>
@@ -1170,7 +1267,7 @@
         <w:p>
           <w:pPr>
             <w:pStyle w:val="TOC2"/>
-            <w:spacing w:after="0" w:line="240" w:lineRule="auto"/>
+            <w:spacing w:after="0" w:line="276" w:lineRule="auto"/>
             <w:rPr>
               <w:rFonts w:eastAsiaTheme="minorEastAsia"/>
               <w:bCs w:val="0"/>
@@ -1179,13 +1276,13 @@
               <w:lang w:eastAsia="en-US"/>
             </w:rPr>
           </w:pPr>
-          <w:hyperlink w:anchor="_Toc355688825" w:history="1">
+          <w:hyperlink w:anchor="_Toc364878069" w:history="1">
             <w:r>
               <w:rPr>
                 <w:rStyle w:val="Hyperlink"/>
                 <w:noProof/>
               </w:rPr>
-              <w:t>2.2 Risk Rating System</w:t>
+              <w:t>2.2 Defect Type</w:t>
             </w:r>
             <w:r>
               <w:rPr>
@@ -1206,7 +1303,7 @@
                 <w:noProof/>
                 <w:webHidden/>
               </w:rPr>
-              <w:instrText xml:space="preserve"> PAGEREF _Toc355688825 \h </w:instrText>
+              <w:instrText xml:space="preserve"> PAGEREF _Toc364878069 \h </w:instrText>
             </w:r>
             <w:r>
               <w:rPr>
@@ -1226,7 +1323,7 @@
                 <w:noProof/>
                 <w:webHidden/>
               </w:rPr>
-              <w:t>3</w:t>
+              <w:t>1</w:t>
             </w:r>
             <w:r>
               <w:rPr>
@@ -1239,8 +1336,8 @@
         </w:p>
         <w:p>
           <w:pPr>
-            <w:pStyle w:val="TOC3"/>
-            <w:spacing w:after="0" w:line="240" w:lineRule="auto"/>
+            <w:pStyle w:val="TOC1"/>
+            <w:spacing w:after="0" w:line="276" w:lineRule="auto"/>
             <w:rPr>
               <w:rFonts w:eastAsiaTheme="minorEastAsia"/>
               <w:bCs w:val="0"/>
@@ -1249,13 +1346,13 @@
               <w:lang w:eastAsia="en-US"/>
             </w:rPr>
           </w:pPr>
-          <w:hyperlink w:anchor="_Toc355688826" w:history="1">
+          <w:hyperlink w:anchor="_Toc364878070" w:history="1">
             <w:r>
               <w:rPr>
                 <w:rStyle w:val="Hyperlink"/>
                 <w:noProof/>
               </w:rPr>
-              <w:t>2.2.1 Likelihood of Occurrence</w:t>
+              <w:t>3 Defect Removal Strategy</w:t>
             </w:r>
             <w:r>
               <w:rPr>
@@ -1276,7 +1373,7 @@
                 <w:noProof/>
                 <w:webHidden/>
               </w:rPr>
-              <w:instrText xml:space="preserve"> PAGEREF _Toc355688826 \h </w:instrText>
+              <w:instrText xml:space="preserve"> PAGEREF _Toc364878070 \h </w:instrText>
             </w:r>
             <w:r>
               <w:rPr>
@@ -1296,7 +1393,7 @@
                 <w:noProof/>
                 <w:webHidden/>
               </w:rPr>
-              <w:t>4</w:t>
+              <w:t>1</w:t>
             </w:r>
             <w:r>
               <w:rPr>
@@ -1309,8 +1406,8 @@
         </w:p>
         <w:p>
           <w:pPr>
-            <w:pStyle w:val="TOC3"/>
-            <w:spacing w:after="0" w:line="240" w:lineRule="auto"/>
+            <w:pStyle w:val="TOC1"/>
+            <w:spacing w:after="0" w:line="276" w:lineRule="auto"/>
             <w:rPr>
               <w:rFonts w:eastAsiaTheme="minorEastAsia"/>
               <w:bCs w:val="0"/>
@@ -1319,13 +1416,13 @@
               <w:lang w:eastAsia="en-US"/>
             </w:rPr>
           </w:pPr>
-          <w:hyperlink w:anchor="_Toc355688827" w:history="1">
+          <w:hyperlink w:anchor="_Toc364878071" w:history="1">
             <w:r>
               <w:rPr>
                 <w:rStyle w:val="Hyperlink"/>
                 <w:noProof/>
               </w:rPr>
-              <w:t>2.2.2 Risk Impact</w:t>
+              <w:t>4 Defect Detection Strategy</w:t>
             </w:r>
             <w:r>
               <w:rPr>
@@ -1346,7 +1443,7 @@
                 <w:noProof/>
                 <w:webHidden/>
               </w:rPr>
-              <w:instrText xml:space="preserve"> PAGEREF _Toc355688827 \h </w:instrText>
+              <w:instrText xml:space="preserve"> PAGEREF _Toc364878071 \h </w:instrText>
             </w:r>
             <w:r>
               <w:rPr>
@@ -1366,7 +1463,7 @@
                 <w:noProof/>
                 <w:webHidden/>
               </w:rPr>
-              <w:t>4</w:t>
+              <w:t>1</w:t>
             </w:r>
             <w:r>
               <w:rPr>
@@ -1379,8 +1476,8 @@
         </w:p>
         <w:p>
           <w:pPr>
-            <w:pStyle w:val="TOC3"/>
-            <w:spacing w:after="0" w:line="240" w:lineRule="auto"/>
+            <w:pStyle w:val="TOC1"/>
+            <w:spacing w:after="0" w:line="276" w:lineRule="auto"/>
             <w:rPr>
               <w:rFonts w:eastAsiaTheme="minorEastAsia"/>
               <w:bCs w:val="0"/>
@@ -1389,13 +1486,13 @@
               <w:lang w:eastAsia="en-US"/>
             </w:rPr>
           </w:pPr>
-          <w:hyperlink w:anchor="_Toc355688828" w:history="1">
+          <w:hyperlink w:anchor="_Toc364878072" w:history="1">
             <w:r>
               <w:rPr>
                 <w:rStyle w:val="Hyperlink"/>
                 <w:noProof/>
               </w:rPr>
-              <w:t>2.2.3 Risk Score</w:t>
+              <w:t>5 Defect Tracking</w:t>
             </w:r>
             <w:r>
               <w:rPr>
@@ -1416,7 +1513,7 @@
                 <w:noProof/>
                 <w:webHidden/>
               </w:rPr>
-              <w:instrText xml:space="preserve"> PAGEREF _Toc355688828 \h </w:instrText>
+              <w:instrText xml:space="preserve"> PAGEREF _Toc364878072 \h </w:instrText>
             </w:r>
             <w:r>
               <w:rPr>
@@ -1436,7 +1533,7 @@
                 <w:noProof/>
                 <w:webHidden/>
               </w:rPr>
-              <w:t>5</w:t>
+              <w:t>2</w:t>
             </w:r>
             <w:r>
               <w:rPr>
@@ -1450,7 +1547,7 @@
         <w:p>
           <w:pPr>
             <w:pStyle w:val="TOC2"/>
-            <w:spacing w:after="0" w:line="240" w:lineRule="auto"/>
+            <w:spacing w:after="0" w:line="276" w:lineRule="auto"/>
             <w:rPr>
               <w:rFonts w:eastAsiaTheme="minorEastAsia"/>
               <w:bCs w:val="0"/>
@@ -1459,13 +1556,13 @@
               <w:lang w:eastAsia="en-US"/>
             </w:rPr>
           </w:pPr>
-          <w:hyperlink w:anchor="_Toc355688829" w:history="1">
+          <w:hyperlink w:anchor="_Toc364878073" w:history="1">
             <w:r>
               <w:rPr>
                 <w:rStyle w:val="Hyperlink"/>
                 <w:noProof/>
               </w:rPr>
-              <w:t>2.3 Response Strategy</w:t>
+              <w:t>5.1 Definitions</w:t>
             </w:r>
             <w:r>
               <w:rPr>
@@ -1486,7 +1583,7 @@
                 <w:noProof/>
                 <w:webHidden/>
               </w:rPr>
-              <w:instrText xml:space="preserve"> PAGEREF _Toc355688829 \h </w:instrText>
+              <w:instrText xml:space="preserve"> PAGEREF _Toc364878073 \h </w:instrText>
             </w:r>
             <w:r>
               <w:rPr>
@@ -1506,7 +1603,7 @@
                 <w:noProof/>
                 <w:webHidden/>
               </w:rPr>
-              <w:t>6</w:t>
+              <w:t>2</w:t>
             </w:r>
             <w:r>
               <w:rPr>
@@ -1519,8 +1616,8 @@
         </w:p>
         <w:p>
           <w:pPr>
-            <w:pStyle w:val="TOC3"/>
-            <w:spacing w:after="0" w:line="240" w:lineRule="auto"/>
+            <w:pStyle w:val="TOC2"/>
+            <w:spacing w:after="0" w:line="276" w:lineRule="auto"/>
             <w:rPr>
               <w:rFonts w:eastAsiaTheme="minorEastAsia"/>
               <w:bCs w:val="0"/>
@@ -1529,13 +1626,13 @@
               <w:lang w:eastAsia="en-US"/>
             </w:rPr>
           </w:pPr>
-          <w:hyperlink w:anchor="_Toc355688830" w:history="1">
+          <w:hyperlink w:anchor="_Toc364878074" w:history="1">
             <w:r>
               <w:rPr>
                 <w:rStyle w:val="Hyperlink"/>
                 <w:noProof/>
               </w:rPr>
-              <w:t>2.3.1 Mitigation</w:t>
+              <w:t>5.2 Form Template</w:t>
             </w:r>
             <w:r>
               <w:rPr>
@@ -1556,7 +1653,7 @@
                 <w:noProof/>
                 <w:webHidden/>
               </w:rPr>
-              <w:instrText xml:space="preserve"> PAGEREF _Toc355688830 \h </w:instrText>
+              <w:instrText xml:space="preserve"> PAGEREF _Toc364878074 \h </w:instrText>
             </w:r>
             <w:r>
               <w:rPr>
@@ -1576,7 +1673,7 @@
                 <w:noProof/>
                 <w:webHidden/>
               </w:rPr>
-              <w:t>6</w:t>
+              <w:t>2</w:t>
             </w:r>
             <w:r>
               <w:rPr>
@@ -1589,8 +1686,8 @@
         </w:p>
         <w:p>
           <w:pPr>
-            <w:pStyle w:val="TOC3"/>
-            <w:spacing w:after="0" w:line="240" w:lineRule="auto"/>
+            <w:pStyle w:val="TOC2"/>
+            <w:spacing w:after="0" w:line="276" w:lineRule="auto"/>
             <w:rPr>
               <w:rFonts w:eastAsiaTheme="minorEastAsia"/>
               <w:bCs w:val="0"/>
@@ -1599,13 +1696,13 @@
               <w:lang w:eastAsia="en-US"/>
             </w:rPr>
           </w:pPr>
-          <w:hyperlink w:anchor="_Toc355688831" w:history="1">
+          <w:hyperlink w:anchor="_Toc364878075" w:history="1">
             <w:r>
               <w:rPr>
                 <w:rStyle w:val="Hyperlink"/>
                 <w:noProof/>
               </w:rPr>
-              <w:t>2.3.2 Acceptance</w:t>
+              <w:t>5.3 Table Template</w:t>
             </w:r>
             <w:r>
               <w:rPr>
@@ -1626,7 +1723,7 @@
                 <w:noProof/>
                 <w:webHidden/>
               </w:rPr>
-              <w:instrText xml:space="preserve"> PAGEREF _Toc355688831 \h </w:instrText>
+              <w:instrText xml:space="preserve"> PAGEREF _Toc364878075 \h </w:instrText>
             </w:r>
             <w:r>
               <w:rPr>
@@ -1646,7 +1743,7 @@
                 <w:noProof/>
                 <w:webHidden/>
               </w:rPr>
-              <w:t>6</w:t>
+              <w:t>2</w:t>
             </w:r>
             <w:r>
               <w:rPr>
@@ -1659,8 +1756,8 @@
         </w:p>
         <w:p>
           <w:pPr>
-            <w:pStyle w:val="TOC3"/>
-            <w:spacing w:after="0" w:line="240" w:lineRule="auto"/>
+            <w:pStyle w:val="TOC1"/>
+            <w:spacing w:after="0" w:line="276" w:lineRule="auto"/>
             <w:rPr>
               <w:rFonts w:eastAsiaTheme="minorEastAsia"/>
               <w:bCs w:val="0"/>
@@ -1669,13 +1766,13 @@
               <w:lang w:eastAsia="en-US"/>
             </w:rPr>
           </w:pPr>
-          <w:hyperlink w:anchor="_Toc355688832" w:history="1">
+          <w:hyperlink w:anchor="_Toc364878076" w:history="1">
             <w:r>
               <w:rPr>
                 <w:rStyle w:val="Hyperlink"/>
                 <w:noProof/>
               </w:rPr>
-              <w:t>2.3.3 Avoidance</w:t>
+              <w:t>Appendix</w:t>
             </w:r>
             <w:r>
               <w:rPr>
@@ -1696,7 +1793,7 @@
                 <w:noProof/>
                 <w:webHidden/>
               </w:rPr>
-              <w:instrText xml:space="preserve"> PAGEREF _Toc355688832 \h </w:instrText>
+              <w:instrText xml:space="preserve"> PAGEREF _Toc364878076 \h </w:instrText>
             </w:r>
             <w:r>
               <w:rPr>
@@ -1716,7 +1813,7 @@
                 <w:noProof/>
                 <w:webHidden/>
               </w:rPr>
-              <w:t>6</w:t>
+              <w:t>3</w:t>
             </w:r>
             <w:r>
               <w:rPr>
@@ -1729,8 +1826,8 @@
         </w:p>
         <w:p>
           <w:pPr>
-            <w:pStyle w:val="TOC3"/>
-            <w:spacing w:after="0" w:line="240" w:lineRule="auto"/>
+            <w:pStyle w:val="TOC2"/>
+            <w:spacing w:after="0" w:line="276" w:lineRule="auto"/>
             <w:rPr>
               <w:rFonts w:eastAsiaTheme="minorEastAsia"/>
               <w:bCs w:val="0"/>
@@ -1739,13 +1836,13 @@
               <w:lang w:eastAsia="en-US"/>
             </w:rPr>
           </w:pPr>
-          <w:hyperlink w:anchor="_Toc355688833" w:history="1">
+          <w:hyperlink w:anchor="_Toc364878077" w:history="1">
             <w:r>
               <w:rPr>
                 <w:rStyle w:val="Hyperlink"/>
                 <w:noProof/>
               </w:rPr>
-              <w:t>2.3.4 Transference</w:t>
+              <w:t>Appendix A: Defect Form Template</w:t>
             </w:r>
             <w:r>
               <w:rPr>
@@ -1766,7 +1863,7 @@
                 <w:noProof/>
                 <w:webHidden/>
               </w:rPr>
-              <w:instrText xml:space="preserve"> PAGEREF _Toc355688833 \h </w:instrText>
+              <w:instrText xml:space="preserve"> PAGEREF _Toc364878077 \h </w:instrText>
             </w:r>
             <w:r>
               <w:rPr>
@@ -1786,7 +1883,7 @@
                 <w:noProof/>
                 <w:webHidden/>
               </w:rPr>
-              <w:t>6</w:t>
+              <w:t>3</w:t>
             </w:r>
             <w:r>
               <w:rPr>
@@ -1799,8 +1896,8 @@
         </w:p>
         <w:p>
           <w:pPr>
-            <w:pStyle w:val="TOC1"/>
-            <w:spacing w:after="0" w:line="240" w:lineRule="auto"/>
+            <w:pStyle w:val="TOC2"/>
+            <w:spacing w:after="0" w:line="276" w:lineRule="auto"/>
             <w:rPr>
               <w:rFonts w:eastAsiaTheme="minorEastAsia"/>
               <w:bCs w:val="0"/>
@@ -1809,13 +1906,13 @@
               <w:lang w:eastAsia="en-US"/>
             </w:rPr>
           </w:pPr>
-          <w:hyperlink w:anchor="_Toc355688834" w:history="1">
+          <w:hyperlink w:anchor="_Toc364878078" w:history="1">
             <w:r>
               <w:rPr>
                 <w:rStyle w:val="Hyperlink"/>
                 <w:noProof/>
               </w:rPr>
-              <w:t>3 Risk Assessment</w:t>
+              <w:t>Appendix B: Defect Tracking Log Template</w:t>
             </w:r>
             <w:r>
               <w:rPr>
@@ -1836,7 +1933,7 @@
                 <w:noProof/>
                 <w:webHidden/>
               </w:rPr>
-              <w:instrText xml:space="preserve"> PAGEREF _Toc355688834 \h </w:instrText>
+              <w:instrText xml:space="preserve"> PAGEREF _Toc364878078 \h </w:instrText>
             </w:r>
             <w:r>
               <w:rPr>
@@ -1856,7 +1953,7 @@
                 <w:noProof/>
                 <w:webHidden/>
               </w:rPr>
-              <w:t>6</w:t>
+              <w:t>8</w:t>
             </w:r>
             <w:r>
               <w:rPr>
@@ -1869,427 +1966,10 @@
         </w:p>
         <w:p>
           <w:pPr>
-            <w:pStyle w:val="TOC2"/>
-            <w:spacing w:after="0" w:line="240" w:lineRule="auto"/>
-            <w:rPr>
-              <w:rFonts w:eastAsiaTheme="minorEastAsia"/>
-              <w:bCs w:val="0"/>
-              <w:noProof/>
-              <w:color w:val="auto"/>
-              <w:lang w:eastAsia="en-US"/>
-            </w:rPr>
-          </w:pPr>
-          <w:hyperlink w:anchor="_Toc355688835" w:history="1">
-            <w:r>
-              <w:rPr>
-                <w:rStyle w:val="Hyperlink"/>
-                <w:noProof/>
-              </w:rPr>
-              <w:t>3.1 Definitions</w:t>
-            </w:r>
-            <w:r>
-              <w:rPr>
-                <w:noProof/>
-                <w:webHidden/>
-              </w:rPr>
-              <w:tab/>
-            </w:r>
-            <w:r>
-              <w:rPr>
-                <w:noProof/>
-                <w:webHidden/>
-              </w:rPr>
-              <w:fldChar w:fldCharType="begin"/>
-            </w:r>
-            <w:r>
-              <w:rPr>
-                <w:noProof/>
-                <w:webHidden/>
-              </w:rPr>
-              <w:instrText xml:space="preserve"> PAGEREF _Toc355688835 \h </w:instrText>
-            </w:r>
-            <w:r>
-              <w:rPr>
-                <w:noProof/>
-                <w:webHidden/>
-              </w:rPr>
-            </w:r>
-            <w:r>
-              <w:rPr>
-                <w:noProof/>
-                <w:webHidden/>
-              </w:rPr>
-              <w:fldChar w:fldCharType="separate"/>
-            </w:r>
-            <w:r>
-              <w:rPr>
-                <w:noProof/>
-                <w:webHidden/>
-              </w:rPr>
-              <w:t>6</w:t>
-            </w:r>
-            <w:r>
-              <w:rPr>
-                <w:noProof/>
-                <w:webHidden/>
-              </w:rPr>
-              <w:fldChar w:fldCharType="end"/>
-            </w:r>
-          </w:hyperlink>
-        </w:p>
-        <w:p>
-          <w:pPr>
-            <w:pStyle w:val="TOC2"/>
-            <w:spacing w:after="0" w:line="240" w:lineRule="auto"/>
-            <w:rPr>
-              <w:rFonts w:eastAsiaTheme="minorEastAsia"/>
-              <w:bCs w:val="0"/>
-              <w:noProof/>
-              <w:color w:val="auto"/>
-              <w:lang w:eastAsia="en-US"/>
-            </w:rPr>
-          </w:pPr>
-          <w:hyperlink w:anchor="_Toc355688836" w:history="1">
-            <w:r>
-              <w:rPr>
-                <w:rStyle w:val="Hyperlink"/>
-                <w:noProof/>
-              </w:rPr>
-              <w:t>3.2 Form Template</w:t>
-            </w:r>
-            <w:r>
-              <w:rPr>
-                <w:noProof/>
-                <w:webHidden/>
-              </w:rPr>
-              <w:tab/>
-            </w:r>
-            <w:r>
-              <w:rPr>
-                <w:noProof/>
-                <w:webHidden/>
-              </w:rPr>
-              <w:fldChar w:fldCharType="begin"/>
-            </w:r>
-            <w:r>
-              <w:rPr>
-                <w:noProof/>
-                <w:webHidden/>
-              </w:rPr>
-              <w:instrText xml:space="preserve"> PAGEREF _Toc355688836 \h </w:instrText>
-            </w:r>
-            <w:r>
-              <w:rPr>
-                <w:noProof/>
-                <w:webHidden/>
-              </w:rPr>
-            </w:r>
-            <w:r>
-              <w:rPr>
-                <w:noProof/>
-                <w:webHidden/>
-              </w:rPr>
-              <w:fldChar w:fldCharType="separate"/>
-            </w:r>
-            <w:r>
-              <w:rPr>
-                <w:noProof/>
-                <w:webHidden/>
-              </w:rPr>
-              <w:t>6</w:t>
-            </w:r>
-            <w:r>
-              <w:rPr>
-                <w:noProof/>
-                <w:webHidden/>
-              </w:rPr>
-              <w:fldChar w:fldCharType="end"/>
-            </w:r>
-          </w:hyperlink>
-        </w:p>
-        <w:p>
-          <w:pPr>
-            <w:pStyle w:val="TOC2"/>
-            <w:spacing w:after="0" w:line="240" w:lineRule="auto"/>
-            <w:rPr>
-              <w:rFonts w:eastAsiaTheme="minorEastAsia"/>
-              <w:bCs w:val="0"/>
-              <w:noProof/>
-              <w:color w:val="auto"/>
-              <w:lang w:eastAsia="en-US"/>
-            </w:rPr>
-          </w:pPr>
-          <w:hyperlink w:anchor="_Toc355688837" w:history="1">
-            <w:r>
-              <w:rPr>
-                <w:rStyle w:val="Hyperlink"/>
-                <w:noProof/>
-              </w:rPr>
-              <w:t>3.3 Table Template</w:t>
-            </w:r>
-            <w:r>
-              <w:rPr>
-                <w:noProof/>
-                <w:webHidden/>
-              </w:rPr>
-              <w:tab/>
-            </w:r>
-            <w:r>
-              <w:rPr>
-                <w:noProof/>
-                <w:webHidden/>
-              </w:rPr>
-              <w:fldChar w:fldCharType="begin"/>
-            </w:r>
-            <w:r>
-              <w:rPr>
-                <w:noProof/>
-                <w:webHidden/>
-              </w:rPr>
-              <w:instrText xml:space="preserve"> PAGEREF _Toc355688837 \h </w:instrText>
-            </w:r>
-            <w:r>
-              <w:rPr>
-                <w:noProof/>
-                <w:webHidden/>
-              </w:rPr>
-            </w:r>
-            <w:r>
-              <w:rPr>
-                <w:noProof/>
-                <w:webHidden/>
-              </w:rPr>
-              <w:fldChar w:fldCharType="separate"/>
-            </w:r>
-            <w:r>
-              <w:rPr>
-                <w:noProof/>
-                <w:webHidden/>
-              </w:rPr>
-              <w:t>6</w:t>
-            </w:r>
-            <w:r>
-              <w:rPr>
-                <w:noProof/>
-                <w:webHidden/>
-              </w:rPr>
-              <w:fldChar w:fldCharType="end"/>
-            </w:r>
-          </w:hyperlink>
-        </w:p>
-        <w:p>
-          <w:pPr>
-            <w:pStyle w:val="TOC1"/>
-            <w:spacing w:after="0" w:line="240" w:lineRule="auto"/>
-            <w:rPr>
-              <w:rFonts w:eastAsiaTheme="minorEastAsia"/>
-              <w:bCs w:val="0"/>
-              <w:noProof/>
-              <w:color w:val="auto"/>
-              <w:lang w:eastAsia="en-US"/>
-            </w:rPr>
-          </w:pPr>
-          <w:hyperlink w:anchor="_Toc355688838" w:history="1">
-            <w:r>
-              <w:rPr>
-                <w:rStyle w:val="Hyperlink"/>
-                <w:noProof/>
-              </w:rPr>
-              <w:t>Appendix</w:t>
-            </w:r>
-            <w:r>
-              <w:rPr>
-                <w:noProof/>
-                <w:webHidden/>
-              </w:rPr>
-              <w:tab/>
-            </w:r>
-            <w:r>
-              <w:rPr>
-                <w:noProof/>
-                <w:webHidden/>
-              </w:rPr>
-              <w:fldChar w:fldCharType="begin"/>
-            </w:r>
-            <w:r>
-              <w:rPr>
-                <w:noProof/>
-                <w:webHidden/>
-              </w:rPr>
-              <w:instrText xml:space="preserve"> PAGEREF _Toc355688838 \h </w:instrText>
-            </w:r>
-            <w:r>
-              <w:rPr>
-                <w:noProof/>
-                <w:webHidden/>
-              </w:rPr>
-            </w:r>
-            <w:r>
-              <w:rPr>
-                <w:noProof/>
-                <w:webHidden/>
-              </w:rPr>
-              <w:fldChar w:fldCharType="separate"/>
-            </w:r>
-            <w:r>
-              <w:rPr>
-                <w:noProof/>
-                <w:webHidden/>
-              </w:rPr>
-              <w:t>7</w:t>
-            </w:r>
-            <w:r>
-              <w:rPr>
-                <w:noProof/>
-                <w:webHidden/>
-              </w:rPr>
-              <w:fldChar w:fldCharType="end"/>
-            </w:r>
-          </w:hyperlink>
-        </w:p>
-        <w:p>
-          <w:pPr>
-            <w:pStyle w:val="TOC2"/>
-            <w:spacing w:after="0" w:line="240" w:lineRule="auto"/>
-            <w:rPr>
-              <w:rFonts w:eastAsiaTheme="minorEastAsia"/>
-              <w:bCs w:val="0"/>
-              <w:noProof/>
-              <w:color w:val="auto"/>
-              <w:lang w:eastAsia="en-US"/>
-            </w:rPr>
-          </w:pPr>
-          <w:hyperlink w:anchor="_Toc355688839" w:history="1">
-            <w:r>
-              <w:rPr>
-                <w:rStyle w:val="Hyperlink"/>
-                <w:noProof/>
-              </w:rPr>
-              <w:t>Appendix A: Risk Form Template</w:t>
-            </w:r>
-            <w:r>
-              <w:rPr>
-                <w:noProof/>
-                <w:webHidden/>
-              </w:rPr>
-              <w:tab/>
-            </w:r>
-            <w:r>
-              <w:rPr>
-                <w:noProof/>
-                <w:webHidden/>
-              </w:rPr>
-              <w:fldChar w:fldCharType="begin"/>
-            </w:r>
-            <w:r>
-              <w:rPr>
-                <w:noProof/>
-                <w:webHidden/>
-              </w:rPr>
-              <w:instrText xml:space="preserve"> PAGEREF _Toc355688839 \h </w:instrText>
-            </w:r>
-            <w:r>
-              <w:rPr>
-                <w:noProof/>
-                <w:webHidden/>
-              </w:rPr>
-            </w:r>
-            <w:r>
-              <w:rPr>
-                <w:noProof/>
-                <w:webHidden/>
-              </w:rPr>
-              <w:fldChar w:fldCharType="separate"/>
-            </w:r>
-            <w:r>
-              <w:rPr>
-                <w:noProof/>
-                <w:webHidden/>
-              </w:rPr>
-              <w:t>7</w:t>
-            </w:r>
-            <w:r>
-              <w:rPr>
-                <w:noProof/>
-                <w:webHidden/>
-              </w:rPr>
-              <w:fldChar w:fldCharType="end"/>
-            </w:r>
-          </w:hyperlink>
-        </w:p>
-        <w:p>
-          <w:pPr>
-            <w:pStyle w:val="TOC2"/>
-            <w:spacing w:after="0" w:line="240" w:lineRule="auto"/>
-            <w:rPr>
-              <w:rFonts w:eastAsiaTheme="minorEastAsia"/>
-              <w:bCs w:val="0"/>
-              <w:noProof/>
-              <w:color w:val="auto"/>
-              <w:lang w:eastAsia="en-US"/>
-            </w:rPr>
-          </w:pPr>
-          <w:hyperlink w:anchor="_Toc355688840" w:history="1">
-            <w:r>
-              <w:rPr>
-                <w:rStyle w:val="Hyperlink"/>
-                <w:noProof/>
-              </w:rPr>
-              <w:t>Appendix B: Risk Assessment Table Template</w:t>
-            </w:r>
-            <w:r>
-              <w:rPr>
-                <w:noProof/>
-                <w:webHidden/>
-              </w:rPr>
-              <w:tab/>
-            </w:r>
-            <w:r>
-              <w:rPr>
-                <w:noProof/>
-                <w:webHidden/>
-              </w:rPr>
-              <w:fldChar w:fldCharType="begin"/>
-            </w:r>
-            <w:r>
-              <w:rPr>
-                <w:noProof/>
-                <w:webHidden/>
-              </w:rPr>
-              <w:instrText xml:space="preserve"> PAGEREF _Toc355688840 \h </w:instrText>
-            </w:r>
-            <w:r>
-              <w:rPr>
-                <w:noProof/>
-                <w:webHidden/>
-              </w:rPr>
-            </w:r>
-            <w:r>
-              <w:rPr>
-                <w:noProof/>
-                <w:webHidden/>
-              </w:rPr>
-              <w:fldChar w:fldCharType="separate"/>
-            </w:r>
-            <w:r>
-              <w:rPr>
-                <w:noProof/>
-                <w:webHidden/>
-              </w:rPr>
-              <w:t>8</w:t>
-            </w:r>
-            <w:r>
-              <w:rPr>
-                <w:noProof/>
-                <w:webHidden/>
-              </w:rPr>
-              <w:fldChar w:fldCharType="end"/>
-            </w:r>
-          </w:hyperlink>
-        </w:p>
-        <w:p>
-          <w:pPr>
-            <w:spacing w:after="0" w:line="240" w:lineRule="auto"/>
+            <w:tabs>
+              <w:tab w:val="right" w:pos="9360"/>
+            </w:tabs>
+            <w:spacing w:after="0" w:line="276" w:lineRule="auto"/>
             <w:rPr>
               <w:noProof/>
             </w:rPr>
@@ -2301,6 +1981,13 @@
             </w:rPr>
             <w:fldChar w:fldCharType="end"/>
           </w:r>
+          <w:r>
+            <w:rPr>
+              <w:b/>
+              <w:noProof/>
+            </w:rPr>
+            <w:tab/>
+          </w:r>
         </w:p>
       </w:sdtContent>
     </w:sdt>
@@ -2308,7 +1995,7 @@
       <w:pPr>
         <w:rPr>
           <w:rFonts w:asciiTheme="majorHAnsi" w:eastAsiaTheme="majorEastAsia" w:hAnsiTheme="majorHAnsi" w:cstheme="majorBidi"/>
-          <w:color w:val="0B5294" w:themeColor="accent1" w:themeShade="BF"/>
+          <w:color w:val="102600" w:themeColor="accent1" w:themeShade="BF"/>
           <w:sz w:val="28"/>
           <w:szCs w:val="28"/>
         </w:rPr>
@@ -2321,7 +2008,7 @@
       <w:pPr>
         <w:pStyle w:val="Heading1"/>
       </w:pPr>
-      <w:bookmarkStart w:id="0" w:name="_Toc355688813"/>
+      <w:bookmarkStart w:id="0" w:name="_Toc364878057"/>
       <w:r>
         <w:lastRenderedPageBreak/>
         <w:t>1 Introduction</w:t>
@@ -2340,7 +2027,7 @@
       <w:pPr>
         <w:pStyle w:val="Heading2"/>
       </w:pPr>
-      <w:bookmarkStart w:id="1" w:name="_Toc355688814"/>
+      <w:bookmarkStart w:id="1" w:name="_Toc364878058"/>
       <w:r>
         <w:t>1.</w:t>
       </w:r>
@@ -2364,7 +2051,7 @@
       <w:pPr>
         <w:pStyle w:val="Heading2"/>
       </w:pPr>
-      <w:bookmarkStart w:id="2" w:name="_Toc355688815"/>
+      <w:bookmarkStart w:id="2" w:name="_Toc364878059"/>
       <w:r>
         <w:t>1.</w:t>
       </w:r>
@@ -2376,7 +2063,6 @@
       </w:r>
       <w:bookmarkEnd w:id="2"/>
     </w:p>
-    <w:bookmarkStart w:id="3" w:name="_Toc355688816"/>
     <w:p>
       <w:pPr>
         <w:pStyle w:val="ListParagraph"/>
@@ -2385,30 +2071,14 @@
           <w:numId w:val="12"/>
         </w:numPr>
       </w:pPr>
-      <w:r>
-        <w:fldChar w:fldCharType="begin"/>
-      </w:r>
-      <w:r>
-        <w:instrText xml:space="preserve"> HYPERLINK "</w:instrText>
-      </w:r>
-      <w:r>
-        <w:instrText>http://sgraham745.net/uni/Semester%201/Project%20Management/S%20Drive/ProjMan/Stuff/Software%20defects%202.doc</w:instrText>
-      </w:r>
-      <w:r>
-        <w:instrText xml:space="preserve">" </w:instrText>
-      </w:r>
-      <w:r>
-        <w:fldChar w:fldCharType="separate"/>
-      </w:r>
-      <w:r>
-        <w:rPr>
-          <w:rStyle w:val="Hyperlink"/>
-        </w:rPr>
-        <w:t>http://sgraham745.net/uni/Semester%201/Project%20Management/S%20Drive/ProjMan/Stuff/Software%20defects%202.doc</w:t>
-      </w:r>
-      <w:r>
-        <w:fldChar w:fldCharType="end"/>
-      </w:r>
+      <w:hyperlink r:id="rId12" w:history="1">
+        <w:r>
+          <w:rPr>
+            <w:rStyle w:val="Hyperlink"/>
+          </w:rPr>
+          <w:t>http://sgraham745.net/uni/Semester%201/Project%20Management/S%20Drive/ProjMan/Stuff/Software%20defects%202.doc</w:t>
+        </w:r>
+      </w:hyperlink>
     </w:p>
     <w:p>
       <w:pPr>
@@ -2418,7 +2088,7 @@
           <w:numId w:val="12"/>
         </w:numPr>
       </w:pPr>
-      <w:hyperlink r:id="rId10" w:history="1">
+      <w:hyperlink r:id="rId13" w:history="1">
         <w:r>
           <w:rPr>
             <w:rStyle w:val="Hyperlink"/>
@@ -2435,7 +2105,7 @@
           <w:numId w:val="12"/>
         </w:numPr>
       </w:pPr>
-      <w:hyperlink r:id="rId11" w:history="1">
+      <w:hyperlink r:id="rId14" w:history="1">
         <w:r>
           <w:rPr>
             <w:rStyle w:val="Hyperlink"/>
@@ -2452,7 +2122,7 @@
           <w:numId w:val="12"/>
         </w:numPr>
       </w:pPr>
-      <w:hyperlink r:id="rId12" w:history="1">
+      <w:hyperlink r:id="rId15" w:history="1">
         <w:r>
           <w:rPr>
             <w:rStyle w:val="Hyperlink"/>
@@ -2463,17 +2133,9 @@
     </w:p>
     <w:p>
       <w:pPr>
-        <w:pStyle w:val="ListParagraph"/>
-        <w:numPr>
-          <w:ilvl w:val="0"/>
-          <w:numId w:val="12"/>
-        </w:numPr>
-      </w:pPr>
-    </w:p>
-    <w:p>
-      <w:pPr>
         <w:pStyle w:val="Heading2"/>
       </w:pPr>
+      <w:bookmarkStart w:id="3" w:name="_Toc364878060"/>
       <w:r>
         <w:t>1.</w:t>
       </w:r>
@@ -2495,10 +2157,10 @@
         <w:tblLook w:val="0420" w:firstRow="1" w:lastRow="0" w:firstColumn="0" w:lastColumn="0" w:noHBand="0" w:noVBand="1"/>
       </w:tblPr>
       <w:tblGrid>
-        <w:gridCol w:w="1650"/>
-        <w:gridCol w:w="1347"/>
-        <w:gridCol w:w="5458"/>
-        <w:gridCol w:w="1121"/>
+        <w:gridCol w:w="1628"/>
+        <w:gridCol w:w="1513"/>
+        <w:gridCol w:w="5316"/>
+        <w:gridCol w:w="1119"/>
       </w:tblGrid>
       <w:tr>
         <w:trPr>
@@ -2507,6 +2169,7 @@
         <w:tc>
           <w:tcPr>
             <w:tcW w:w="1650" w:type="dxa"/>
+            <w:shd w:val="clear" w:color="auto" w:fill="551188" w:themeFill="text2"/>
           </w:tcPr>
           <w:p>
             <w:pPr>
@@ -2526,6 +2189,7 @@
         <w:tc>
           <w:tcPr>
             <w:tcW w:w="1347" w:type="dxa"/>
+            <w:shd w:val="clear" w:color="auto" w:fill="551188" w:themeFill="text2"/>
           </w:tcPr>
           <w:p>
             <w:pPr>
@@ -2545,6 +2209,7 @@
         <w:tc>
           <w:tcPr>
             <w:tcW w:w="5458" w:type="dxa"/>
+            <w:shd w:val="clear" w:color="auto" w:fill="551188" w:themeFill="text2"/>
           </w:tcPr>
           <w:p>
             <w:pPr>
@@ -2564,6 +2229,7 @@
         <w:tc>
           <w:tcPr>
             <w:tcW w:w="1121" w:type="dxa"/>
+            <w:shd w:val="clear" w:color="auto" w:fill="551188" w:themeFill="text2"/>
           </w:tcPr>
           <w:p>
             <w:pPr>
@@ -2642,18 +2308,17 @@
         </w:tc>
       </w:tr>
     </w:tbl>
+    <w:p/>
     <w:p>
       <w:pPr>
-        <w:pStyle w:val="Heading1"/>
-      </w:pPr>
-    </w:p>
-    <w:p>
-      <w:pPr>
+        <w:spacing w:after="200" w:line="276" w:lineRule="auto"/>
         <w:rPr>
           <w:rFonts w:asciiTheme="majorHAnsi" w:eastAsiaTheme="majorEastAsia" w:hAnsiTheme="majorHAnsi" w:cstheme="majorBidi"/>
-          <w:color w:val="0B5294" w:themeColor="accent1" w:themeShade="BF"/>
-          <w:sz w:val="28"/>
-          <w:szCs w:val="28"/>
+          <w:b/>
+          <w:bCs w:val="0"/>
+          <w:color w:val="163300" w:themeColor="accent1"/>
+          <w:sz w:val="26"/>
+          <w:szCs w:val="26"/>
         </w:rPr>
       </w:pPr>
       <w:r>
@@ -2664,17 +2329,9 @@
       <w:pPr>
         <w:pStyle w:val="Heading1"/>
       </w:pPr>
-      <w:bookmarkStart w:id="4" w:name="_Toc355688817"/>
       <w:r>
         <w:lastRenderedPageBreak/>
-        <w:t>2</w:t>
-      </w:r>
-      <w:r>
-        <w:t xml:space="preserve"> </w:t>
-      </w:r>
-      <w:bookmarkEnd w:id="4"/>
-      <w:r>
-        <w:t xml:space="preserve">Approach </w:t>
+        <w:t xml:space="preserve">2 Approach </w:t>
       </w:r>
       <w:proofErr w:type="gramStart"/>
       <w:r>
@@ -2695,25 +2352,17 @@
     </w:p>
     <w:p>
       <w:r>
-        <w:t xml:space="preserve">This section is used to identify </w:t>
-      </w:r>
-      <w:r>
-        <w:t>the origin of defect. Typically defects occur due to one of the following categories:</w:t>
+        <w:t>This section is used to identify the origin of defect. Typically defects occur due to one of the following categories:</w:t>
       </w:r>
     </w:p>
     <w:p>
       <w:pPr>
-        <w:pStyle w:val="ListParagraph"/>
-        <w:numPr>
-          <w:ilvl w:val="0"/>
-          <w:numId w:val="13"/>
-        </w:numPr>
         <w:sectPr>
-          <w:headerReference w:type="default" r:id="rId13"/>
-          <w:footerReference w:type="default" r:id="rId14"/>
+          <w:headerReference w:type="default" r:id="rId16"/>
+          <w:footerReference w:type="default" r:id="rId17"/>
           <w:type w:val="continuous"/>
           <w:pgSz w:w="12240" w:h="15840" w:code="1"/>
-          <w:pgMar w:top="2045" w:right="1440" w:bottom="2045" w:left="1440" w:header="288" w:footer="720" w:gutter="0"/>
+          <w:pgMar w:top="1440" w:right="1440" w:bottom="1440" w:left="1440" w:header="288" w:footer="720" w:gutter="0"/>
           <w:pgNumType w:start="0"/>
           <w:cols w:space="720"/>
           <w:titlePg/>
@@ -2816,13 +2465,9 @@
       <w:pPr>
         <w:pStyle w:val="Heading3"/>
       </w:pPr>
-      <w:bookmarkStart w:id="5" w:name="_Toc355688834"/>
       <w:r>
         <w:lastRenderedPageBreak/>
-        <w:t>2.1.1</w:t>
-      </w:r>
-      <w:r>
-        <w:t xml:space="preserve"> Requirement Defects</w:t>
+        <w:t>2.1.1 Requirement Defects</w:t>
       </w:r>
     </w:p>
     <w:p>
@@ -2870,13 +2515,7 @@
         <w:pStyle w:val="Heading3"/>
       </w:pPr>
       <w:r>
-        <w:t>2.1.4 Document</w:t>
-      </w:r>
-      <w:r>
-        <w:t>ation</w:t>
-      </w:r>
-      <w:r>
-        <w:t xml:space="preserve"> Defects</w:t>
+        <w:t>2.1.4 Documentation Defects</w:t>
       </w:r>
     </w:p>
     <w:p>
@@ -2926,26 +2565,17 @@
     </w:p>
     <w:p>
       <w:pPr>
-        <w:spacing w:after="200" w:line="276" w:lineRule="auto"/>
-        <w:rPr>
-          <w:highlight w:val="yellow"/>
-        </w:rPr>
+        <w:pStyle w:val="Heading2"/>
       </w:pPr>
       <w:r>
-        <w:rPr>
-          <w:highlight w:val="yellow"/>
-        </w:rPr>
         <w:br w:type="page"/>
       </w:r>
-    </w:p>
-    <w:p>
-      <w:pPr>
-        <w:pStyle w:val="Heading2"/>
-      </w:pPr>
+      <w:bookmarkStart w:id="4" w:name="_Toc364878069"/>
       <w:r>
         <w:lastRenderedPageBreak/>
         <w:t>2.2 Defect Type</w:t>
       </w:r>
+      <w:bookmarkEnd w:id="4"/>
     </w:p>
     <w:p>
       <w:r>
@@ -2975,6 +2605,7 @@
         <w:tc>
           <w:tcPr>
             <w:tcW w:w="2088" w:type="dxa"/>
+            <w:shd w:val="clear" w:color="auto" w:fill="551188" w:themeFill="text2"/>
           </w:tcPr>
           <w:p>
             <w:pPr>
@@ -2984,11 +2615,75 @@
                 <w:color w:val="FFFFFF" w:themeColor="background1"/>
               </w:rPr>
             </w:pPr>
+            <w:bookmarkStart w:id="5" w:name="_GoBack"/>
             <w:r>
               <w:rPr>
                 <w:color w:val="FFFFFF" w:themeColor="background1"/>
               </w:rPr>
               <w:t>Type of Defect</w:t>
+            </w:r>
+          </w:p>
+        </w:tc>
+        <w:tc>
+          <w:tcPr>
+            <w:tcW w:w="3608" w:type="dxa"/>
+            <w:shd w:val="clear" w:color="auto" w:fill="551188" w:themeFill="text2"/>
+          </w:tcPr>
+          <w:p>
+            <w:pPr>
+              <w:spacing w:line="240" w:lineRule="auto"/>
+              <w:jc w:val="center"/>
+              <w:rPr>
+                <w:color w:val="FFFFFF" w:themeColor="background1"/>
+              </w:rPr>
+            </w:pPr>
+            <w:r>
+              <w:rPr>
+                <w:color w:val="FFFFFF" w:themeColor="background1"/>
+              </w:rPr>
+              <w:t>Possibility of Defect Occurrence</w:t>
+            </w:r>
+          </w:p>
+        </w:tc>
+        <w:tc>
+          <w:tcPr>
+            <w:tcW w:w="2574" w:type="dxa"/>
+            <w:shd w:val="clear" w:color="auto" w:fill="551188" w:themeFill="text2"/>
+          </w:tcPr>
+          <w:p>
+            <w:pPr>
+              <w:spacing w:line="240" w:lineRule="auto"/>
+              <w:jc w:val="center"/>
+              <w:rPr>
+                <w:color w:val="FFFFFF" w:themeColor="background1"/>
+              </w:rPr>
+            </w:pPr>
+            <w:r>
+              <w:rPr>
+                <w:color w:val="FFFFFF" w:themeColor="background1"/>
+              </w:rPr>
+              <w:t>Overall Defect Pattern</w:t>
+            </w:r>
+          </w:p>
+        </w:tc>
+      </w:tr>
+      <w:bookmarkEnd w:id="5"/>
+      <w:tr>
+        <w:trPr>
+          <w:cnfStyle w:val="000000100000" w:firstRow="0" w:lastRow="0" w:firstColumn="0" w:lastColumn="0" w:oddVBand="0" w:evenVBand="0" w:oddHBand="1" w:evenHBand="0" w:firstRowFirstColumn="0" w:firstRowLastColumn="0" w:lastRowFirstColumn="0" w:lastRowLastColumn="0"/>
+          <w:jc w:val="center"/>
+        </w:trPr>
+        <w:tc>
+          <w:tcPr>
+            <w:tcW w:w="2088" w:type="dxa"/>
+          </w:tcPr>
+          <w:p>
+            <w:pPr>
+              <w:spacing w:line="240" w:lineRule="auto"/>
+              <w:jc w:val="center"/>
+            </w:pPr>
+            <w:r>
+              <w:t>Blocker</w:t>
             </w:r>
           </w:p>
         </w:tc>
@@ -3000,27 +2695,9 @@
             <w:pPr>
               <w:spacing w:line="240" w:lineRule="auto"/>
               <w:jc w:val="center"/>
-              <w:rPr>
-                <w:color w:val="FFFFFF" w:themeColor="background1"/>
-              </w:rPr>
             </w:pPr>
             <w:r>
-              <w:rPr>
-                <w:color w:val="FFFFFF" w:themeColor="background1"/>
-              </w:rPr>
-              <w:t>Possibility</w:t>
-            </w:r>
-            <w:r>
-              <w:rPr>
-                <w:color w:val="FFFFFF" w:themeColor="background1"/>
-              </w:rPr>
-              <w:t xml:space="preserve"> of Defect </w:t>
-            </w:r>
-            <w:r>
-              <w:rPr>
-                <w:color w:val="FFFFFF" w:themeColor="background1"/>
-              </w:rPr>
-              <w:t>Occurrence</w:t>
+              <w:t>Remote</w:t>
             </w:r>
           </w:p>
         </w:tc>
@@ -3032,15 +2709,56 @@
             <w:pPr>
               <w:spacing w:line="240" w:lineRule="auto"/>
               <w:jc w:val="center"/>
-              <w:rPr>
-                <w:color w:val="FFFFFF" w:themeColor="background1"/>
-              </w:rPr>
             </w:pPr>
             <w:r>
-              <w:rPr>
-                <w:color w:val="FFFFFF" w:themeColor="background1"/>
-              </w:rPr>
-              <w:t>Overall Defect Pattern</w:t>
+              <w:t>10%</w:t>
+            </w:r>
+          </w:p>
+        </w:tc>
+      </w:tr>
+      <w:tr>
+        <w:trPr>
+          <w:jc w:val="center"/>
+        </w:trPr>
+        <w:tc>
+          <w:tcPr>
+            <w:tcW w:w="2088" w:type="dxa"/>
+          </w:tcPr>
+          <w:p>
+            <w:pPr>
+              <w:spacing w:line="240" w:lineRule="auto"/>
+              <w:jc w:val="center"/>
+            </w:pPr>
+            <w:r>
+              <w:t>Critical</w:t>
+            </w:r>
+          </w:p>
+        </w:tc>
+        <w:tc>
+          <w:tcPr>
+            <w:tcW w:w="3608" w:type="dxa"/>
+          </w:tcPr>
+          <w:p>
+            <w:pPr>
+              <w:spacing w:line="240" w:lineRule="auto"/>
+              <w:jc w:val="center"/>
+            </w:pPr>
+            <w:r>
+              <w:t>Unlikely</w:t>
+            </w:r>
+          </w:p>
+        </w:tc>
+        <w:tc>
+          <w:tcPr>
+            <w:tcW w:w="2574" w:type="dxa"/>
+          </w:tcPr>
+          <w:p>
+            <w:pPr>
+              <w:spacing w:line="240" w:lineRule="auto"/>
+              <w:jc w:val="center"/>
+            </w:pPr>
+            <w:r>
+              <w:t>20%</w:t>
             </w:r>
           </w:p>
         </w:tc>
@@ -3060,7 +2778,7 @@
               <w:jc w:val="center"/>
             </w:pPr>
             <w:r>
-              <w:t>Blocker</w:t>
+              <w:t>Major</w:t>
             </w:r>
           </w:p>
         </w:tc>
@@ -3074,7 +2792,7 @@
               <w:jc w:val="center"/>
             </w:pPr>
             <w:r>
-              <w:t>Remote</w:t>
+              <w:t>Possible</w:t>
             </w:r>
           </w:p>
         </w:tc>
@@ -3088,10 +2806,7 @@
               <w:jc w:val="center"/>
             </w:pPr>
             <w:r>
-              <w:t>10</w:t>
-            </w:r>
-            <w:r>
-              <w:t>%</w:t>
+              <w:t>25%</w:t>
             </w:r>
           </w:p>
         </w:tc>
@@ -3110,7 +2825,7 @@
               <w:jc w:val="center"/>
             </w:pPr>
             <w:r>
-              <w:t>Critical</w:t>
+              <w:t>Minor</w:t>
             </w:r>
           </w:p>
         </w:tc>
@@ -3124,7 +2839,7 @@
               <w:jc w:val="center"/>
             </w:pPr>
             <w:r>
-              <w:t>Unlikely</w:t>
+              <w:t>Probable</w:t>
             </w:r>
           </w:p>
         </w:tc>
@@ -3138,10 +2853,7 @@
               <w:jc w:val="center"/>
             </w:pPr>
             <w:r>
-              <w:t>20</w:t>
-            </w:r>
-            <w:r>
-              <w:t>%</w:t>
+              <w:t>15%</w:t>
             </w:r>
           </w:p>
         </w:tc>
@@ -3161,7 +2873,7 @@
               <w:jc w:val="center"/>
             </w:pPr>
             <w:r>
-              <w:t>Major</w:t>
+              <w:t>Trivial</w:t>
             </w:r>
           </w:p>
         </w:tc>
@@ -3175,7 +2887,7 @@
               <w:jc w:val="center"/>
             </w:pPr>
             <w:r>
-              <w:t>Possible</w:t>
+              <w:t>Near Certainty</w:t>
             </w:r>
           </w:p>
         </w:tc>
@@ -3189,111 +2901,7 @@
               <w:jc w:val="center"/>
             </w:pPr>
             <w:r>
-              <w:t>25</w:t>
-            </w:r>
-            <w:r>
-              <w:t>%</w:t>
-            </w:r>
-          </w:p>
-        </w:tc>
-      </w:tr>
-      <w:tr>
-        <w:trPr>
-          <w:jc w:val="center"/>
-        </w:trPr>
-        <w:tc>
-          <w:tcPr>
-            <w:tcW w:w="2088" w:type="dxa"/>
-          </w:tcPr>
-          <w:p>
-            <w:pPr>
-              <w:spacing w:line="240" w:lineRule="auto"/>
-              <w:jc w:val="center"/>
-            </w:pPr>
-            <w:r>
-              <w:t>Minor</w:t>
-            </w:r>
-          </w:p>
-        </w:tc>
-        <w:tc>
-          <w:tcPr>
-            <w:tcW w:w="3608" w:type="dxa"/>
-          </w:tcPr>
-          <w:p>
-            <w:pPr>
-              <w:spacing w:line="240" w:lineRule="auto"/>
-              <w:jc w:val="center"/>
-            </w:pPr>
-            <w:r>
-              <w:t>Probable</w:t>
-            </w:r>
-          </w:p>
-        </w:tc>
-        <w:tc>
-          <w:tcPr>
-            <w:tcW w:w="2574" w:type="dxa"/>
-          </w:tcPr>
-          <w:p>
-            <w:pPr>
-              <w:spacing w:line="240" w:lineRule="auto"/>
-              <w:jc w:val="center"/>
-            </w:pPr>
-            <w:r>
-              <w:t>15</w:t>
-            </w:r>
-            <w:r>
-              <w:t>%</w:t>
-            </w:r>
-          </w:p>
-        </w:tc>
-      </w:tr>
-      <w:tr>
-        <w:trPr>
-          <w:cnfStyle w:val="000000100000" w:firstRow="0" w:lastRow="0" w:firstColumn="0" w:lastColumn="0" w:oddVBand="0" w:evenVBand="0" w:oddHBand="1" w:evenHBand="0" w:firstRowFirstColumn="0" w:firstRowLastColumn="0" w:lastRowFirstColumn="0" w:lastRowLastColumn="0"/>
-          <w:jc w:val="center"/>
-        </w:trPr>
-        <w:tc>
-          <w:tcPr>
-            <w:tcW w:w="2088" w:type="dxa"/>
-          </w:tcPr>
-          <w:p>
-            <w:pPr>
-              <w:spacing w:line="240" w:lineRule="auto"/>
-              <w:jc w:val="center"/>
-            </w:pPr>
-            <w:r>
-              <w:t>Trivial</w:t>
-            </w:r>
-          </w:p>
-        </w:tc>
-        <w:tc>
-          <w:tcPr>
-            <w:tcW w:w="3608" w:type="dxa"/>
-          </w:tcPr>
-          <w:p>
-            <w:pPr>
-              <w:spacing w:line="240" w:lineRule="auto"/>
-              <w:jc w:val="center"/>
-            </w:pPr>
-            <w:r>
-              <w:t>Near Certainty</w:t>
-            </w:r>
-          </w:p>
-        </w:tc>
-        <w:tc>
-          <w:tcPr>
-            <w:tcW w:w="2574" w:type="dxa"/>
-          </w:tcPr>
-          <w:p>
-            <w:pPr>
-              <w:spacing w:line="240" w:lineRule="auto"/>
-              <w:jc w:val="center"/>
-            </w:pPr>
-            <w:r>
-              <w:t>30</w:t>
-            </w:r>
-            <w:r>
-              <w:t>%</w:t>
+              <w:t>30%</w:t>
             </w:r>
           </w:p>
         </w:tc>
@@ -3304,9 +2912,11 @@
       <w:pPr>
         <w:pStyle w:val="Heading1"/>
       </w:pPr>
+      <w:bookmarkStart w:id="6" w:name="_Toc364878070"/>
       <w:r>
         <w:t>3 Defect Removal Strategy</w:t>
       </w:r>
+      <w:bookmarkEnd w:id="6"/>
     </w:p>
     <w:p>
       <w:r>
@@ -3320,9 +2930,11 @@
       <w:pPr>
         <w:pStyle w:val="Heading1"/>
       </w:pPr>
+      <w:bookmarkStart w:id="7" w:name="_Toc364878071"/>
       <w:r>
         <w:t>4 Defect Detection Strategy</w:t>
       </w:r>
+      <w:bookmarkEnd w:id="7"/>
     </w:p>
     <w:p>
       <w:r>
@@ -3332,14 +2944,6 @@
     <w:p>
       <w:pPr>
         <w:spacing w:after="200" w:line="276" w:lineRule="auto"/>
-        <w:rPr>
-          <w:rFonts w:asciiTheme="majorHAnsi" w:eastAsiaTheme="majorEastAsia" w:hAnsiTheme="majorHAnsi" w:cstheme="majorBidi"/>
-          <w:b/>
-          <w:bCs w:val="0"/>
-          <w:color w:val="0B5294" w:themeColor="accent1" w:themeShade="BF"/>
-          <w:sz w:val="28"/>
-          <w:szCs w:val="28"/>
-        </w:rPr>
       </w:pPr>
       <w:r>
         <w:br w:type="page"/>
@@ -3349,34 +2953,28 @@
       <w:pPr>
         <w:pStyle w:val="Heading1"/>
       </w:pPr>
+      <w:bookmarkStart w:id="8" w:name="_Toc364878072"/>
       <w:r>
         <w:lastRenderedPageBreak/>
         <w:t>5</w:t>
       </w:r>
       <w:r>
-        <w:t xml:space="preserve"> </w:t>
-      </w:r>
-      <w:bookmarkEnd w:id="5"/>
-      <w:r>
-        <w:t xml:space="preserve">Defect </w:t>
+        <w:t xml:space="preserve"> Defect </w:t>
       </w:r>
       <w:r>
         <w:t>Tracking</w:t>
       </w:r>
+      <w:bookmarkEnd w:id="8"/>
     </w:p>
     <w:p>
       <w:pPr>
         <w:pStyle w:val="Heading2"/>
       </w:pPr>
-      <w:bookmarkStart w:id="6" w:name="_Toc355688838"/>
-      <w:bookmarkStart w:id="7" w:name="_Toc355688835"/>
+      <w:bookmarkStart w:id="9" w:name="_Toc364878073"/>
       <w:r>
-        <w:t>5</w:t>
+        <w:t>5.1 Definitions</w:t>
       </w:r>
-      <w:r>
-        <w:t>.1 Definitions</w:t>
-      </w:r>
-      <w:bookmarkEnd w:id="7"/>
+      <w:bookmarkEnd w:id="9"/>
     </w:p>
     <w:p>
       <w:pPr>
@@ -3387,13 +2985,7 @@
         </w:numPr>
       </w:pPr>
       <w:r>
-        <w:t>Defect</w:t>
-      </w:r>
-      <w:r>
-        <w:t xml:space="preserve"> ID – is the unique id to identify the </w:t>
-      </w:r>
-      <w:r>
-        <w:t>defect</w:t>
+        <w:t>Defect ID – is the unique id to identify the defect</w:t>
       </w:r>
     </w:p>
     <w:p>
@@ -3405,27 +2997,18 @@
         </w:numPr>
       </w:pPr>
       <w:r>
-        <w:t xml:space="preserve">Defect </w:t>
-      </w:r>
-      <w:r>
-        <w:t xml:space="preserve">Summary – is a description about the </w:t>
-      </w:r>
-      <w:r>
-        <w:t>defect</w:t>
+        <w:t>Defect Summary – is a description about the defect</w:t>
       </w:r>
     </w:p>
     <w:p>
       <w:pPr>
         <w:pStyle w:val="Heading2"/>
       </w:pPr>
-      <w:bookmarkStart w:id="8" w:name="_Toc355688836"/>
+      <w:bookmarkStart w:id="10" w:name="_Toc364878074"/>
       <w:r>
-        <w:t>5</w:t>
+        <w:t>5.2 Form Template</w:t>
       </w:r>
-      <w:r>
-        <w:t>.2 Form Template</w:t>
-      </w:r>
-      <w:bookmarkEnd w:id="8"/>
+      <w:bookmarkEnd w:id="10"/>
     </w:p>
     <w:p>
       <w:r>
@@ -3436,14 +3019,11 @@
       <w:pPr>
         <w:pStyle w:val="Heading2"/>
       </w:pPr>
-      <w:bookmarkStart w:id="9" w:name="_Toc355688837"/>
+      <w:bookmarkStart w:id="11" w:name="_Toc364878075"/>
       <w:r>
-        <w:t>5</w:t>
+        <w:t>5.3 Table Template</w:t>
       </w:r>
-      <w:r>
-        <w:t>.3 Table Template</w:t>
-      </w:r>
-      <w:bookmarkEnd w:id="9"/>
+      <w:bookmarkEnd w:id="11"/>
     </w:p>
     <w:p>
       <w:r>
@@ -3454,13 +3034,20 @@
       <w:pPr>
         <w:spacing w:after="200" w:line="276" w:lineRule="auto"/>
         <w:rPr>
-          <w:rFonts w:asciiTheme="majorHAnsi" w:eastAsiaTheme="majorEastAsia" w:hAnsiTheme="majorHAnsi" w:cstheme="majorBidi"/>
-          <w:b/>
+          <w:rFonts w:eastAsiaTheme="minorEastAsia"/>
           <w:bCs w:val="0"/>
-          <w:color w:val="0B5294" w:themeColor="accent1" w:themeShade="BF"/>
-          <w:sz w:val="28"/>
-          <w:szCs w:val="28"/>
+          <w:color w:val="auto"/>
         </w:rPr>
+        <w:sectPr>
+          <w:headerReference w:type="default" r:id="rId18"/>
+          <w:type w:val="continuous"/>
+          <w:pgSz w:w="12240" w:h="15840" w:code="1"/>
+          <w:pgMar w:top="1440" w:right="1440" w:bottom="1440" w:left="1440" w:header="288" w:footer="720" w:gutter="0"/>
+          <w:pgNumType w:start="3"/>
+          <w:cols w:space="720"/>
+          <w:titlePg/>
+          <w:docGrid w:linePitch="360"/>
+        </w:sectPr>
       </w:pPr>
       <w:r>
         <w:br w:type="page"/>
@@ -3470,39 +3057,22 @@
       <w:pPr>
         <w:pStyle w:val="Heading1"/>
       </w:pPr>
+      <w:bookmarkStart w:id="12" w:name="_Toc364878076"/>
       <w:r>
         <w:lastRenderedPageBreak/>
         <w:t>Appendix</w:t>
       </w:r>
-      <w:bookmarkEnd w:id="6"/>
+      <w:bookmarkEnd w:id="12"/>
     </w:p>
     <w:p>
       <w:pPr>
         <w:pStyle w:val="Heading2"/>
       </w:pPr>
-      <w:bookmarkStart w:id="10" w:name="_Toc355688839"/>
+      <w:bookmarkStart w:id="13" w:name="_Toc364878077"/>
       <w:r>
-        <w:t xml:space="preserve">Appendix </w:t>
+        <w:t>Appendix A: Defect Form Template</w:t>
       </w:r>
-      <w:r>
-        <w:t>A</w:t>
-      </w:r>
-      <w:r>
-        <w:t xml:space="preserve">: </w:t>
-      </w:r>
-      <w:r>
-        <w:t>Defect</w:t>
-      </w:r>
-      <w:r>
-        <w:t xml:space="preserve"> </w:t>
-      </w:r>
-      <w:r>
-        <w:t xml:space="preserve">Form </w:t>
-      </w:r>
-      <w:r>
-        <w:t>Template</w:t>
-      </w:r>
-      <w:bookmarkEnd w:id="10"/>
+      <w:bookmarkEnd w:id="13"/>
     </w:p>
     <w:p>
       <w:pPr>
@@ -3510,7 +3080,7 @@
         <w:rPr>
           <w:rFonts w:asciiTheme="majorHAnsi" w:hAnsiTheme="majorHAnsi"/>
           <w:b/>
-          <w:color w:val="0F6FC6" w:themeColor="accent1"/>
+          <w:color w:val="551188" w:themeColor="text2"/>
           <w:sz w:val="24"/>
           <w:szCs w:val="24"/>
         </w:rPr>
@@ -3519,31 +3089,11 @@
         <w:rPr>
           <w:rFonts w:asciiTheme="majorHAnsi" w:hAnsiTheme="majorHAnsi"/>
           <w:b/>
-          <w:color w:val="0F6FC6" w:themeColor="accent1"/>
+          <w:color w:val="551188" w:themeColor="text2"/>
           <w:sz w:val="24"/>
           <w:szCs w:val="24"/>
         </w:rPr>
-        <w:t>&lt;</w:t>
-      </w:r>
-      <w:r>
-        <w:rPr>
-          <w:rFonts w:asciiTheme="majorHAnsi" w:hAnsiTheme="majorHAnsi"/>
-          <w:b/>
-          <w:color w:val="0F6FC6" w:themeColor="accent1"/>
-          <w:sz w:val="24"/>
-          <w:szCs w:val="24"/>
-        </w:rPr>
-        <w:t>NAME</w:t>
-      </w:r>
-      <w:r>
-        <w:rPr>
-          <w:rFonts w:asciiTheme="majorHAnsi" w:hAnsiTheme="majorHAnsi"/>
-          <w:b/>
-          <w:color w:val="0F6FC6" w:themeColor="accent1"/>
-          <w:sz w:val="24"/>
-          <w:szCs w:val="24"/>
-        </w:rPr>
-        <w:t>&gt;</w:t>
+        <w:t>&lt;NAME&gt;</w:t>
       </w:r>
     </w:p>
     <w:p>
@@ -3551,20 +3101,20 @@
         <w:pStyle w:val="Subtitle"/>
         <w:spacing w:before="240" w:after="0"/>
         <w:rPr>
+          <w:color w:val="551188" w:themeColor="text2"/>
           <w:sz w:val="22"/>
         </w:rPr>
         <w:sectPr>
           <w:type w:val="continuous"/>
           <w:pgSz w:w="12240" w:h="15840" w:code="1"/>
           <w:pgMar w:top="2045" w:right="1440" w:bottom="2045" w:left="1440" w:header="288" w:footer="720" w:gutter="0"/>
-          <w:pgNumType w:start="0"/>
           <w:cols w:space="720"/>
-          <w:titlePg/>
           <w:docGrid w:linePitch="360"/>
         </w:sectPr>
       </w:pPr>
       <w:r>
         <w:rPr>
+          <w:color w:val="551188" w:themeColor="text2"/>
           <w:sz w:val="22"/>
         </w:rPr>
         <w:t>Information</w:t>
@@ -3575,11 +3125,13 @@
         <w:pStyle w:val="Subtitle"/>
         <w:spacing w:after="0" w:line="240" w:lineRule="auto"/>
         <w:rPr>
+          <w:color w:val="551188" w:themeColor="text2"/>
           <w:sz w:val="18"/>
         </w:rPr>
       </w:pPr>
       <w:r>
         <w:rPr>
+          <w:color w:val="551188" w:themeColor="text2"/>
           <w:sz w:val="18"/>
         </w:rPr>
         <w:lastRenderedPageBreak/>
@@ -3620,6 +3172,7 @@
               <w:bottom w:val="none" w:sz="0" w:space="0" w:color="auto"/>
               <w:right w:val="single" w:sz="18" w:space="0" w:color="auto"/>
             </w:tcBorders>
+            <w:shd w:val="clear" w:color="auto" w:fill="551188" w:themeFill="text2"/>
           </w:tcPr>
           <w:p>
             <w:pPr>
@@ -3678,6 +3231,7 @@
               <w:bottom w:val="none" w:sz="0" w:space="0" w:color="auto"/>
               <w:right w:val="single" w:sz="18" w:space="0" w:color="auto"/>
             </w:tcBorders>
+            <w:shd w:val="clear" w:color="auto" w:fill="551188" w:themeFill="text2"/>
           </w:tcPr>
           <w:p>
             <w:pPr>
@@ -3735,6 +3289,7 @@
               <w:left w:val="single" w:sz="18" w:space="0" w:color="auto"/>
               <w:right w:val="single" w:sz="18" w:space="0" w:color="auto"/>
             </w:tcBorders>
+            <w:shd w:val="clear" w:color="auto" w:fill="551188" w:themeFill="text2"/>
           </w:tcPr>
           <w:p>
             <w:pPr>
@@ -3786,11 +3341,13 @@
         <w:pStyle w:val="Subtitle"/>
         <w:spacing w:after="0" w:line="240" w:lineRule="auto"/>
         <w:rPr>
+          <w:color w:val="551188" w:themeColor="text2"/>
           <w:sz w:val="22"/>
         </w:rPr>
       </w:pPr>
       <w:r>
         <w:rPr>
+          <w:color w:val="551188" w:themeColor="text2"/>
           <w:sz w:val="18"/>
         </w:rPr>
         <w:lastRenderedPageBreak/>
@@ -3831,6 +3388,7 @@
               <w:bottom w:val="none" w:sz="0" w:space="0" w:color="auto"/>
               <w:right w:val="single" w:sz="18" w:space="0" w:color="auto"/>
             </w:tcBorders>
+            <w:shd w:val="clear" w:color="auto" w:fill="551188" w:themeFill="text2"/>
           </w:tcPr>
           <w:p>
             <w:pPr>
@@ -3889,6 +3447,7 @@
               <w:bottom w:val="none" w:sz="0" w:space="0" w:color="auto"/>
               <w:right w:val="single" w:sz="18" w:space="0" w:color="auto"/>
             </w:tcBorders>
+            <w:shd w:val="clear" w:color="auto" w:fill="551188" w:themeFill="text2"/>
           </w:tcPr>
           <w:p>
             <w:pPr>
@@ -3987,6 +3546,7 @@
               <w:bottom w:val="none" w:sz="0" w:space="0" w:color="auto"/>
               <w:right w:val="single" w:sz="18" w:space="0" w:color="auto"/>
             </w:tcBorders>
+            <w:shd w:val="clear" w:color="auto" w:fill="551188" w:themeFill="text2"/>
           </w:tcPr>
           <w:p>
             <w:pPr>
@@ -4100,6 +3660,7 @@
               <w:bottom w:val="none" w:sz="0" w:space="0" w:color="auto"/>
               <w:right w:val="none" w:sz="0" w:space="0" w:color="auto"/>
             </w:tcBorders>
+            <w:shd w:val="clear" w:color="auto" w:fill="551188" w:themeFill="text2"/>
           </w:tcPr>
           <w:p>
             <w:pPr>
@@ -4169,11 +3730,13 @@
         <w:spacing w:before="240" w:after="0"/>
         <w:ind w:left="5760" w:hanging="5760"/>
         <w:rPr>
+          <w:color w:val="551188" w:themeColor="text2"/>
           <w:sz w:val="22"/>
         </w:rPr>
       </w:pPr>
       <w:r>
         <w:rPr>
+          <w:color w:val="551188" w:themeColor="text2"/>
           <w:sz w:val="22"/>
         </w:rPr>
         <w:lastRenderedPageBreak/>
@@ -4181,23 +3744,17 @@
       </w:r>
       <w:r>
         <w:rPr>
+          <w:color w:val="551188" w:themeColor="text2"/>
           <w:sz w:val="22"/>
         </w:rPr>
         <w:t>efect</w:t>
       </w:r>
       <w:r>
         <w:rPr>
+          <w:color w:val="551188" w:themeColor="text2"/>
           <w:sz w:val="22"/>
         </w:rPr>
-        <w:t xml:space="preserve"> </w:t>
-      </w:r>
-      <w:bookmarkStart w:id="11" w:name="_GoBack"/>
-      <w:bookmarkEnd w:id="11"/>
-      <w:r>
-        <w:rPr>
-          <w:sz w:val="22"/>
-        </w:rPr>
-        <w:t>Review</w:t>
+        <w:t xml:space="preserve"> Review</w:t>
       </w:r>
     </w:p>
     <w:tbl>
@@ -4230,6 +3787,7 @@
               <w:bottom w:val="none" w:sz="0" w:space="0" w:color="auto"/>
               <w:right w:val="single" w:sz="18" w:space="0" w:color="auto"/>
             </w:tcBorders>
+            <w:shd w:val="clear" w:color="auto" w:fill="551188" w:themeFill="text2"/>
           </w:tcPr>
           <w:p>
             <w:pPr>
@@ -4288,6 +3846,7 @@
               <w:bottom w:val="none" w:sz="0" w:space="0" w:color="auto"/>
               <w:right w:val="single" w:sz="18" w:space="0" w:color="auto"/>
             </w:tcBorders>
+            <w:shd w:val="clear" w:color="auto" w:fill="551188" w:themeFill="text2"/>
           </w:tcPr>
           <w:p>
             <w:pPr>
@@ -4343,6 +3902,7 @@
               <w:bottom w:val="none" w:sz="0" w:space="0" w:color="auto"/>
               <w:right w:val="single" w:sz="18" w:space="0" w:color="auto"/>
             </w:tcBorders>
+            <w:shd w:val="clear" w:color="auto" w:fill="551188" w:themeFill="text2"/>
           </w:tcPr>
           <w:p>
             <w:pPr>
@@ -4426,6 +3986,7 @@
               <w:bottom w:val="none" w:sz="0" w:space="0" w:color="auto"/>
               <w:right w:val="none" w:sz="0" w:space="0" w:color="auto"/>
             </w:tcBorders>
+            <w:shd w:val="clear" w:color="auto" w:fill="551188" w:themeFill="text2"/>
           </w:tcPr>
           <w:p>
             <w:pPr>
@@ -4489,7 +4050,7 @@
       <w:pPr>
         <w:pStyle w:val="Heading2"/>
       </w:pPr>
-      <w:bookmarkStart w:id="12" w:name="_Toc355688840"/>
+      <w:bookmarkStart w:id="14" w:name="_Toc364878078"/>
       <w:r>
         <w:lastRenderedPageBreak/>
         <w:t>Appendix B</w:t>
@@ -4509,7 +4070,7 @@
       <w:r>
         <w:t xml:space="preserve"> Template</w:t>
       </w:r>
-      <w:bookmarkEnd w:id="12"/>
+      <w:bookmarkEnd w:id="14"/>
     </w:p>
     <w:tbl>
       <w:tblPr>
@@ -4533,6 +4094,7 @@
         <w:tc>
           <w:tcPr>
             <w:tcW w:w="1862" w:type="dxa"/>
+            <w:shd w:val="clear" w:color="auto" w:fill="551188" w:themeFill="text2"/>
           </w:tcPr>
           <w:p>
             <w:pPr>
@@ -4552,6 +4114,7 @@
         <w:tc>
           <w:tcPr>
             <w:tcW w:w="1773" w:type="dxa"/>
+            <w:shd w:val="clear" w:color="auto" w:fill="551188" w:themeFill="text2"/>
           </w:tcPr>
           <w:p>
             <w:pPr>
@@ -4571,6 +4134,7 @@
         <w:tc>
           <w:tcPr>
             <w:tcW w:w="2028" w:type="dxa"/>
+            <w:shd w:val="clear" w:color="auto" w:fill="551188" w:themeFill="text2"/>
           </w:tcPr>
           <w:p>
             <w:pPr>
@@ -4590,6 +4154,7 @@
         <w:tc>
           <w:tcPr>
             <w:tcW w:w="1789" w:type="dxa"/>
+            <w:shd w:val="clear" w:color="auto" w:fill="551188" w:themeFill="text2"/>
           </w:tcPr>
           <w:p>
             <w:pPr>
@@ -4609,6 +4174,7 @@
         <w:tc>
           <w:tcPr>
             <w:tcW w:w="1906" w:type="dxa"/>
+            <w:shd w:val="clear" w:color="auto" w:fill="551188" w:themeFill="text2"/>
           </w:tcPr>
           <w:p>
             <w:pPr>
@@ -4719,13 +4285,7 @@
               <w:t>&lt;</w:t>
             </w:r>
             <w:r>
-              <w:t xml:space="preserve"> </w:t>
-            </w:r>
-            <w:r>
-              <w:t>Defect</w:t>
-            </w:r>
-            <w:r>
-              <w:t xml:space="preserve"> </w:t>
+              <w:t xml:space="preserve"> Defect </w:t>
             </w:r>
             <w:r>
               <w:t>ID&gt;</w:t>
@@ -4802,13 +4362,7 @@
               <w:t>&lt;</w:t>
             </w:r>
             <w:r>
-              <w:t xml:space="preserve"> </w:t>
-            </w:r>
-            <w:r>
-              <w:t>Defect</w:t>
-            </w:r>
-            <w:r>
-              <w:t xml:space="preserve"> </w:t>
+              <w:t xml:space="preserve"> Defect </w:t>
             </w:r>
             <w:r>
               <w:t>ID&gt;</w:t>
@@ -4884,13 +4438,7 @@
               <w:t>&lt;</w:t>
             </w:r>
             <w:r>
-              <w:t xml:space="preserve"> </w:t>
-            </w:r>
-            <w:r>
-              <w:t>Defect</w:t>
-            </w:r>
-            <w:r>
-              <w:t xml:space="preserve"> </w:t>
+              <w:t xml:space="preserve"> Defect </w:t>
             </w:r>
             <w:r>
               <w:t>ID&gt;</w:t>
@@ -4967,13 +4515,7 @@
               <w:t>&lt;</w:t>
             </w:r>
             <w:r>
-              <w:t xml:space="preserve"> </w:t>
-            </w:r>
-            <w:r>
-              <w:t>Defect</w:t>
-            </w:r>
-            <w:r>
-              <w:t xml:space="preserve"> </w:t>
+              <w:t xml:space="preserve"> Defect </w:t>
             </w:r>
             <w:r>
               <w:t>ID&gt;</w:t>
@@ -5039,15 +4581,12 @@
     <w:p/>
     <w:p/>
     <w:sectPr>
-      <w:headerReference w:type="default" r:id="rId15"/>
-      <w:footerReference w:type="default" r:id="rId16"/>
-      <w:headerReference w:type="first" r:id="rId17"/>
-      <w:footerReference w:type="first" r:id="rId18"/>
+      <w:headerReference w:type="first" r:id="rId19"/>
+      <w:footerReference w:type="first" r:id="rId20"/>
       <w:pgSz w:w="12240" w:h="15840"/>
       <w:pgMar w:top="1440" w:right="1440" w:bottom="1440" w:left="1440" w:header="288" w:footer="720" w:gutter="0"/>
-      <w:pgNumType w:start="8"/>
+      <w:pgNumType w:start="7"/>
       <w:cols w:space="720"/>
-      <w:titlePg/>
       <w:docGrid w:linePitch="360"/>
     </w:sectPr>
   </w:body>
@@ -5078,41 +4617,180 @@
   <w:p>
     <w:pPr>
       <w:pStyle w:val="Footer"/>
+      <w:tabs>
+        <w:tab w:val="clear" w:pos="4680"/>
+        <w:tab w:val="clear" w:pos="9360"/>
+        <w:tab w:val="left" w:pos="4072"/>
+      </w:tabs>
+      <w:spacing w:before="240"/>
     </w:pPr>
+    <w:r>
+      <w:rPr>
+        <w:noProof/>
+        <w:lang w:eastAsia="en-US"/>
+      </w:rPr>
+      <w:drawing>
+        <wp:anchor distT="0" distB="0" distL="114300" distR="114300" simplePos="0" relativeHeight="251677184" behindDoc="0" locked="0" layoutInCell="1" allowOverlap="1" wp14:anchorId="78152972" wp14:editId="5EE3F30C">
+          <wp:simplePos x="0" y="0"/>
+          <wp:positionH relativeFrom="column">
+            <wp:posOffset>5029200</wp:posOffset>
+          </wp:positionH>
+          <wp:positionV relativeFrom="paragraph">
+            <wp:posOffset>-187325</wp:posOffset>
+          </wp:positionV>
+          <wp:extent cx="450215" cy="656590"/>
+          <wp:effectExtent l="0" t="0" r="0" b="0"/>
+          <wp:wrapNone/>
+          <wp:docPr id="177" name="Picture 177"/>
+          <wp:cNvGraphicFramePr>
+            <a:graphicFrameLocks xmlns:a="http://schemas.openxmlformats.org/drawingml/2006/main" noChangeAspect="1"/>
+          </wp:cNvGraphicFramePr>
+          <a:graphic xmlns:a="http://schemas.openxmlformats.org/drawingml/2006/main">
+            <a:graphicData uri="http://schemas.openxmlformats.org/drawingml/2006/picture">
+              <pic:pic xmlns:pic="http://schemas.openxmlformats.org/drawingml/2006/picture">
+                <pic:nvPicPr>
+                  <pic:cNvPr id="0" name="Picture 74"/>
+                  <pic:cNvPicPr>
+                    <a:picLocks noChangeAspect="1" noChangeArrowheads="1"/>
+                  </pic:cNvPicPr>
+                </pic:nvPicPr>
+                <pic:blipFill>
+                  <a:blip r:embed="rId1">
+                    <a:extLst>
+                      <a:ext uri="{28A0092B-C50C-407E-A947-70E740481C1C}">
+                        <a14:useLocalDpi xmlns:a14="http://schemas.microsoft.com/office/drawing/2010/main" val="0"/>
+                      </a:ext>
+                    </a:extLst>
+                  </a:blip>
+                  <a:srcRect/>
+                  <a:stretch>
+                    <a:fillRect/>
+                  </a:stretch>
+                </pic:blipFill>
+                <pic:spPr bwMode="auto">
+                  <a:xfrm>
+                    <a:off x="0" y="0"/>
+                    <a:ext cx="450215" cy="656590"/>
+                  </a:xfrm>
+                  <a:prstGeom prst="rect">
+                    <a:avLst/>
+                  </a:prstGeom>
+                  <a:noFill/>
+                  <a:ln>
+                    <a:noFill/>
+                  </a:ln>
+                </pic:spPr>
+              </pic:pic>
+            </a:graphicData>
+          </a:graphic>
+          <wp14:sizeRelH relativeFrom="page">
+            <wp14:pctWidth>0</wp14:pctWidth>
+          </wp14:sizeRelH>
+          <wp14:sizeRelV relativeFrom="page">
+            <wp14:pctHeight>0</wp14:pctHeight>
+          </wp14:sizeRelV>
+        </wp:anchor>
+      </w:drawing>
+    </w:r>
+    <w:r>
+      <w:rPr>
+        <w:noProof/>
+        <w:lang w:eastAsia="en-US"/>
+      </w:rPr>
+      <w:drawing>
+        <wp:anchor distT="0" distB="0" distL="114300" distR="114300" simplePos="0" relativeHeight="251678208" behindDoc="0" locked="0" layoutInCell="1" allowOverlap="1" wp14:anchorId="69EFFE21" wp14:editId="36F531F9">
+          <wp:simplePos x="0" y="0"/>
+          <wp:positionH relativeFrom="column">
+            <wp:posOffset>5486400</wp:posOffset>
+          </wp:positionH>
+          <wp:positionV relativeFrom="paragraph">
+            <wp:posOffset>-196215</wp:posOffset>
+          </wp:positionV>
+          <wp:extent cx="450215" cy="666115"/>
+          <wp:effectExtent l="0" t="0" r="0" b="0"/>
+          <wp:wrapNone/>
+          <wp:docPr id="178" name="Picture 178"/>
+          <wp:cNvGraphicFramePr>
+            <a:graphicFrameLocks xmlns:a="http://schemas.openxmlformats.org/drawingml/2006/main" noChangeAspect="1"/>
+          </wp:cNvGraphicFramePr>
+          <a:graphic xmlns:a="http://schemas.openxmlformats.org/drawingml/2006/main">
+            <a:graphicData uri="http://schemas.openxmlformats.org/drawingml/2006/picture">
+              <pic:pic xmlns:pic="http://schemas.openxmlformats.org/drawingml/2006/picture">
+                <pic:nvPicPr>
+                  <pic:cNvPr id="0" name="Picture 75"/>
+                  <pic:cNvPicPr>
+                    <a:picLocks noChangeAspect="1" noChangeArrowheads="1"/>
+                  </pic:cNvPicPr>
+                </pic:nvPicPr>
+                <pic:blipFill>
+                  <a:blip r:embed="rId2">
+                    <a:extLst>
+                      <a:ext uri="{28A0092B-C50C-407E-A947-70E740481C1C}">
+                        <a14:useLocalDpi xmlns:a14="http://schemas.microsoft.com/office/drawing/2010/main" val="0"/>
+                      </a:ext>
+                    </a:extLst>
+                  </a:blip>
+                  <a:srcRect/>
+                  <a:stretch>
+                    <a:fillRect/>
+                  </a:stretch>
+                </pic:blipFill>
+                <pic:spPr bwMode="auto">
+                  <a:xfrm>
+                    <a:off x="0" y="0"/>
+                    <a:ext cx="450215" cy="666115"/>
+                  </a:xfrm>
+                  <a:prstGeom prst="rect">
+                    <a:avLst/>
+                  </a:prstGeom>
+                  <a:noFill/>
+                  <a:ln>
+                    <a:noFill/>
+                  </a:ln>
+                </pic:spPr>
+              </pic:pic>
+            </a:graphicData>
+          </a:graphic>
+          <wp14:sizeRelH relativeFrom="page">
+            <wp14:pctWidth>0</wp14:pctWidth>
+          </wp14:sizeRelH>
+          <wp14:sizeRelV relativeFrom="page">
+            <wp14:pctHeight>0</wp14:pctHeight>
+          </wp14:sizeRelV>
+        </wp:anchor>
+      </w:drawing>
+    </w:r>
     <w:sdt>
       <w:sdtPr>
-        <w:alias w:val="Author"/>
-        <w:id w:val="-1630073826"/>
-        <w:dataBinding w:prefixMappings="xmlns:ns0='http://schemas.openxmlformats.org/package/2006/metadata/core-properties' xmlns:ns1='http://purl.org/dc/elements/1.1/'" w:xpath="/ns0:coreProperties[1]/ns1:creator[1]" w:storeItemID="{6C3C8BC8-F283-45AE-878A-BAB7291924A1}"/>
+        <w:alias w:val="Title"/>
+        <w:tag w:val=""/>
+        <w:id w:val="-643033153"/>
+        <w:dataBinding w:prefixMappings="xmlns:ns0='http://purl.org/dc/elements/1.1/' xmlns:ns1='http://schemas.openxmlformats.org/package/2006/metadata/core-properties' " w:xpath="/ns1:coreProperties[1]/ns0:title[1]" w:storeItemID="{6C3C8BC8-F283-45AE-878A-BAB7291924A1}"/>
         <w:text/>
       </w:sdtPr>
-      <w:sdtEndPr/>
       <w:sdtContent>
         <w:r>
-          <w:t>Andy Bottom</w:t>
+          <w:t>Defect Management Plan</w:t>
         </w:r>
       </w:sdtContent>
     </w:sdt>
-  </w:p>
-  <w:p>
-    <w:pPr>
-      <w:pStyle w:val="Footer"/>
-    </w:pPr>
     <w:r>
       <w:rPr>
         <w:noProof/>
+        <w:shd w:val="clear" w:color="auto" w:fill="FFFFFF"/>
       </w:rPr>
       <w:pict>
         <v:shapetype id="_x0000_t202" coordsize="21600,21600" o:spt="202" path="m,l,21600r21600,l21600,xe">
           <v:stroke joinstyle="miter"/>
           <v:path gradientshapeok="t" o:connecttype="rect"/>
         </v:shapetype>
-        <v:shape id="_x0000_s2060" type="#_x0000_t202" style="position:absolute;margin-left:1419.2pt;margin-top:0;width:118.8pt;height:31.15pt;z-index:251653632;visibility:visible;mso-position-horizontal:right;mso-position-horizontal-relative:margin;mso-position-vertical:top;mso-position-vertical-relative:bottom-margin-area;mso-width-relative:margin;mso-height-relative:margin" o:gfxdata="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" filled="f" stroked="f" strokeweight=".5pt">
-          <v:textbox style="mso-next-textbox:#_x0000_s2060;mso-fit-shape-to-text:t">
+        <v:shape id="Text Box 56" o:spid="_x0000_s2074" type="#_x0000_t202" style="position:absolute;margin-left:1228pt;margin-top:0;width:118.8pt;height:31.15pt;z-index:251675136;visibility:visible;mso-position-horizontal:right;mso-position-horizontal-relative:margin;mso-position-vertical:top;mso-position-vertical-relative:bottom-margin-area;mso-width-relative:margin;mso-height-relative:margin" o:gfxdata="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" filled="f" stroked="f" strokeweight=".5pt">
+          <v:textbox style="mso-next-textbox:#Text Box 56;mso-fit-shape-to-text:t">
             <w:txbxContent>
               <w:p>
                 <w:pPr>
                   <w:pStyle w:val="Footer"/>
+                  <w:spacing w:before="240"/>
                 </w:pPr>
                 <w:r>
                   <w:fldChar w:fldCharType="begin"/>
@@ -5130,9 +4808,6 @@
                   <w:t>3</w:t>
                 </w:r>
                 <w:r>
-                  <w:rPr>
-                    <w:noProof/>
-                  </w:rPr>
                   <w:fldChar w:fldCharType="end"/>
                 </w:r>
               </w:p>
@@ -5145,13 +4820,17 @@
     <w:r>
       <w:rPr>
         <w:noProof/>
-        <w:color w:val="0F6FC6" w:themeColor="accent1"/>
+        <w:color w:val="163300" w:themeColor="accent1"/>
+        <w:shd w:val="clear" w:color="auto" w:fill="FFFFFF"/>
       </w:rPr>
       <w:pict>
-        <v:rect id="_x0000_s2061" style="position:absolute;margin-left:0;margin-top:0;width:468pt;height:2.85pt;z-index:-251661824;visibility:visible;mso-width-percent:1000;mso-wrap-distance-top:7.2pt;mso-wrap-distance-bottom:7.2pt;mso-position-horizontal:center;mso-position-horizontal-relative:margin;mso-position-vertical:top;mso-position-vertical-relative:bottom-margin-area;mso-width-percent:1000;mso-width-relative:margin;mso-height-relative:margin;v-text-anchor:middle" o:gfxdata="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" fillcolor="#0f6fc6 [3204]" stroked="f" strokeweight="2pt">
+        <v:rect id="Rectangle 58" o:spid="_x0000_s2075" style="position:absolute;margin-left:0;margin-top:0;width:468pt;height:2.85pt;z-index:-251640320;visibility:visible;mso-width-percent:1000;mso-wrap-distance-top:7.2pt;mso-wrap-distance-bottom:7.2pt;mso-position-horizontal:center;mso-position-horizontal-relative:margin;mso-position-vertical:top;mso-position-vertical-relative:bottom-margin-area;mso-width-percent:1000;mso-width-relative:margin;mso-height-relative:margin;v-text-anchor:middle" o:gfxdata="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" fillcolor="#2b2b2b" stroked="f" strokeweight="2pt">
           <w10:wrap type="square" anchorx="margin" anchory="margin"/>
         </v:rect>
       </w:pict>
+    </w:r>
+    <w:r>
+      <w:tab/>
     </w:r>
   </w:p>
 </w:ftr>
@@ -5163,196 +4842,6 @@
     <w:pPr>
       <w:pStyle w:val="Footer"/>
     </w:pPr>
-    <w:sdt>
-      <w:sdtPr>
-        <w:alias w:val="Author"/>
-        <w:id w:val="54214575"/>
-        <w:dataBinding w:prefixMappings="xmlns:ns0='http://schemas.openxmlformats.org/package/2006/metadata/core-properties' xmlns:ns1='http://purl.org/dc/elements/1.1/'" w:xpath="/ns0:coreProperties[1]/ns1:creator[1]" w:storeItemID="{6C3C8BC8-F283-45AE-878A-BAB7291924A1}"/>
-        <w:text/>
-      </w:sdtPr>
-      <w:sdtEndPr/>
-      <w:sdtContent>
-        <w:r>
-          <w:t>Andy Bottom</w:t>
-        </w:r>
-      </w:sdtContent>
-    </w:sdt>
-  </w:p>
-  <w:p>
-    <w:pPr>
-      <w:pStyle w:val="Footer"/>
-    </w:pPr>
-    <w:r>
-      <w:rPr>
-        <w:noProof/>
-      </w:rPr>
-      <w:pict>
-        <v:shapetype id="_x0000_t202" coordsize="21600,21600" o:spt="202" path="m,l,21600r21600,l21600,xe">
-          <v:stroke joinstyle="miter"/>
-          <v:path gradientshapeok="t" o:connecttype="rect"/>
-        </v:shapetype>
-        <v:shape id="Text Box 56" o:spid="_x0000_s2050" type="#_x0000_t202" style="position:absolute;margin-left:1351.6pt;margin-top:0;width:118.8pt;height:31.15pt;z-index:251656704;visibility:visible;mso-position-horizontal:right;mso-position-horizontal-relative:margin;mso-position-vertical:top;mso-position-vertical-relative:bottom-margin-area;mso-width-relative:margin;mso-height-relative:margin" o:gfxdata="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" filled="f" stroked="f" strokeweight=".5pt">
-          <v:textbox style="mso-next-textbox:#Text Box 56;mso-fit-shape-to-text:t">
-            <w:txbxContent>
-              <w:p>
-                <w:pPr>
-                  <w:pStyle w:val="Footer"/>
-                </w:pPr>
-                <w:r>
-                  <w:fldChar w:fldCharType="begin"/>
-                </w:r>
-                <w:r>
-                  <w:instrText xml:space="preserve"> PAGE  \* Arabic  \* MERGEFORMAT </w:instrText>
-                </w:r>
-                <w:r>
-                  <w:fldChar w:fldCharType="separate"/>
-                </w:r>
-                <w:r>
-                  <w:rPr>
-                    <w:noProof/>
-                  </w:rPr>
-                  <w:t>1</w:t>
-                </w:r>
-                <w:r>
-                  <w:rPr>
-                    <w:noProof/>
-                  </w:rPr>
-                  <w:fldChar w:fldCharType="end"/>
-                </w:r>
-              </w:p>
-            </w:txbxContent>
-          </v:textbox>
-          <w10:wrap anchorx="margin" anchory="margin"/>
-        </v:shape>
-      </w:pict>
-    </w:r>
-    <w:r>
-      <w:rPr>
-        <w:noProof/>
-        <w:color w:val="0F6FC6" w:themeColor="accent1"/>
-      </w:rPr>
-      <w:pict>
-        <v:rect id="Rectangle 58" o:spid="_x0000_s2049" style="position:absolute;margin-left:0;margin-top:0;width:468pt;height:2.85pt;z-index:-251658752;visibility:visible;mso-width-percent:1000;mso-wrap-distance-top:7.2pt;mso-wrap-distance-bottom:7.2pt;mso-position-horizontal:center;mso-position-horizontal-relative:margin;mso-position-vertical:top;mso-position-vertical-relative:bottom-margin-area;mso-width-percent:1000;mso-width-relative:margin;mso-height-relative:margin;v-text-anchor:middle" o:gfxdata="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" fillcolor="#0f6fc6 [3204]" stroked="f" strokeweight="2pt">
-          <w10:wrap type="square" anchorx="margin" anchory="margin"/>
-        </v:rect>
-      </w:pict>
-    </w:r>
-  </w:p>
-</w:ftr>
-</file>
-
-<file path=word/footer3.xml><?xml version="1.0" encoding="utf-8"?>
-<w:ftr xmlns:wpc="http://schemas.microsoft.com/office/word/2010/wordprocessingCanvas" xmlns:mc="http://schemas.openxmlformats.org/markup-compatibility/2006" xmlns:o="urn:schemas-microsoft-com:office:office" xmlns:r="http://schemas.openxmlformats.org/officeDocument/2006/relationships" xmlns:m="http://schemas.openxmlformats.org/officeDocument/2006/math" xmlns:v="urn:schemas-microsoft-com:vml" xmlns:wp14="http://schemas.microsoft.com/office/word/2010/wordprocessingDrawing" xmlns:wp="http://schemas.openxmlformats.org/drawingml/2006/wordprocessingDrawing" xmlns:w10="urn:schemas-microsoft-com:office:word" xmlns:w="http://schemas.openxmlformats.org/wordprocessingml/2006/main" xmlns:w14="http://schemas.microsoft.com/office/word/2010/wordml" xmlns:wpg="http://schemas.microsoft.com/office/word/2010/wordprocessingGroup" xmlns:wpi="http://schemas.microsoft.com/office/word/2010/wordprocessingInk" xmlns:wne="http://schemas.microsoft.com/office/word/2006/wordml" xmlns:wps="http://schemas.microsoft.com/office/word/2010/wordprocessingShape" mc:Ignorable="w14 wp14">
-  <w:p>
-    <w:pPr>
-      <w:pStyle w:val="Footer"/>
-      <w:rPr>
-        <w:color w:val="000000" w:themeColor="text1"/>
-        <w:sz w:val="24"/>
-        <w:szCs w:val="24"/>
-      </w:rPr>
-    </w:pPr>
-    <w:sdt>
-      <w:sdtPr>
-        <w:rPr>
-          <w:color w:val="000000" w:themeColor="text1"/>
-          <w:sz w:val="24"/>
-          <w:szCs w:val="24"/>
-        </w:rPr>
-        <w:alias w:val="Author"/>
-        <w:id w:val="-282653281"/>
-        <w:dataBinding w:prefixMappings="xmlns:ns0='http://schemas.openxmlformats.org/package/2006/metadata/core-properties' xmlns:ns1='http://purl.org/dc/elements/1.1/'" w:xpath="/ns0:coreProperties[1]/ns1:creator[1]" w:storeItemID="{6C3C8BC8-F283-45AE-878A-BAB7291924A1}"/>
-        <w:text/>
-      </w:sdtPr>
-      <w:sdtEndPr/>
-      <w:sdtContent>
-        <w:r>
-          <w:rPr>
-            <w:color w:val="000000" w:themeColor="text1"/>
-            <w:sz w:val="24"/>
-            <w:szCs w:val="24"/>
-          </w:rPr>
-          <w:t>Andy Bottom</w:t>
-        </w:r>
-      </w:sdtContent>
-    </w:sdt>
-  </w:p>
-  <w:p>
-    <w:pPr>
-      <w:pStyle w:val="Footer"/>
-      <w:rPr>
-        <w:b/>
-      </w:rPr>
-    </w:pPr>
-    <w:r>
-      <w:rPr>
-        <w:b/>
-        <w:noProof/>
-      </w:rPr>
-      <w:pict>
-        <v:shapetype id="_x0000_t202" coordsize="21600,21600" o:spt="202" path="m,l,21600r21600,l21600,xe">
-          <v:stroke joinstyle="miter"/>
-          <v:path gradientshapeok="t" o:connecttype="rect"/>
-        </v:shapetype>
-        <v:shape id="_x0000_s2058" type="#_x0000_t202" style="position:absolute;margin-left:540.8pt;margin-top:0;width:118.8pt;height:31.15pt;z-index:251659776;visibility:visible;mso-wrap-style:square;mso-width-percent:0;mso-height-percent:0;mso-wrap-distance-left:9pt;mso-wrap-distance-top:0;mso-wrap-distance-right:9pt;mso-wrap-distance-bottom:0;mso-position-horizontal:right;mso-position-horizontal-relative:margin;mso-position-vertical:top;mso-position-vertical-relative:bottom-margin-area;mso-width-percent:0;mso-height-percent:0;mso-width-relative:margin;mso-height-relative:margin;v-text-anchor:top" o:gfxdata="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" filled="f" stroked="f" strokeweight=".5pt">
-          <v:textbox style="mso-fit-shape-to-text:t">
-            <w:txbxContent>
-              <w:p>
-                <w:pPr>
-                  <w:pStyle w:val="Footer"/>
-                  <w:rPr>
-                    <w:color w:val="000000" w:themeColor="text1"/>
-                  </w:rPr>
-                </w:pPr>
-                <w:r>
-                  <w:rPr>
-                    <w:color w:val="000000" w:themeColor="text1"/>
-                  </w:rPr>
-                  <w:fldChar w:fldCharType="begin"/>
-                </w:r>
-                <w:r>
-                  <w:rPr>
-                    <w:color w:val="000000" w:themeColor="text1"/>
-                  </w:rPr>
-                  <w:instrText xml:space="preserve"> PAGE  \* Arabic  \* MERGEFORMAT </w:instrText>
-                </w:r>
-                <w:r>
-                  <w:rPr>
-                    <w:color w:val="000000" w:themeColor="text1"/>
-                  </w:rPr>
-                  <w:fldChar w:fldCharType="separate"/>
-                </w:r>
-                <w:r>
-                  <w:rPr>
-                    <w:noProof/>
-                    <w:color w:val="000000" w:themeColor="text1"/>
-                  </w:rPr>
-                  <w:t>8</w:t>
-                </w:r>
-                <w:r>
-                  <w:rPr>
-                    <w:color w:val="000000" w:themeColor="text1"/>
-                  </w:rPr>
-                  <w:fldChar w:fldCharType="end"/>
-                </w:r>
-              </w:p>
-            </w:txbxContent>
-          </v:textbox>
-          <w10:wrap anchorx="margin" anchory="margin"/>
-        </v:shape>
-      </w:pict>
-    </w:r>
-    <w:r>
-      <w:rPr>
-        <w:b/>
-        <w:noProof/>
-      </w:rPr>
-      <w:pict>
-        <v:rect id="_x0000_s2057" style="position:absolute;margin-left:0;margin-top:0;width:468pt;height:2.85pt;z-index:-251655680;visibility:visible;mso-wrap-style:square;mso-width-percent:1000;mso-height-percent:0;mso-wrap-distance-left:9pt;mso-wrap-distance-top:7.2pt;mso-wrap-distance-right:9pt;mso-wrap-distance-bottom:7.2pt;mso-position-horizontal:center;mso-position-horizontal-relative:margin;mso-position-vertical:top;mso-position-vertical-relative:bottom-margin-area;mso-width-percent:1000;mso-height-percent:0;mso-width-relative:margin;mso-height-relative:margin;v-text-anchor:middle" o:gfxdata="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" fillcolor="#0f6fc6 [3204]" stroked="f" strokeweight="2pt">
-          <w10:wrap type="square" anchorx="margin" anchory="margin"/>
-        </v:rect>
-      </w:pict>
-    </w:r>
   </w:p>
 </w:ftr>
 </file>
@@ -5385,18 +4874,153 @@
     <w:r>
       <w:rPr>
         <w:noProof/>
+        <w:lang w:eastAsia="en-US"/>
+      </w:rPr>
+      <w:drawing>
+        <wp:anchor distT="0" distB="0" distL="114300" distR="114300" simplePos="0" relativeHeight="251673088" behindDoc="0" locked="0" layoutInCell="1" allowOverlap="1" wp14:anchorId="3D9D0930" wp14:editId="4C763A3F">
+          <wp:simplePos x="0" y="0"/>
+          <wp:positionH relativeFrom="column">
+            <wp:posOffset>2987411</wp:posOffset>
+          </wp:positionH>
+          <wp:positionV relativeFrom="paragraph">
+            <wp:posOffset>-128270</wp:posOffset>
+          </wp:positionV>
+          <wp:extent cx="3093085" cy="329565"/>
+          <wp:effectExtent l="0" t="0" r="0" b="0"/>
+          <wp:wrapNone/>
+          <wp:docPr id="175" name="Picture 175"/>
+          <wp:cNvGraphicFramePr>
+            <a:graphicFrameLocks xmlns:a="http://schemas.openxmlformats.org/drawingml/2006/main" noChangeAspect="1"/>
+          </wp:cNvGraphicFramePr>
+          <a:graphic xmlns:a="http://schemas.openxmlformats.org/drawingml/2006/main">
+            <a:graphicData uri="http://schemas.openxmlformats.org/drawingml/2006/picture">
+              <pic:pic xmlns:pic="http://schemas.openxmlformats.org/drawingml/2006/picture">
+                <pic:nvPicPr>
+                  <pic:cNvPr id="0" name="Picture 73"/>
+                  <pic:cNvPicPr>
+                    <a:picLocks noChangeAspect="1" noChangeArrowheads="1"/>
+                  </pic:cNvPicPr>
+                </pic:nvPicPr>
+                <pic:blipFill>
+                  <a:blip r:embed="rId1">
+                    <a:extLst>
+                      <a:ext uri="{28A0092B-C50C-407E-A947-70E740481C1C}">
+                        <a14:useLocalDpi xmlns:a14="http://schemas.microsoft.com/office/drawing/2010/main" val="0"/>
+                      </a:ext>
+                    </a:extLst>
+                  </a:blip>
+                  <a:srcRect/>
+                  <a:stretch>
+                    <a:fillRect/>
+                  </a:stretch>
+                </pic:blipFill>
+                <pic:spPr bwMode="auto">
+                  <a:xfrm>
+                    <a:off x="0" y="0"/>
+                    <a:ext cx="3093085" cy="329565"/>
+                  </a:xfrm>
+                  <a:prstGeom prst="rect">
+                    <a:avLst/>
+                  </a:prstGeom>
+                  <a:noFill/>
+                  <a:ln>
+                    <a:noFill/>
+                  </a:ln>
+                </pic:spPr>
+              </pic:pic>
+            </a:graphicData>
+          </a:graphic>
+          <wp14:sizeRelH relativeFrom="page">
+            <wp14:pctWidth>0</wp14:pctWidth>
+          </wp14:sizeRelH>
+          <wp14:sizeRelV relativeFrom="page">
+            <wp14:pctHeight>0</wp14:pctHeight>
+          </wp14:sizeRelV>
+        </wp:anchor>
+      </w:drawing>
+    </w:r>
+    <w:r>
+      <w:rPr>
+        <w:noProof/>
+        <w:shd w:val="clear" w:color="auto" w:fill="FFFFFF"/>
       </w:rPr>
       <w:pict>
-        <v:rect id="_x0000_s2059" style="position:absolute;margin-left:0;margin-top:0;width:468pt;height:61.2pt;z-index:251652608;visibility:visible;mso-width-percent:1000;mso-height-percent:850;mso-position-horizontal:center;mso-position-horizontal-relative:margin;mso-position-vertical:top;mso-position-vertical-relative:page;mso-width-percent:1000;mso-height-percent:850;mso-width-relative:margin;mso-height-relative:top-margin-area;v-text-anchor:middle" o:gfxdata="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" fillcolor="#0f6fc6 [3204]" stroked="f" strokeweight="2pt">
+        <v:rect id="_x0000_s2073" style="position:absolute;margin-left:-7.5pt;margin-top:8.5pt;width:484.4pt;height:51.8pt;z-index:251672064;visibility:visible;mso-position-horizontal-relative:margin;mso-position-vertical-relative:page;mso-width-relative:margin;mso-height-relative:top-margin-area;v-text-anchor:middle" o:gfxdata="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" fillcolor="#2b2b2b" stroked="f" strokecolor="#1e00d0 [3209]" strokeweight="2pt">
           <w10:wrap anchorx="margin" anchory="page"/>
         </v:rect>
       </w:pict>
     </w:r>
-  </w:p>
-  <w:p>
-    <w:pPr>
-      <w:pStyle w:val="Header"/>
-    </w:pPr>
+    <w:r>
+      <w:rPr>
+        <w:noProof/>
+        <w:lang w:eastAsia="en-US"/>
+      </w:rPr>
+      <w:drawing>
+        <wp:anchor distT="0" distB="0" distL="114300" distR="114300" simplePos="0" relativeHeight="251674112" behindDoc="0" locked="0" layoutInCell="1" allowOverlap="1" wp14:anchorId="6EA56B7C" wp14:editId="5B1963C3">
+          <wp:simplePos x="0" y="0"/>
+          <wp:positionH relativeFrom="column">
+            <wp:posOffset>-115570</wp:posOffset>
+          </wp:positionH>
+          <wp:positionV relativeFrom="paragraph">
+            <wp:posOffset>-127635</wp:posOffset>
+          </wp:positionV>
+          <wp:extent cx="3210560" cy="329565"/>
+          <wp:effectExtent l="0" t="0" r="0" b="0"/>
+          <wp:wrapNone/>
+          <wp:docPr id="176" name="Picture 176"/>
+          <wp:cNvGraphicFramePr>
+            <a:graphicFrameLocks xmlns:a="http://schemas.openxmlformats.org/drawingml/2006/main" noChangeAspect="1"/>
+          </wp:cNvGraphicFramePr>
+          <a:graphic xmlns:a="http://schemas.openxmlformats.org/drawingml/2006/main">
+            <a:graphicData uri="http://schemas.openxmlformats.org/drawingml/2006/picture">
+              <pic:pic xmlns:pic="http://schemas.openxmlformats.org/drawingml/2006/picture">
+                <pic:nvPicPr>
+                  <pic:cNvPr id="0" name="Picture 73"/>
+                  <pic:cNvPicPr>
+                    <a:picLocks noChangeAspect="1" noChangeArrowheads="1"/>
+                  </pic:cNvPicPr>
+                </pic:nvPicPr>
+                <pic:blipFill>
+                  <a:blip r:embed="rId1">
+                    <a:extLst>
+                      <a:ext uri="{28A0092B-C50C-407E-A947-70E740481C1C}">
+                        <a14:useLocalDpi xmlns:a14="http://schemas.microsoft.com/office/drawing/2010/main" val="0"/>
+                      </a:ext>
+                    </a:extLst>
+                  </a:blip>
+                  <a:srcRect/>
+                  <a:stretch>
+                    <a:fillRect/>
+                  </a:stretch>
+                </pic:blipFill>
+                <pic:spPr bwMode="auto">
+                  <a:xfrm flipH="1">
+                    <a:off x="0" y="0"/>
+                    <a:ext cx="3210560" cy="329565"/>
+                  </a:xfrm>
+                  <a:prstGeom prst="rect">
+                    <a:avLst/>
+                  </a:prstGeom>
+                  <a:noFill/>
+                  <a:ln>
+                    <a:noFill/>
+                  </a:ln>
+                </pic:spPr>
+              </pic:pic>
+            </a:graphicData>
+          </a:graphic>
+          <wp14:sizeRelH relativeFrom="page">
+            <wp14:pctWidth>0</wp14:pctWidth>
+          </wp14:sizeRelH>
+          <wp14:sizeRelV relativeFrom="page">
+            <wp14:pctHeight>0</wp14:pctHeight>
+          </wp14:sizeRelV>
+        </wp:anchor>
+      </w:drawing>
+    </w:r>
+    <w:r>
+      <w:tab/>
+    </w:r>
   </w:p>
 </w:hdr>
 </file>
@@ -5410,18 +5034,153 @@
     <w:r>
       <w:rPr>
         <w:noProof/>
+        <w:lang w:eastAsia="en-US"/>
+      </w:rPr>
+      <w:drawing>
+        <wp:anchor distT="0" distB="0" distL="114300" distR="114300" simplePos="0" relativeHeight="251663872" behindDoc="0" locked="0" layoutInCell="1" allowOverlap="1" wp14:anchorId="0265683E" wp14:editId="075CD031">
+          <wp:simplePos x="0" y="0"/>
+          <wp:positionH relativeFrom="column">
+            <wp:posOffset>2987411</wp:posOffset>
+          </wp:positionH>
+          <wp:positionV relativeFrom="paragraph">
+            <wp:posOffset>-128270</wp:posOffset>
+          </wp:positionV>
+          <wp:extent cx="3093085" cy="329565"/>
+          <wp:effectExtent l="0" t="0" r="0" b="0"/>
+          <wp:wrapNone/>
+          <wp:docPr id="171" name="Picture 171"/>
+          <wp:cNvGraphicFramePr>
+            <a:graphicFrameLocks xmlns:a="http://schemas.openxmlformats.org/drawingml/2006/main" noChangeAspect="1"/>
+          </wp:cNvGraphicFramePr>
+          <a:graphic xmlns:a="http://schemas.openxmlformats.org/drawingml/2006/main">
+            <a:graphicData uri="http://schemas.openxmlformats.org/drawingml/2006/picture">
+              <pic:pic xmlns:pic="http://schemas.openxmlformats.org/drawingml/2006/picture">
+                <pic:nvPicPr>
+                  <pic:cNvPr id="0" name="Picture 73"/>
+                  <pic:cNvPicPr>
+                    <a:picLocks noChangeAspect="1" noChangeArrowheads="1"/>
+                  </pic:cNvPicPr>
+                </pic:nvPicPr>
+                <pic:blipFill>
+                  <a:blip r:embed="rId1">
+                    <a:extLst>
+                      <a:ext uri="{28A0092B-C50C-407E-A947-70E740481C1C}">
+                        <a14:useLocalDpi xmlns:a14="http://schemas.microsoft.com/office/drawing/2010/main" val="0"/>
+                      </a:ext>
+                    </a:extLst>
+                  </a:blip>
+                  <a:srcRect/>
+                  <a:stretch>
+                    <a:fillRect/>
+                  </a:stretch>
+                </pic:blipFill>
+                <pic:spPr bwMode="auto">
+                  <a:xfrm>
+                    <a:off x="0" y="0"/>
+                    <a:ext cx="3093085" cy="329565"/>
+                  </a:xfrm>
+                  <a:prstGeom prst="rect">
+                    <a:avLst/>
+                  </a:prstGeom>
+                  <a:noFill/>
+                  <a:ln>
+                    <a:noFill/>
+                  </a:ln>
+                </pic:spPr>
+              </pic:pic>
+            </a:graphicData>
+          </a:graphic>
+          <wp14:sizeRelH relativeFrom="page">
+            <wp14:pctWidth>0</wp14:pctWidth>
+          </wp14:sizeRelH>
+          <wp14:sizeRelV relativeFrom="page">
+            <wp14:pctHeight>0</wp14:pctHeight>
+          </wp14:sizeRelV>
+        </wp:anchor>
+      </w:drawing>
+    </w:r>
+    <w:r>
+      <w:rPr>
+        <w:noProof/>
+        <w:shd w:val="clear" w:color="auto" w:fill="FFFFFF"/>
       </w:rPr>
       <w:pict>
-        <v:rect id="Rectangle 4" o:spid="_x0000_s2051" style="position:absolute;margin-left:0;margin-top:0;width:468pt;height:61.2pt;z-index:251655680;visibility:visible;mso-width-percent:1000;mso-height-percent:850;mso-position-horizontal:center;mso-position-horizontal-relative:margin;mso-position-vertical:top;mso-position-vertical-relative:page;mso-width-percent:1000;mso-height-percent:850;mso-width-relative:margin;mso-height-relative:top-margin-area;v-text-anchor:middle" o:gfxdata="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" fillcolor="#0f6fc6 [3204]" stroked="f" strokeweight="2pt">
+        <v:rect id="Rectangle 4" o:spid="_x0000_s2065" style="position:absolute;margin-left:-7.5pt;margin-top:8.5pt;width:484.4pt;height:51.8pt;z-index:251662848;visibility:visible;mso-position-horizontal-relative:margin;mso-position-vertical-relative:page;mso-width-relative:margin;mso-height-relative:top-margin-area;v-text-anchor:middle" o:gfxdata="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" fillcolor="#2b2b2b" stroked="f" strokecolor="#1e00d0 [3209]" strokeweight="2pt">
           <w10:wrap anchorx="margin" anchory="page"/>
         </v:rect>
       </w:pict>
     </w:r>
-  </w:p>
-  <w:p>
-    <w:pPr>
-      <w:pStyle w:val="Header"/>
-    </w:pPr>
+    <w:r>
+      <w:rPr>
+        <w:noProof/>
+        <w:lang w:eastAsia="en-US"/>
+      </w:rPr>
+      <w:drawing>
+        <wp:anchor distT="0" distB="0" distL="114300" distR="114300" simplePos="0" relativeHeight="251664896" behindDoc="0" locked="0" layoutInCell="1" allowOverlap="1" wp14:anchorId="0EABAE17" wp14:editId="6B425AFF">
+          <wp:simplePos x="0" y="0"/>
+          <wp:positionH relativeFrom="column">
+            <wp:posOffset>-115570</wp:posOffset>
+          </wp:positionH>
+          <wp:positionV relativeFrom="paragraph">
+            <wp:posOffset>-127635</wp:posOffset>
+          </wp:positionV>
+          <wp:extent cx="3210560" cy="329565"/>
+          <wp:effectExtent l="0" t="0" r="0" b="0"/>
+          <wp:wrapNone/>
+          <wp:docPr id="172" name="Picture 172"/>
+          <wp:cNvGraphicFramePr>
+            <a:graphicFrameLocks xmlns:a="http://schemas.openxmlformats.org/drawingml/2006/main" noChangeAspect="1"/>
+          </wp:cNvGraphicFramePr>
+          <a:graphic xmlns:a="http://schemas.openxmlformats.org/drawingml/2006/main">
+            <a:graphicData uri="http://schemas.openxmlformats.org/drawingml/2006/picture">
+              <pic:pic xmlns:pic="http://schemas.openxmlformats.org/drawingml/2006/picture">
+                <pic:nvPicPr>
+                  <pic:cNvPr id="0" name="Picture 73"/>
+                  <pic:cNvPicPr>
+                    <a:picLocks noChangeAspect="1" noChangeArrowheads="1"/>
+                  </pic:cNvPicPr>
+                </pic:nvPicPr>
+                <pic:blipFill>
+                  <a:blip r:embed="rId1">
+                    <a:extLst>
+                      <a:ext uri="{28A0092B-C50C-407E-A947-70E740481C1C}">
+                        <a14:useLocalDpi xmlns:a14="http://schemas.microsoft.com/office/drawing/2010/main" val="0"/>
+                      </a:ext>
+                    </a:extLst>
+                  </a:blip>
+                  <a:srcRect/>
+                  <a:stretch>
+                    <a:fillRect/>
+                  </a:stretch>
+                </pic:blipFill>
+                <pic:spPr bwMode="auto">
+                  <a:xfrm flipH="1">
+                    <a:off x="0" y="0"/>
+                    <a:ext cx="3210560" cy="329565"/>
+                  </a:xfrm>
+                  <a:prstGeom prst="rect">
+                    <a:avLst/>
+                  </a:prstGeom>
+                  <a:noFill/>
+                  <a:ln>
+                    <a:noFill/>
+                  </a:ln>
+                </pic:spPr>
+              </pic:pic>
+            </a:graphicData>
+          </a:graphic>
+          <wp14:sizeRelH relativeFrom="page">
+            <wp14:pctWidth>0</wp14:pctWidth>
+          </wp14:sizeRelH>
+          <wp14:sizeRelV relativeFrom="page">
+            <wp14:pctHeight>0</wp14:pctHeight>
+          </wp14:sizeRelV>
+        </wp:anchor>
+      </w:drawing>
+    </w:r>
+    <w:r>
+      <w:tab/>
+    </w:r>
   </w:p>
 </w:hdr>
 </file>
@@ -5433,19 +5192,9 @@
       <w:pStyle w:val="Header"/>
       <w:jc w:val="right"/>
       <w:rPr>
-        <w:color w:val="0F6FC6" w:themeColor="accent1"/>
+        <w:color w:val="163300" w:themeColor="accent1"/>
       </w:rPr>
     </w:pPr>
-    <w:r>
-      <w:rPr>
-        <w:noProof/>
-      </w:rPr>
-      <w:pict>
-        <v:rect id="_x0000_s2053" style="position:absolute;left:0;text-align:left;margin-left:0;margin-top:0;width:468pt;height:61.2pt;z-index:251658752;visibility:visible;mso-wrap-style:square;mso-width-percent:1000;mso-height-percent:850;mso-wrap-distance-left:9pt;mso-wrap-distance-top:0;mso-wrap-distance-right:9pt;mso-wrap-distance-bottom:0;mso-position-horizontal:center;mso-position-horizontal-relative:margin;mso-position-vertical:top;mso-position-vertical-relative:page;mso-width-percent:1000;mso-height-percent:850;mso-width-relative:margin;mso-height-relative:top-margin-area;v-text-anchor:middle" o:gfxdata="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" fillcolor="#0f6fc6 [3204]" stroked="f" strokeweight="2pt">
-          <w10:wrap anchorx="margin" anchory="page"/>
-        </v:rect>
-      </w:pict>
-    </w:r>
   </w:p>
   <w:p>
     <w:pPr>
@@ -7090,18 +6839,26 @@
     <w:link w:val="Heading1Char"/>
     <w:uiPriority w:val="9"/>
     <w:qFormat/>
-    <w:rsid w:val="009D21BA"/>
+    <w:rsid w:val="001D7FEB"/>
     <w:pPr>
-      <w:keepNext/>
-      <w:keepLines/>
-      <w:spacing w:before="480" w:after="0"/>
+      <w:pBdr>
+        <w:top w:val="single" w:sz="24" w:space="1" w:color="2B2B2B"/>
+        <w:left w:val="single" w:sz="24" w:space="4" w:color="2B2B2B"/>
+        <w:bottom w:val="single" w:sz="24" w:space="1" w:color="2B2B2B"/>
+        <w:right w:val="single" w:sz="24" w:space="4" w:color="2B2B2B"/>
+      </w:pBdr>
+      <w:shd w:val="clear" w:color="auto" w:fill="2B2B2B"/>
+      <w:tabs>
+        <w:tab w:val="left" w:pos="1830"/>
+      </w:tabs>
+      <w:spacing w:line="276" w:lineRule="auto"/>
       <w:outlineLvl w:val="0"/>
     </w:pPr>
     <w:rPr>
-      <w:rFonts w:asciiTheme="majorHAnsi" w:eastAsiaTheme="majorEastAsia" w:hAnsiTheme="majorHAnsi" w:cstheme="majorBidi"/>
+      <w:rFonts w:ascii="Lucida Sans" w:eastAsiaTheme="majorEastAsia" w:hAnsi="Lucida Sans" w:cstheme="majorBidi"/>
       <w:b/>
       <w:bCs w:val="0"/>
-      <w:color w:val="0B5294" w:themeColor="accent1" w:themeShade="BF"/>
+      <w:color w:val="FFFFFF" w:themeColor="background1"/>
       <w:sz w:val="28"/>
       <w:szCs w:val="28"/>
     </w:rPr>
@@ -7114,18 +6871,21 @@
     <w:uiPriority w:val="9"/>
     <w:unhideWhenUsed/>
     <w:qFormat/>
-    <w:rsid w:val="009D21BA"/>
+    <w:rsid w:val="001D7FEB"/>
     <w:pPr>
       <w:keepNext/>
       <w:keepLines/>
-      <w:spacing w:before="200" w:after="0"/>
+      <w:pBdr>
+        <w:bottom w:val="single" w:sz="24" w:space="0" w:color="163300" w:themeColor="accent1"/>
+      </w:pBdr>
+      <w:spacing w:before="200"/>
       <w:outlineLvl w:val="1"/>
     </w:pPr>
     <w:rPr>
       <w:rFonts w:asciiTheme="majorHAnsi" w:eastAsiaTheme="majorEastAsia" w:hAnsiTheme="majorHAnsi" w:cstheme="majorBidi"/>
       <w:b/>
       <w:bCs w:val="0"/>
-      <w:color w:val="0F6FC6" w:themeColor="accent1"/>
+      <w:color w:val="163300" w:themeColor="accent1"/>
       <w:sz w:val="26"/>
       <w:szCs w:val="26"/>
     </w:rPr>
@@ -7138,18 +6898,21 @@
     <w:uiPriority w:val="9"/>
     <w:unhideWhenUsed/>
     <w:qFormat/>
-    <w:rsid w:val="009D21BA"/>
+    <w:rsid w:val="0041517F"/>
     <w:pPr>
       <w:keepNext/>
       <w:keepLines/>
-      <w:spacing w:before="200" w:after="0"/>
+      <w:pBdr>
+        <w:bottom w:val="single" w:sz="18" w:space="1" w:color="2C6600" w:themeColor="accent2"/>
+      </w:pBdr>
+      <w:spacing w:before="200" w:line="276" w:lineRule="auto"/>
       <w:outlineLvl w:val="2"/>
     </w:pPr>
     <w:rPr>
       <w:rFonts w:asciiTheme="majorHAnsi" w:eastAsiaTheme="majorEastAsia" w:hAnsiTheme="majorHAnsi" w:cstheme="majorBidi"/>
       <w:b/>
       <w:bCs w:val="0"/>
-      <w:color w:val="0F6FC6" w:themeColor="accent1"/>
+      <w:color w:val="2C6600" w:themeColor="accent2"/>
     </w:rPr>
   </w:style>
   <w:style w:type="paragraph" w:styleId="Heading4">
@@ -7174,7 +6937,7 @@
       <w:bCs w:val="0"/>
       <w:i/>
       <w:iCs/>
-      <w:color w:val="0F6FC6" w:themeColor="accent1"/>
+      <w:color w:val="163300" w:themeColor="accent1"/>
     </w:rPr>
   </w:style>
   <w:style w:type="character" w:default="1" w:styleId="DefaultParagraphFont">
@@ -7209,13 +6972,14 @@
     <w:basedOn w:val="DefaultParagraphFont"/>
     <w:link w:val="Heading1"/>
     <w:uiPriority w:val="9"/>
-    <w:rsid w:val="009D21BA"/>
+    <w:rsid w:val="001D7FEB"/>
     <w:rPr>
-      <w:rFonts w:asciiTheme="majorHAnsi" w:eastAsiaTheme="majorEastAsia" w:hAnsiTheme="majorHAnsi" w:cstheme="majorBidi"/>
+      <w:rFonts w:ascii="Lucida Sans" w:eastAsiaTheme="majorEastAsia" w:hAnsi="Lucida Sans" w:cstheme="majorBidi"/>
       <w:b/>
-      <w:color w:val="0B5294" w:themeColor="accent1" w:themeShade="BF"/>
+      <w:color w:val="FFFFFF" w:themeColor="background1"/>
       <w:sz w:val="28"/>
       <w:szCs w:val="28"/>
+      <w:shd w:val="clear" w:color="auto" w:fill="2B2B2B"/>
       <w:lang w:eastAsia="ja-JP"/>
     </w:rPr>
   </w:style>
@@ -7224,11 +6988,11 @@
     <w:basedOn w:val="DefaultParagraphFont"/>
     <w:link w:val="Heading2"/>
     <w:uiPriority w:val="9"/>
-    <w:rsid w:val="009D21BA"/>
+    <w:rsid w:val="001D7FEB"/>
     <w:rPr>
       <w:rFonts w:asciiTheme="majorHAnsi" w:eastAsiaTheme="majorEastAsia" w:hAnsiTheme="majorHAnsi" w:cstheme="majorBidi"/>
       <w:b/>
-      <w:color w:val="0F6FC6" w:themeColor="accent1"/>
+      <w:color w:val="163300" w:themeColor="accent1"/>
       <w:sz w:val="26"/>
       <w:szCs w:val="26"/>
       <w:lang w:eastAsia="ja-JP"/>
@@ -7239,11 +7003,11 @@
     <w:basedOn w:val="DefaultParagraphFont"/>
     <w:link w:val="Heading3"/>
     <w:uiPriority w:val="9"/>
-    <w:rsid w:val="009D21BA"/>
+    <w:rsid w:val="0041517F"/>
     <w:rPr>
       <w:rFonts w:asciiTheme="majorHAnsi" w:eastAsiaTheme="majorEastAsia" w:hAnsiTheme="majorHAnsi" w:cstheme="majorBidi"/>
       <w:b/>
-      <w:color w:val="0F6FC6" w:themeColor="accent1"/>
+      <w:color w:val="2C6600" w:themeColor="accent2"/>
       <w:lang w:eastAsia="ja-JP"/>
     </w:rPr>
   </w:style>
@@ -7406,7 +7170,7 @@
     <w:unhideWhenUsed/>
     <w:rsid w:val="00F05C15"/>
     <w:rPr>
-      <w:color w:val="F49100" w:themeColor="hyperlink"/>
+      <w:color w:val="551188" w:themeColor="hyperlink"/>
       <w:u w:val="single"/>
     </w:rPr>
   </w:style>
@@ -7428,14 +7192,14 @@
     <w:rsid w:val="004D39AC"/>
     <w:pPr>
       <w:pBdr>
-        <w:bottom w:val="single" w:sz="4" w:space="1" w:color="0F6FC6" w:themeColor="accent1"/>
+        <w:bottom w:val="single" w:sz="4" w:space="1" w:color="163300" w:themeColor="accent1"/>
       </w:pBdr>
       <w:jc w:val="right"/>
     </w:pPr>
     <w:rPr>
       <w:rFonts w:eastAsiaTheme="minorHAnsi" w:cs="Times New Roman"/>
       <w:b/>
-      <w:color w:val="04617B" w:themeColor="text2"/>
+      <w:color w:val="551188" w:themeColor="text2"/>
       <w:sz w:val="20"/>
       <w:szCs w:val="20"/>
     </w:rPr>
@@ -7554,7 +7318,7 @@
           <w:insideH w:val="nil"/>
           <w:insideV w:val="nil"/>
         </w:tcBorders>
-        <w:shd w:val="clear" w:color="auto" w:fill="0F6FC6" w:themeFill="accent1"/>
+        <w:shd w:val="clear" w:color="auto" w:fill="163300" w:themeFill="accent1"/>
       </w:tcPr>
     </w:tblStylePr>
     <w:tblStylePr w:type="lastRow">
@@ -7593,7 +7357,7 @@
           <w:insideH w:val="nil"/>
           <w:insideV w:val="nil"/>
         </w:tcBorders>
-        <w:shd w:val="clear" w:color="auto" w:fill="0F6FC6" w:themeFill="accent1"/>
+        <w:shd w:val="clear" w:color="auto" w:fill="163300" w:themeFill="accent1"/>
       </w:tcPr>
     </w:tblStylePr>
     <w:tblStylePr w:type="lastCol">
@@ -7610,7 +7374,7 @@
           <w:insideH w:val="nil"/>
           <w:insideV w:val="nil"/>
         </w:tcBorders>
-        <w:shd w:val="clear" w:color="auto" w:fill="0F6FC6" w:themeFill="accent1"/>
+        <w:shd w:val="clear" w:color="auto" w:fill="163300" w:themeFill="accent1"/>
       </w:tcPr>
     </w:tblStylePr>
     <w:tblStylePr w:type="band1Vert">
@@ -7703,7 +7467,7 @@
           <w:insideH w:val="nil"/>
           <w:insideV w:val="nil"/>
         </w:tcBorders>
-        <w:shd w:val="clear" w:color="auto" w:fill="0BD0D9" w:themeFill="accent3"/>
+        <w:shd w:val="clear" w:color="auto" w:fill="49A800" w:themeFill="accent3"/>
       </w:tcPr>
     </w:tblStylePr>
     <w:tblStylePr w:type="lastRow">
@@ -7742,7 +7506,7 @@
           <w:insideH w:val="nil"/>
           <w:insideV w:val="nil"/>
         </w:tcBorders>
-        <w:shd w:val="clear" w:color="auto" w:fill="0BD0D9" w:themeFill="accent3"/>
+        <w:shd w:val="clear" w:color="auto" w:fill="49A800" w:themeFill="accent3"/>
       </w:tcPr>
     </w:tblStylePr>
     <w:tblStylePr w:type="lastCol">
@@ -7759,7 +7523,7 @@
           <w:insideH w:val="nil"/>
           <w:insideV w:val="nil"/>
         </w:tcBorders>
-        <w:shd w:val="clear" w:color="auto" w:fill="0BD0D9" w:themeFill="accent3"/>
+        <w:shd w:val="clear" w:color="auto" w:fill="49A800" w:themeFill="accent3"/>
       </w:tcPr>
     </w:tblStylePr>
     <w:tblStylePr w:type="band1Vert">
@@ -7852,7 +7616,7 @@
           <w:insideH w:val="nil"/>
           <w:insideV w:val="nil"/>
         </w:tcBorders>
-        <w:shd w:val="clear" w:color="auto" w:fill="009DD9" w:themeFill="accent2"/>
+        <w:shd w:val="clear" w:color="auto" w:fill="2C6600" w:themeFill="accent2"/>
       </w:tcPr>
     </w:tblStylePr>
     <w:tblStylePr w:type="lastRow">
@@ -7891,7 +7655,7 @@
           <w:insideH w:val="nil"/>
           <w:insideV w:val="nil"/>
         </w:tcBorders>
-        <w:shd w:val="clear" w:color="auto" w:fill="009DD9" w:themeFill="accent2"/>
+        <w:shd w:val="clear" w:color="auto" w:fill="2C6600" w:themeFill="accent2"/>
       </w:tcPr>
     </w:tblStylePr>
     <w:tblStylePr w:type="lastCol">
@@ -7908,7 +7672,7 @@
           <w:insideH w:val="nil"/>
           <w:insideV w:val="nil"/>
         </w:tcBorders>
-        <w:shd w:val="clear" w:color="auto" w:fill="009DD9" w:themeFill="accent2"/>
+        <w:shd w:val="clear" w:color="auto" w:fill="2C6600" w:themeFill="accent2"/>
       </w:tcPr>
     </w:tblStylePr>
     <w:tblStylePr w:type="band1Vert">
@@ -7972,10 +7736,10 @@
       <w:tblStyleColBandSize w:val="1"/>
       <w:tblInd w:w="0" w:type="dxa"/>
       <w:tblBorders>
-        <w:top w:val="single" w:sz="8" w:space="0" w:color="0F6FC6" w:themeColor="accent1"/>
-        <w:left w:val="single" w:sz="8" w:space="0" w:color="0F6FC6" w:themeColor="accent1"/>
-        <w:bottom w:val="single" w:sz="8" w:space="0" w:color="0F6FC6" w:themeColor="accent1"/>
-        <w:right w:val="single" w:sz="8" w:space="0" w:color="0F6FC6" w:themeColor="accent1"/>
+        <w:top w:val="single" w:sz="8" w:space="0" w:color="163300" w:themeColor="accent1"/>
+        <w:left w:val="single" w:sz="8" w:space="0" w:color="163300" w:themeColor="accent1"/>
+        <w:bottom w:val="single" w:sz="8" w:space="0" w:color="163300" w:themeColor="accent1"/>
+        <w:right w:val="single" w:sz="8" w:space="0" w:color="163300" w:themeColor="accent1"/>
       </w:tblBorders>
       <w:tblCellMar>
         <w:top w:w="0" w:type="dxa"/>
@@ -7995,7 +7759,7 @@
       </w:rPr>
       <w:tblPr/>
       <w:tcPr>
-        <w:shd w:val="clear" w:color="auto" w:fill="0F6FC6" w:themeFill="accent1"/>
+        <w:shd w:val="clear" w:color="auto" w:fill="163300" w:themeFill="accent1"/>
       </w:tcPr>
     </w:tblStylePr>
     <w:tblStylePr w:type="lastRow">
@@ -8009,10 +7773,10 @@
       <w:tblPr/>
       <w:tcPr>
         <w:tcBorders>
-          <w:top w:val="double" w:sz="6" w:space="0" w:color="0F6FC6" w:themeColor="accent1"/>
-          <w:left w:val="single" w:sz="8" w:space="0" w:color="0F6FC6" w:themeColor="accent1"/>
-          <w:bottom w:val="single" w:sz="8" w:space="0" w:color="0F6FC6" w:themeColor="accent1"/>
-          <w:right w:val="single" w:sz="8" w:space="0" w:color="0F6FC6" w:themeColor="accent1"/>
+          <w:top w:val="double" w:sz="6" w:space="0" w:color="163300" w:themeColor="accent1"/>
+          <w:left w:val="single" w:sz="8" w:space="0" w:color="163300" w:themeColor="accent1"/>
+          <w:bottom w:val="single" w:sz="8" w:space="0" w:color="163300" w:themeColor="accent1"/>
+          <w:right w:val="single" w:sz="8" w:space="0" w:color="163300" w:themeColor="accent1"/>
         </w:tcBorders>
       </w:tcPr>
     </w:tblStylePr>
@@ -8032,10 +7796,10 @@
       <w:tblPr/>
       <w:tcPr>
         <w:tcBorders>
-          <w:top w:val="single" w:sz="8" w:space="0" w:color="0F6FC6" w:themeColor="accent1"/>
-          <w:left w:val="single" w:sz="8" w:space="0" w:color="0F6FC6" w:themeColor="accent1"/>
-          <w:bottom w:val="single" w:sz="8" w:space="0" w:color="0F6FC6" w:themeColor="accent1"/>
-          <w:right w:val="single" w:sz="8" w:space="0" w:color="0F6FC6" w:themeColor="accent1"/>
+          <w:top w:val="single" w:sz="8" w:space="0" w:color="163300" w:themeColor="accent1"/>
+          <w:left w:val="single" w:sz="8" w:space="0" w:color="163300" w:themeColor="accent1"/>
+          <w:bottom w:val="single" w:sz="8" w:space="0" w:color="163300" w:themeColor="accent1"/>
+          <w:right w:val="single" w:sz="8" w:space="0" w:color="163300" w:themeColor="accent1"/>
         </w:tcBorders>
       </w:tcPr>
     </w:tblStylePr>
@@ -8043,10 +7807,10 @@
       <w:tblPr/>
       <w:tcPr>
         <w:tcBorders>
-          <w:top w:val="single" w:sz="8" w:space="0" w:color="0F6FC6" w:themeColor="accent1"/>
-          <w:left w:val="single" w:sz="8" w:space="0" w:color="0F6FC6" w:themeColor="accent1"/>
-          <w:bottom w:val="single" w:sz="8" w:space="0" w:color="0F6FC6" w:themeColor="accent1"/>
-          <w:right w:val="single" w:sz="8" w:space="0" w:color="0F6FC6" w:themeColor="accent1"/>
+          <w:top w:val="single" w:sz="8" w:space="0" w:color="163300" w:themeColor="accent1"/>
+          <w:left w:val="single" w:sz="8" w:space="0" w:color="163300" w:themeColor="accent1"/>
+          <w:bottom w:val="single" w:sz="8" w:space="0" w:color="163300" w:themeColor="accent1"/>
+          <w:right w:val="single" w:sz="8" w:space="0" w:color="163300" w:themeColor="accent1"/>
         </w:tcBorders>
       </w:tcPr>
     </w:tblStylePr>
@@ -8063,7 +7827,7 @@
       <w:b/>
       <w:i/>
       <w:iCs/>
-      <w:color w:val="0F6FC6" w:themeColor="accent1"/>
+      <w:color w:val="163300" w:themeColor="accent1"/>
       <w:lang w:eastAsia="ja-JP"/>
     </w:rPr>
   </w:style>
@@ -8075,7 +7839,7 @@
     <w:unhideWhenUsed/>
     <w:rsid w:val="00977D62"/>
     <w:rPr>
-      <w:color w:val="85DFD0" w:themeColor="followedHyperlink"/>
+      <w:color w:val="551188" w:themeColor="followedHyperlink"/>
       <w:u w:val="single"/>
     </w:rPr>
   </w:style>
@@ -8121,7 +7885,7 @@
           <w:insideH w:val="nil"/>
           <w:insideV w:val="nil"/>
         </w:tcBorders>
-        <w:shd w:val="clear" w:color="auto" w:fill="0F6FC6" w:themeFill="accent1"/>
+        <w:shd w:val="clear" w:color="auto" w:fill="163300" w:themeFill="accent1"/>
       </w:tcPr>
     </w:tblStylePr>
     <w:tblStylePr w:type="lastRow">
@@ -8160,7 +7924,7 @@
           <w:insideH w:val="nil"/>
           <w:insideV w:val="nil"/>
         </w:tcBorders>
-        <w:shd w:val="clear" w:color="auto" w:fill="0F6FC6" w:themeFill="accent1"/>
+        <w:shd w:val="clear" w:color="auto" w:fill="163300" w:themeFill="accent1"/>
       </w:tcPr>
     </w:tblStylePr>
     <w:tblStylePr w:type="lastCol">
@@ -8177,7 +7941,7 @@
           <w:insideH w:val="nil"/>
           <w:insideV w:val="nil"/>
         </w:tcBorders>
-        <w:shd w:val="clear" w:color="auto" w:fill="0F6FC6" w:themeFill="accent1"/>
+        <w:shd w:val="clear" w:color="auto" w:fill="163300" w:themeFill="accent1"/>
       </w:tcPr>
     </w:tblStylePr>
     <w:tblStylePr w:type="band1Vert">
@@ -8245,7 +8009,7 @@
       <w:rFonts w:asciiTheme="majorHAnsi" w:eastAsiaTheme="majorEastAsia" w:hAnsiTheme="majorHAnsi" w:cstheme="majorBidi"/>
       <w:i/>
       <w:iCs/>
-      <w:color w:val="0F6FC6" w:themeColor="accent1"/>
+      <w:color w:val="163300" w:themeColor="accent1"/>
       <w:spacing w:val="15"/>
       <w:sz w:val="24"/>
       <w:szCs w:val="24"/>
@@ -8262,12 +8026,20 @@
       <w:bCs/>
       <w:i/>
       <w:iCs/>
-      <w:color w:val="0F6FC6" w:themeColor="accent1"/>
+      <w:color w:val="163300" w:themeColor="accent1"/>
       <w:spacing w:val="15"/>
       <w:sz w:val="24"/>
       <w:szCs w:val="24"/>
       <w:lang w:eastAsia="ja-JP"/>
     </w:rPr>
+  </w:style>
+  <w:style w:type="character" w:styleId="LineNumber">
+    <w:name w:val="line number"/>
+    <w:basedOn w:val="DefaultParagraphFont"/>
+    <w:uiPriority w:val="99"/>
+    <w:semiHidden/>
+    <w:unhideWhenUsed/>
+    <w:rsid w:val="000C445A"/>
   </w:style>
 </w:styles>
 </file>
@@ -8459,7 +8231,7 @@
       <w:rFonts w:asciiTheme="majorHAnsi" w:eastAsiaTheme="majorEastAsia" w:hAnsiTheme="majorHAnsi" w:cstheme="majorBidi"/>
       <w:b/>
       <w:bCs w:val="0"/>
-      <w:color w:val="0B5294" w:themeColor="accent1" w:themeShade="BF"/>
+      <w:color w:val="102600" w:themeColor="accent1" w:themeShade="BF"/>
       <w:sz w:val="28"/>
       <w:szCs w:val="28"/>
     </w:rPr>
@@ -8483,7 +8255,7 @@
       <w:rFonts w:asciiTheme="majorHAnsi" w:eastAsiaTheme="majorEastAsia" w:hAnsiTheme="majorHAnsi" w:cstheme="majorBidi"/>
       <w:b/>
       <w:bCs w:val="0"/>
-      <w:color w:val="0F6FC6" w:themeColor="accent1"/>
+      <w:color w:val="163300" w:themeColor="accent1"/>
       <w:sz w:val="26"/>
       <w:szCs w:val="26"/>
     </w:rPr>
@@ -8507,7 +8279,7 @@
       <w:rFonts w:asciiTheme="majorHAnsi" w:eastAsiaTheme="majorEastAsia" w:hAnsiTheme="majorHAnsi" w:cstheme="majorBidi"/>
       <w:b/>
       <w:bCs w:val="0"/>
-      <w:color w:val="0F6FC6" w:themeColor="accent1"/>
+      <w:color w:val="163300" w:themeColor="accent1"/>
     </w:rPr>
   </w:style>
   <w:style w:type="character" w:default="1" w:styleId="DefaultParagraphFont">
@@ -8547,7 +8319,7 @@
       <w:rFonts w:asciiTheme="majorHAnsi" w:eastAsiaTheme="majorEastAsia" w:hAnsiTheme="majorHAnsi" w:cstheme="majorBidi"/>
       <w:b/>
       <w:bCs/>
-      <w:color w:val="0B5294" w:themeColor="accent1" w:themeShade="BF"/>
+      <w:color w:val="102600" w:themeColor="accent1" w:themeShade="BF"/>
       <w:sz w:val="28"/>
       <w:szCs w:val="28"/>
     </w:rPr>
@@ -8562,7 +8334,7 @@
       <w:rFonts w:asciiTheme="majorHAnsi" w:eastAsiaTheme="majorEastAsia" w:hAnsiTheme="majorHAnsi" w:cstheme="majorBidi"/>
       <w:b/>
       <w:bCs/>
-      <w:color w:val="0F6FC6" w:themeColor="accent1"/>
+      <w:color w:val="163300" w:themeColor="accent1"/>
       <w:sz w:val="26"/>
       <w:szCs w:val="26"/>
     </w:rPr>
@@ -8577,7 +8349,7 @@
       <w:rFonts w:asciiTheme="majorHAnsi" w:eastAsiaTheme="majorEastAsia" w:hAnsiTheme="majorHAnsi" w:cstheme="majorBidi"/>
       <w:b/>
       <w:bCs/>
-      <w:color w:val="0F6FC6" w:themeColor="accent1"/>
+      <w:color w:val="163300" w:themeColor="accent1"/>
     </w:rPr>
   </w:style>
   <w:style w:type="paragraph" w:styleId="BalloonText">
@@ -8744,7 +8516,7 @@
     <w:unhideWhenUsed/>
     <w:rsid w:val="00F05C15"/>
     <w:rPr>
-      <w:color w:val="F49100" w:themeColor="hyperlink"/>
+      <w:color w:val="551188" w:themeColor="hyperlink"/>
       <w:u w:val="single"/>
     </w:rPr>
   </w:style>
@@ -8766,14 +8538,14 @@
     <w:rsid w:val="004D39AC"/>
     <w:pPr>
       <w:pBdr>
-        <w:bottom w:val="single" w:sz="4" w:space="1" w:color="0F6FC6" w:themeColor="accent1"/>
+        <w:bottom w:val="single" w:sz="4" w:space="1" w:color="163300" w:themeColor="accent1"/>
       </w:pBdr>
       <w:jc w:val="right"/>
     </w:pPr>
     <w:rPr>
       <w:rFonts w:eastAsiaTheme="minorHAnsi" w:cs="Times New Roman"/>
       <w:b/>
-      <w:color w:val="04617B" w:themeColor="text2"/>
+      <w:color w:val="551188" w:themeColor="text2"/>
       <w:sz w:val="20"/>
       <w:szCs w:val="20"/>
     </w:rPr>
@@ -8892,7 +8664,7 @@
           <w:insideH w:val="nil"/>
           <w:insideV w:val="nil"/>
         </w:tcBorders>
-        <w:shd w:val="clear" w:color="auto" w:fill="0F6FC6" w:themeFill="accent1"/>
+        <w:shd w:val="clear" w:color="auto" w:fill="163300" w:themeFill="accent1"/>
       </w:tcPr>
     </w:tblStylePr>
     <w:tblStylePr w:type="lastRow">
@@ -8931,7 +8703,7 @@
           <w:insideH w:val="nil"/>
           <w:insideV w:val="nil"/>
         </w:tcBorders>
-        <w:shd w:val="clear" w:color="auto" w:fill="0F6FC6" w:themeFill="accent1"/>
+        <w:shd w:val="clear" w:color="auto" w:fill="163300" w:themeFill="accent1"/>
       </w:tcPr>
     </w:tblStylePr>
     <w:tblStylePr w:type="lastCol">
@@ -8948,7 +8720,7 @@
           <w:insideH w:val="nil"/>
           <w:insideV w:val="nil"/>
         </w:tcBorders>
-        <w:shd w:val="clear" w:color="auto" w:fill="0F6FC6" w:themeFill="accent1"/>
+        <w:shd w:val="clear" w:color="auto" w:fill="163300" w:themeFill="accent1"/>
       </w:tcPr>
     </w:tblStylePr>
     <w:tblStylePr w:type="band1Vert">
@@ -9041,7 +8813,7 @@
           <w:insideH w:val="nil"/>
           <w:insideV w:val="nil"/>
         </w:tcBorders>
-        <w:shd w:val="clear" w:color="auto" w:fill="0BD0D9" w:themeFill="accent3"/>
+        <w:shd w:val="clear" w:color="auto" w:fill="49A800" w:themeFill="accent3"/>
       </w:tcPr>
     </w:tblStylePr>
     <w:tblStylePr w:type="lastRow">
@@ -9080,7 +8852,7 @@
           <w:insideH w:val="nil"/>
           <w:insideV w:val="nil"/>
         </w:tcBorders>
-        <w:shd w:val="clear" w:color="auto" w:fill="0BD0D9" w:themeFill="accent3"/>
+        <w:shd w:val="clear" w:color="auto" w:fill="49A800" w:themeFill="accent3"/>
       </w:tcPr>
     </w:tblStylePr>
     <w:tblStylePr w:type="lastCol">
@@ -9097,7 +8869,7 @@
           <w:insideH w:val="nil"/>
           <w:insideV w:val="nil"/>
         </w:tcBorders>
-        <w:shd w:val="clear" w:color="auto" w:fill="0BD0D9" w:themeFill="accent3"/>
+        <w:shd w:val="clear" w:color="auto" w:fill="49A800" w:themeFill="accent3"/>
       </w:tcPr>
     </w:tblStylePr>
     <w:tblStylePr w:type="band1Vert">
@@ -9190,7 +8962,7 @@
           <w:insideH w:val="nil"/>
           <w:insideV w:val="nil"/>
         </w:tcBorders>
-        <w:shd w:val="clear" w:color="auto" w:fill="009DD9" w:themeFill="accent2"/>
+        <w:shd w:val="clear" w:color="auto" w:fill="2C6600" w:themeFill="accent2"/>
       </w:tcPr>
     </w:tblStylePr>
     <w:tblStylePr w:type="lastRow">
@@ -9229,7 +9001,7 @@
           <w:insideH w:val="nil"/>
           <w:insideV w:val="nil"/>
         </w:tcBorders>
-        <w:shd w:val="clear" w:color="auto" w:fill="009DD9" w:themeFill="accent2"/>
+        <w:shd w:val="clear" w:color="auto" w:fill="2C6600" w:themeFill="accent2"/>
       </w:tcPr>
     </w:tblStylePr>
     <w:tblStylePr w:type="lastCol">
@@ -9246,7 +9018,7 @@
           <w:insideH w:val="nil"/>
           <w:insideV w:val="nil"/>
         </w:tcBorders>
-        <w:shd w:val="clear" w:color="auto" w:fill="009DD9" w:themeFill="accent2"/>
+        <w:shd w:val="clear" w:color="auto" w:fill="2C6600" w:themeFill="accent2"/>
       </w:tcPr>
     </w:tblStylePr>
     <w:tblStylePr w:type="band1Vert">
@@ -9310,10 +9082,10 @@
       <w:tblStyleColBandSize w:val="1"/>
       <w:tblInd w:w="0" w:type="dxa"/>
       <w:tblBorders>
-        <w:top w:val="single" w:sz="8" w:space="0" w:color="0F6FC6" w:themeColor="accent1"/>
-        <w:left w:val="single" w:sz="8" w:space="0" w:color="0F6FC6" w:themeColor="accent1"/>
-        <w:bottom w:val="single" w:sz="8" w:space="0" w:color="0F6FC6" w:themeColor="accent1"/>
-        <w:right w:val="single" w:sz="8" w:space="0" w:color="0F6FC6" w:themeColor="accent1"/>
+        <w:top w:val="single" w:sz="8" w:space="0" w:color="163300" w:themeColor="accent1"/>
+        <w:left w:val="single" w:sz="8" w:space="0" w:color="163300" w:themeColor="accent1"/>
+        <w:bottom w:val="single" w:sz="8" w:space="0" w:color="163300" w:themeColor="accent1"/>
+        <w:right w:val="single" w:sz="8" w:space="0" w:color="163300" w:themeColor="accent1"/>
       </w:tblBorders>
       <w:tblCellMar>
         <w:top w:w="0" w:type="dxa"/>
@@ -9333,7 +9105,7 @@
       </w:rPr>
       <w:tblPr/>
       <w:tcPr>
-        <w:shd w:val="clear" w:color="auto" w:fill="0F6FC6" w:themeFill="accent1"/>
+        <w:shd w:val="clear" w:color="auto" w:fill="163300" w:themeFill="accent1"/>
       </w:tcPr>
     </w:tblStylePr>
     <w:tblStylePr w:type="lastRow">
@@ -9347,10 +9119,10 @@
       <w:tblPr/>
       <w:tcPr>
         <w:tcBorders>
-          <w:top w:val="double" w:sz="6" w:space="0" w:color="0F6FC6" w:themeColor="accent1"/>
-          <w:left w:val="single" w:sz="8" w:space="0" w:color="0F6FC6" w:themeColor="accent1"/>
-          <w:bottom w:val="single" w:sz="8" w:space="0" w:color="0F6FC6" w:themeColor="accent1"/>
-          <w:right w:val="single" w:sz="8" w:space="0" w:color="0F6FC6" w:themeColor="accent1"/>
+          <w:top w:val="double" w:sz="6" w:space="0" w:color="163300" w:themeColor="accent1"/>
+          <w:left w:val="single" w:sz="8" w:space="0" w:color="163300" w:themeColor="accent1"/>
+          <w:bottom w:val="single" w:sz="8" w:space="0" w:color="163300" w:themeColor="accent1"/>
+          <w:right w:val="single" w:sz="8" w:space="0" w:color="163300" w:themeColor="accent1"/>
         </w:tcBorders>
       </w:tcPr>
     </w:tblStylePr>
@@ -9370,10 +9142,10 @@
       <w:tblPr/>
       <w:tcPr>
         <w:tcBorders>
-          <w:top w:val="single" w:sz="8" w:space="0" w:color="0F6FC6" w:themeColor="accent1"/>
-          <w:left w:val="single" w:sz="8" w:space="0" w:color="0F6FC6" w:themeColor="accent1"/>
-          <w:bottom w:val="single" w:sz="8" w:space="0" w:color="0F6FC6" w:themeColor="accent1"/>
-          <w:right w:val="single" w:sz="8" w:space="0" w:color="0F6FC6" w:themeColor="accent1"/>
+          <w:top w:val="single" w:sz="8" w:space="0" w:color="163300" w:themeColor="accent1"/>
+          <w:left w:val="single" w:sz="8" w:space="0" w:color="163300" w:themeColor="accent1"/>
+          <w:bottom w:val="single" w:sz="8" w:space="0" w:color="163300" w:themeColor="accent1"/>
+          <w:right w:val="single" w:sz="8" w:space="0" w:color="163300" w:themeColor="accent1"/>
         </w:tcBorders>
       </w:tcPr>
     </w:tblStylePr>
@@ -9381,10 +9153,10 @@
       <w:tblPr/>
       <w:tcPr>
         <w:tcBorders>
-          <w:top w:val="single" w:sz="8" w:space="0" w:color="0F6FC6" w:themeColor="accent1"/>
-          <w:left w:val="single" w:sz="8" w:space="0" w:color="0F6FC6" w:themeColor="accent1"/>
-          <w:bottom w:val="single" w:sz="8" w:space="0" w:color="0F6FC6" w:themeColor="accent1"/>
-          <w:right w:val="single" w:sz="8" w:space="0" w:color="0F6FC6" w:themeColor="accent1"/>
+          <w:top w:val="single" w:sz="8" w:space="0" w:color="163300" w:themeColor="accent1"/>
+          <w:left w:val="single" w:sz="8" w:space="0" w:color="163300" w:themeColor="accent1"/>
+          <w:bottom w:val="single" w:sz="8" w:space="0" w:color="163300" w:themeColor="accent1"/>
+          <w:right w:val="single" w:sz="8" w:space="0" w:color="163300" w:themeColor="accent1"/>
         </w:tcBorders>
       </w:tcPr>
     </w:tblStylePr>
@@ -9395,7 +9167,7 @@
 <file path=word/theme/theme1.xml><?xml version="1.0" encoding="utf-8"?>
 <a:theme xmlns:a="http://schemas.openxmlformats.org/drawingml/2006/main" name="Apex">
   <a:themeElements>
-    <a:clrScheme name="Flow">
+    <a:clrScheme name="Custom 1">
       <a:dk1>
         <a:sysClr val="windowText" lastClr="000000"/>
       </a:dk1>
@@ -9403,106 +9175,46 @@
         <a:sysClr val="window" lastClr="FFFFFF"/>
       </a:lt1>
       <a:dk2>
-        <a:srgbClr val="04617B"/>
+        <a:srgbClr val="551188"/>
       </a:dk2>
       <a:lt2>
-        <a:srgbClr val="DBF5F9"/>
+        <a:srgbClr val="98D866"/>
       </a:lt2>
       <a:accent1>
-        <a:srgbClr val="0F6FC6"/>
+        <a:srgbClr val="163300"/>
       </a:accent1>
       <a:accent2>
-        <a:srgbClr val="009DD9"/>
+        <a:srgbClr val="2C6600"/>
       </a:accent2>
       <a:accent3>
-        <a:srgbClr val="0BD0D9"/>
+        <a:srgbClr val="49A800"/>
       </a:accent3>
       <a:accent4>
-        <a:srgbClr val="10CF9B"/>
+        <a:srgbClr val="434C3D"/>
       </a:accent4>
       <a:accent5>
-        <a:srgbClr val="7CCA62"/>
+        <a:srgbClr val="633F7F"/>
       </a:accent5>
       <a:accent6>
-        <a:srgbClr val="A5C249"/>
+        <a:srgbClr val="1E00D0"/>
       </a:accent6>
       <a:hlink>
-        <a:srgbClr val="F49100"/>
+        <a:srgbClr val="551188"/>
       </a:hlink>
       <a:folHlink>
-        <a:srgbClr val="85DFD0"/>
+        <a:srgbClr val="551188"/>
       </a:folHlink>
     </a:clrScheme>
-    <a:fontScheme name="Executive">
+    <a:fontScheme name="Custom 1">
       <a:majorFont>
-        <a:latin typeface="Century Gothic"/>
+        <a:latin typeface="Lucida Sans"/>
         <a:ea typeface=""/>
         <a:cs typeface=""/>
-        <a:font script="Jpan" typeface="HGｺﾞｼｯｸM"/>
-        <a:font script="Hang" typeface="HY중고딕"/>
-        <a:font script="Hans" typeface="幼圆"/>
-        <a:font script="Hant" typeface="微軟正黑體"/>
-        <a:font script="Arab" typeface="Tahoma"/>
-        <a:font script="Hebr" typeface="Gisha"/>
-        <a:font script="Thai" typeface="DilleniaUPC"/>
-        <a:font script="Ethi" typeface="Nyala"/>
-        <a:font script="Beng" typeface="Vrinda"/>
-        <a:font script="Gujr" typeface="Shruti"/>
-        <a:font script="Khmr" typeface="DaunPenh"/>
-        <a:font script="Knda" typeface="Tunga"/>
-        <a:font script="Guru" typeface="Raavi"/>
-        <a:font script="Cans" typeface="Euphemia"/>
-        <a:font script="Cher" typeface="Plantagenet Cherokee"/>
-        <a:font script="Yiii" typeface="Microsoft Yi Baiti"/>
-        <a:font script="Tibt" typeface="Microsoft Himalaya"/>
-        <a:font script="Thaa" typeface="MV Boli"/>
-        <a:font script="Deva" typeface="Mangal"/>
-        <a:font script="Telu" typeface="Gautami"/>
-        <a:font script="Taml" typeface="Latha"/>
-        <a:font script="Syrc" typeface="Estrangelo Edessa"/>
-        <a:font script="Orya" typeface="Kalinga"/>
-        <a:font script="Mlym" typeface="Kartika"/>
-        <a:font script="Laoo" typeface="DokChampa"/>
-        <a:font script="Sinh" typeface="Iskoola Pota"/>
-        <a:font script="Mong" typeface="Mongolian Baiti"/>
-        <a:font script="Viet" typeface="Tahoma"/>
-        <a:font script="Uigh" typeface="Microsoft Uighur"/>
-        <a:font script="Geor" typeface="Sylfaen"/>
       </a:majorFont>
       <a:minorFont>
-        <a:latin typeface="Palatino Linotype"/>
+        <a:latin typeface="Lucida Bright"/>
         <a:ea typeface=""/>
         <a:cs typeface=""/>
-        <a:font script="Jpan" typeface="HGS明朝E"/>
-        <a:font script="Hang" typeface="맑은 고딕"/>
-        <a:font script="Hans" typeface="宋体"/>
-        <a:font script="Hant" typeface="新細明體"/>
-        <a:font script="Arab" typeface="Times New Roman"/>
-        <a:font script="Hebr" typeface="Times New Roman"/>
-        <a:font script="Thai" typeface="Browallia New"/>
-        <a:font script="Ethi" typeface="Nyala"/>
-        <a:font script="Beng" typeface="Vrinda"/>
-        <a:font script="Gujr" typeface="Shruti"/>
-        <a:font script="Khmr" typeface="MoolBoran"/>
-        <a:font script="Knda" typeface="Tunga"/>
-        <a:font script="Guru" typeface="Raavi"/>
-        <a:font script="Cans" typeface="Euphemia"/>
-        <a:font script="Cher" typeface="Plantagenet Cherokee"/>
-        <a:font script="Yiii" typeface="Microsoft Yi Baiti"/>
-        <a:font script="Tibt" typeface="Microsoft Himalaya"/>
-        <a:font script="Thaa" typeface="MV Boli"/>
-        <a:font script="Deva" typeface="Mangal"/>
-        <a:font script="Telu" typeface="Gautami"/>
-        <a:font script="Taml" typeface="Latha"/>
-        <a:font script="Syrc" typeface="Estrangelo Edessa"/>
-        <a:font script="Orya" typeface="Kalinga"/>
-        <a:font script="Mlym" typeface="Kartika"/>
-        <a:font script="Laoo" typeface="DokChampa"/>
-        <a:font script="Sinh" typeface="Iskoola Pota"/>
-        <a:font script="Mong" typeface="Mongolian Baiti"/>
-        <a:font script="Viet" typeface="Times New Roman"/>
-        <a:font script="Uigh" typeface="Microsoft Uighur"/>
-        <a:font script="Geor" typeface="Sylfaen"/>
       </a:minorFont>
     </a:fontScheme>
     <a:fmtScheme name="Apex">
@@ -9701,7 +9413,7 @@
 </file>
 
 <file path=customXml/itemProps2.xml><?xml version="1.0" encoding="utf-8"?>
-<ds:datastoreItem xmlns:ds="http://schemas.openxmlformats.org/officeDocument/2006/customXml" ds:itemID="{2D0A0CF5-F9D1-49F6-9447-16ECE0529A8D}">
+<ds:datastoreItem xmlns:ds="http://schemas.openxmlformats.org/officeDocument/2006/customXml" ds:itemID="{0029E62F-F6E9-445D-AB6E-3D087060CA7B}">
   <ds:schemaRefs>
     <ds:schemaRef ds:uri="http://schemas.openxmlformats.org/officeDocument/2006/bibliography"/>
   </ds:schemaRefs>

</xml_diff>